<commit_message>
Moving "Deploy Berkeley Database" section above "Run Application".
</commit_message>
<xml_diff>
--- a/resources/Taxonomy Viewer Project Setup Notes.docx
+++ b/resources/Taxonomy Viewer Project Setup Notes.docx
@@ -33,8 +33,6 @@
             <w:t>Table of Contents</w:t>
           </w:r>
         </w:p>
-        <w:bookmarkStart w:id="0" w:name="_GoBack"/>
-        <w:bookmarkEnd w:id="0"/>
         <w:p>
           <w:pPr>
             <w:pStyle w:val="TOC1"/>
@@ -2613,7 +2611,7 @@
           <w:rFonts w:eastAsia="Times New Roman"/>
         </w:rPr>
       </w:pPr>
-      <w:bookmarkStart w:id="1" w:name="_Toc376953407"/>
+      <w:bookmarkStart w:id="0" w:name="_Toc376953407"/>
       <w:r>
         <w:rPr>
           <w:rFonts w:eastAsia="Times New Roman"/>
@@ -2621,61 +2619,61 @@
         <w:lastRenderedPageBreak/>
         <w:t>RESOURCES</w:t>
       </w:r>
+      <w:bookmarkEnd w:id="0"/>
+    </w:p>
+    <w:p>
+      <w:pPr>
+        <w:pStyle w:val="Heading2"/>
+        <w:rPr>
+          <w:rFonts w:eastAsia="Times New Roman"/>
+        </w:rPr>
+      </w:pPr>
+      <w:bookmarkStart w:id="1" w:name="_Toc376953408"/>
+      <w:r>
+        <w:rPr>
+          <w:rFonts w:eastAsia="Times New Roman"/>
+        </w:rPr>
+        <w:t xml:space="preserve">Access </w:t>
+      </w:r>
+      <w:proofErr w:type="spellStart"/>
+      <w:r>
+        <w:rPr>
+          <w:rFonts w:eastAsia="Times New Roman"/>
+        </w:rPr>
+        <w:t>G</w:t>
+      </w:r>
+      <w:r>
+        <w:rPr>
+          <w:rFonts w:eastAsia="Times New Roman"/>
+        </w:rPr>
+        <w:t>itHub</w:t>
+      </w:r>
+      <w:r>
+        <w:rPr>
+          <w:rFonts w:eastAsia="Times New Roman"/>
+        </w:rPr>
+        <w:t>’s</w:t>
+      </w:r>
+      <w:proofErr w:type="spellEnd"/>
+      <w:r>
+        <w:rPr>
+          <w:rFonts w:eastAsia="Times New Roman"/>
+        </w:rPr>
+        <w:t xml:space="preserve"> IHTSDO</w:t>
+      </w:r>
+      <w:r>
+        <w:rPr>
+          <w:rFonts w:eastAsia="Times New Roman"/>
+        </w:rPr>
+        <w:t>/ISAAC</w:t>
+      </w:r>
+      <w:r>
+        <w:rPr>
+          <w:rFonts w:eastAsia="Times New Roman"/>
+        </w:rPr>
+        <w:t xml:space="preserve"> project</w:t>
+      </w:r>
       <w:bookmarkEnd w:id="1"/>
-    </w:p>
-    <w:p>
-      <w:pPr>
-        <w:pStyle w:val="Heading2"/>
-        <w:rPr>
-          <w:rFonts w:eastAsia="Times New Roman"/>
-        </w:rPr>
-      </w:pPr>
-      <w:bookmarkStart w:id="2" w:name="_Toc376953408"/>
-      <w:r>
-        <w:rPr>
-          <w:rFonts w:eastAsia="Times New Roman"/>
-        </w:rPr>
-        <w:t xml:space="preserve">Access </w:t>
-      </w:r>
-      <w:proofErr w:type="spellStart"/>
-      <w:r>
-        <w:rPr>
-          <w:rFonts w:eastAsia="Times New Roman"/>
-        </w:rPr>
-        <w:t>G</w:t>
-      </w:r>
-      <w:r>
-        <w:rPr>
-          <w:rFonts w:eastAsia="Times New Roman"/>
-        </w:rPr>
-        <w:t>itHub</w:t>
-      </w:r>
-      <w:r>
-        <w:rPr>
-          <w:rFonts w:eastAsia="Times New Roman"/>
-        </w:rPr>
-        <w:t>’s</w:t>
-      </w:r>
-      <w:proofErr w:type="spellEnd"/>
-      <w:r>
-        <w:rPr>
-          <w:rFonts w:eastAsia="Times New Roman"/>
-        </w:rPr>
-        <w:t xml:space="preserve"> IHTSDO</w:t>
-      </w:r>
-      <w:r>
-        <w:rPr>
-          <w:rFonts w:eastAsia="Times New Roman"/>
-        </w:rPr>
-        <w:t>/ISAAC</w:t>
-      </w:r>
-      <w:r>
-        <w:rPr>
-          <w:rFonts w:eastAsia="Times New Roman"/>
-        </w:rPr>
-        <w:t xml:space="preserve"> project</w:t>
-      </w:r>
-      <w:bookmarkEnd w:id="2"/>
     </w:p>
     <w:p>
       <w:pPr>
@@ -2760,7 +2758,7 @@
           <w:rFonts w:eastAsia="Times New Roman"/>
         </w:rPr>
       </w:pPr>
-      <w:bookmarkStart w:id="3" w:name="_Toc376953409"/>
+      <w:bookmarkStart w:id="2" w:name="_Toc376953409"/>
       <w:r>
         <w:rPr>
           <w:rFonts w:eastAsia="Times New Roman"/>
@@ -2785,7 +2783,7 @@
         </w:rPr>
         <w:t xml:space="preserve"> installed on system</w:t>
       </w:r>
-      <w:bookmarkEnd w:id="3"/>
+      <w:bookmarkEnd w:id="2"/>
     </w:p>
     <w:p>
       <w:pPr>
@@ -2830,7 +2828,7 @@
           <w:rFonts w:eastAsia="Times New Roman"/>
         </w:rPr>
       </w:pPr>
-      <w:bookmarkStart w:id="4" w:name="_Toc376953410"/>
+      <w:bookmarkStart w:id="3" w:name="_Toc376953410"/>
       <w:r>
         <w:rPr>
           <w:rFonts w:eastAsia="Times New Roman"/>
@@ -2855,7 +2853,7 @@
         </w:rPr>
         <w:t xml:space="preserve"> installed on system</w:t>
       </w:r>
-      <w:bookmarkEnd w:id="4"/>
+      <w:bookmarkEnd w:id="3"/>
     </w:p>
     <w:p>
       <w:pPr>
@@ -2904,7 +2902,7 @@
           <w:rFonts w:eastAsia="Times New Roman"/>
         </w:rPr>
       </w:pPr>
-      <w:bookmarkStart w:id="5" w:name="_Toc376953411"/>
+      <w:bookmarkStart w:id="4" w:name="_Toc376953411"/>
       <w:r>
         <w:rPr>
           <w:rFonts w:eastAsia="Times New Roman"/>
@@ -2947,7 +2945,7 @@
         </w:rPr>
         <w:t>:</w:t>
       </w:r>
-      <w:bookmarkEnd w:id="5"/>
+      <w:bookmarkEnd w:id="4"/>
     </w:p>
     <w:p>
       <w:pPr>
@@ -3086,19 +3084,19 @@
       <w:pPr>
         <w:pStyle w:val="Heading2"/>
       </w:pPr>
-      <w:bookmarkStart w:id="6" w:name="_Berkeley_Database"/>
-      <w:bookmarkStart w:id="7" w:name="_Toc376953412"/>
+      <w:bookmarkStart w:id="5" w:name="_Berkeley_Database"/>
+      <w:bookmarkStart w:id="6" w:name="_Toc376953412"/>
+      <w:bookmarkEnd w:id="5"/>
+      <w:r>
+        <w:rPr>
+          <w:rFonts w:eastAsia="Times New Roman"/>
+        </w:rPr>
+        <w:t>Ber</w:t>
+      </w:r>
+      <w:r>
+        <w:t>keley Database</w:t>
+      </w:r>
       <w:bookmarkEnd w:id="6"/>
-      <w:r>
-        <w:rPr>
-          <w:rFonts w:eastAsia="Times New Roman"/>
-        </w:rPr>
-        <w:t>Ber</w:t>
-      </w:r>
-      <w:r>
-        <w:t>keley Database</w:t>
-      </w:r>
-      <w:bookmarkEnd w:id="7"/>
     </w:p>
     <w:p>
       <w:pPr>
@@ -3162,7 +3160,7 @@
           <w:rFonts w:eastAsia="Times New Roman"/>
         </w:rPr>
       </w:pPr>
-      <w:bookmarkStart w:id="8" w:name="_Toc376953413"/>
+      <w:bookmarkStart w:id="7" w:name="_Toc376953413"/>
       <w:r>
         <w:rPr>
           <w:rFonts w:eastAsia="Times New Roman"/>
@@ -3175,26 +3173,26 @@
         </w:rPr>
         <w:t xml:space="preserve"> Setup</w:t>
       </w:r>
+      <w:bookmarkEnd w:id="7"/>
+    </w:p>
+    <w:p>
+      <w:pPr>
+        <w:pStyle w:val="Heading2"/>
+      </w:pPr>
+      <w:bookmarkStart w:id="8" w:name="_Toc376953414"/>
+      <w:r>
+        <w:t>Setup</w:t>
+      </w:r>
+      <w:r>
+        <w:t xml:space="preserve"> your settings</w:t>
+      </w:r>
+      <w:r>
+        <w:t>.xml</w:t>
+      </w:r>
+      <w:r>
+        <w:t xml:space="preserve"> file</w:t>
+      </w:r>
       <w:bookmarkEnd w:id="8"/>
-    </w:p>
-    <w:p>
-      <w:pPr>
-        <w:pStyle w:val="Heading2"/>
-      </w:pPr>
-      <w:bookmarkStart w:id="9" w:name="_Toc376953414"/>
-      <w:r>
-        <w:t>Setup</w:t>
-      </w:r>
-      <w:r>
-        <w:t xml:space="preserve"> your settings</w:t>
-      </w:r>
-      <w:r>
-        <w:t>.xml</w:t>
-      </w:r>
-      <w:r>
-        <w:t xml:space="preserve"> file</w:t>
-      </w:r>
-      <w:bookmarkEnd w:id="9"/>
       <w:r>
         <w:t xml:space="preserve"> </w:t>
       </w:r>
@@ -3826,7 +3824,7 @@
           <w:rFonts w:eastAsia="Times New Roman"/>
         </w:rPr>
       </w:pPr>
-      <w:bookmarkStart w:id="10" w:name="_Toc376953415"/>
+      <w:bookmarkStart w:id="9" w:name="_Toc376953415"/>
       <w:r>
         <w:rPr>
           <w:rFonts w:eastAsia="Times New Roman"/>
@@ -3839,20 +3837,20 @@
         </w:rPr>
         <w:t xml:space="preserve"> in IDE</w:t>
       </w:r>
+      <w:bookmarkEnd w:id="9"/>
+    </w:p>
+    <w:p>
+      <w:pPr>
+        <w:pStyle w:val="Heading2"/>
+      </w:pPr>
+      <w:bookmarkStart w:id="10" w:name="_Toc376953416"/>
+      <w:r>
+        <w:rPr>
+          <w:rFonts w:eastAsia="Times New Roman"/>
+        </w:rPr>
+        <w:t>Eclipse</w:t>
+      </w:r>
       <w:bookmarkEnd w:id="10"/>
-    </w:p>
-    <w:p>
-      <w:pPr>
-        <w:pStyle w:val="Heading2"/>
-      </w:pPr>
-      <w:bookmarkStart w:id="11" w:name="_Toc376953416"/>
-      <w:r>
-        <w:rPr>
-          <w:rFonts w:eastAsia="Times New Roman"/>
-        </w:rPr>
-        <w:t>Eclipse</w:t>
-      </w:r>
-      <w:bookmarkEnd w:id="11"/>
       <w:r>
         <w:t xml:space="preserve"> </w:t>
       </w:r>
@@ -4029,13 +4027,31 @@
           <w:rFonts w:eastAsia="Times New Roman"/>
         </w:rPr>
       </w:pPr>
-      <w:bookmarkStart w:id="12" w:name="_Toc376953417"/>
+      <w:bookmarkStart w:id="11" w:name="_Toc376953417"/>
       <w:proofErr w:type="spellStart"/>
       <w:r>
         <w:rPr>
           <w:rFonts w:eastAsia="Times New Roman"/>
         </w:rPr>
         <w:t>NetBeans</w:t>
+      </w:r>
+      <w:bookmarkEnd w:id="11"/>
+      <w:proofErr w:type="spellEnd"/>
+    </w:p>
+    <w:p>
+      <w:pPr>
+        <w:pStyle w:val="Heading2"/>
+        <w:rPr>
+          <w:rFonts w:eastAsia="Times New Roman"/>
+        </w:rPr>
+      </w:pPr>
+      <w:bookmarkStart w:id="12" w:name="_Toc376953418"/>
+      <w:proofErr w:type="spellStart"/>
+      <w:r>
+        <w:rPr>
+          <w:rFonts w:eastAsia="Times New Roman"/>
+        </w:rPr>
+        <w:t>IntelliJ</w:t>
       </w:r>
       <w:bookmarkEnd w:id="12"/>
       <w:proofErr w:type="spellEnd"/>
@@ -4047,67 +4063,49 @@
           <w:rFonts w:eastAsia="Times New Roman"/>
         </w:rPr>
       </w:pPr>
-      <w:bookmarkStart w:id="13" w:name="_Toc376953418"/>
-      <w:proofErr w:type="spellStart"/>
-      <w:r>
-        <w:rPr>
-          <w:rFonts w:eastAsia="Times New Roman"/>
-        </w:rPr>
-        <w:t>IntelliJ</w:t>
+      <w:bookmarkStart w:id="13" w:name="_Toc376953419"/>
+      <w:r>
+        <w:rPr>
+          <w:rFonts w:eastAsia="Times New Roman"/>
+        </w:rPr>
+        <w:t>Command Line</w:t>
       </w:r>
       <w:bookmarkEnd w:id="13"/>
-      <w:proofErr w:type="spellEnd"/>
+    </w:p>
+    <w:p/>
+    <w:p>
+      <w:pPr>
+        <w:pStyle w:val="Heading1"/>
+        <w:rPr>
+          <w:rFonts w:eastAsia="Times New Roman"/>
+        </w:rPr>
+      </w:pPr>
+      <w:bookmarkStart w:id="14" w:name="_Create_a_Git"/>
+      <w:bookmarkStart w:id="15" w:name="_Toc376953420"/>
+      <w:bookmarkEnd w:id="14"/>
+      <w:r>
+        <w:rPr>
+          <w:rFonts w:eastAsia="Times New Roman"/>
+        </w:rPr>
+        <w:t xml:space="preserve">Create a Git local repository of </w:t>
+      </w:r>
+      <w:r>
+        <w:rPr>
+          <w:rFonts w:eastAsia="Times New Roman"/>
+        </w:rPr>
+        <w:t>ISAAC</w:t>
+      </w:r>
+      <w:bookmarkEnd w:id="15"/>
     </w:p>
     <w:p>
       <w:pPr>
         <w:pStyle w:val="Heading2"/>
-        <w:rPr>
-          <w:rFonts w:eastAsia="Times New Roman"/>
-        </w:rPr>
-      </w:pPr>
-      <w:bookmarkStart w:id="14" w:name="_Toc376953419"/>
-      <w:r>
-        <w:rPr>
-          <w:rFonts w:eastAsia="Times New Roman"/>
-        </w:rPr>
-        <w:t>Command Line</w:t>
-      </w:r>
-      <w:bookmarkEnd w:id="14"/>
-    </w:p>
-    <w:p/>
-    <w:p>
-      <w:pPr>
-        <w:pStyle w:val="Heading1"/>
-        <w:rPr>
-          <w:rFonts w:eastAsia="Times New Roman"/>
-        </w:rPr>
-      </w:pPr>
-      <w:bookmarkStart w:id="15" w:name="_Create_a_Git"/>
-      <w:bookmarkStart w:id="16" w:name="_Toc376953420"/>
-      <w:bookmarkEnd w:id="15"/>
-      <w:r>
-        <w:rPr>
-          <w:rFonts w:eastAsia="Times New Roman"/>
-        </w:rPr>
-        <w:t xml:space="preserve">Create a Git local repository of </w:t>
-      </w:r>
-      <w:r>
-        <w:rPr>
-          <w:rFonts w:eastAsia="Times New Roman"/>
-        </w:rPr>
-        <w:t>ISAAC</w:t>
+      </w:pPr>
+      <w:bookmarkStart w:id="16" w:name="_Toc376953421"/>
+      <w:r>
+        <w:t>Desktop Client</w:t>
       </w:r>
       <w:bookmarkEnd w:id="16"/>
-    </w:p>
-    <w:p>
-      <w:pPr>
-        <w:pStyle w:val="Heading2"/>
-      </w:pPr>
-      <w:bookmarkStart w:id="17" w:name="_Toc376953421"/>
-      <w:r>
-        <w:t>Desktop Client</w:t>
-      </w:r>
-      <w:bookmarkEnd w:id="17"/>
     </w:p>
     <w:p>
       <w:r>
@@ -4351,11 +4349,11 @@
       <w:pPr>
         <w:pStyle w:val="Heading2"/>
       </w:pPr>
-      <w:bookmarkStart w:id="18" w:name="_Toc376953422"/>
+      <w:bookmarkStart w:id="17" w:name="_Toc376953422"/>
       <w:r>
         <w:t>Command Line</w:t>
       </w:r>
-      <w:bookmarkEnd w:id="18"/>
+      <w:bookmarkEnd w:id="17"/>
     </w:p>
     <w:p>
       <w:r>
@@ -4500,7 +4498,7 @@
           <w:rFonts w:eastAsia="Times New Roman"/>
         </w:rPr>
       </w:pPr>
-      <w:bookmarkStart w:id="19" w:name="_Toc376953423"/>
+      <w:bookmarkStart w:id="18" w:name="_Toc376953423"/>
       <w:r>
         <w:rPr>
           <w:rFonts w:eastAsia="Times New Roman"/>
@@ -4521,23 +4519,23 @@
         </w:rPr>
         <w:t xml:space="preserve"> repository into IDE</w:t>
       </w:r>
+      <w:bookmarkEnd w:id="18"/>
+    </w:p>
+    <w:p>
+      <w:pPr>
+        <w:pStyle w:val="Heading2"/>
+        <w:rPr>
+          <w:rFonts w:eastAsia="Times New Roman"/>
+        </w:rPr>
+      </w:pPr>
+      <w:bookmarkStart w:id="19" w:name="_Toc376953424"/>
+      <w:r>
+        <w:rPr>
+          <w:rFonts w:eastAsia="Times New Roman"/>
+        </w:rPr>
+        <w:t>Eclipse</w:t>
+      </w:r>
       <w:bookmarkEnd w:id="19"/>
-    </w:p>
-    <w:p>
-      <w:pPr>
-        <w:pStyle w:val="Heading2"/>
-        <w:rPr>
-          <w:rFonts w:eastAsia="Times New Roman"/>
-        </w:rPr>
-      </w:pPr>
-      <w:bookmarkStart w:id="20" w:name="_Toc376953424"/>
-      <w:r>
-        <w:rPr>
-          <w:rFonts w:eastAsia="Times New Roman"/>
-        </w:rPr>
-        <w:t>Eclipse</w:t>
-      </w:r>
-      <w:bookmarkEnd w:id="20"/>
     </w:p>
     <w:p>
       <w:pPr>
@@ -4759,7 +4757,7 @@
           <w:rFonts w:eastAsia="Times New Roman"/>
         </w:rPr>
       </w:pPr>
-      <w:bookmarkStart w:id="21" w:name="_Toc376953425"/>
+      <w:bookmarkStart w:id="20" w:name="_Toc376953425"/>
       <w:proofErr w:type="spellStart"/>
       <w:r>
         <w:rPr>
@@ -4768,6 +4766,24 @@
         <w:lastRenderedPageBreak/>
         <w:t>NetBeans</w:t>
       </w:r>
+      <w:bookmarkEnd w:id="20"/>
+      <w:proofErr w:type="spellEnd"/>
+    </w:p>
+    <w:p>
+      <w:pPr>
+        <w:pStyle w:val="Heading2"/>
+        <w:rPr>
+          <w:rFonts w:eastAsia="Times New Roman"/>
+        </w:rPr>
+      </w:pPr>
+      <w:bookmarkStart w:id="21" w:name="_Toc376953426"/>
+      <w:proofErr w:type="spellStart"/>
+      <w:r>
+        <w:rPr>
+          <w:rFonts w:eastAsia="Times New Roman"/>
+        </w:rPr>
+        <w:t>IntelliJ</w:t>
+      </w:r>
       <w:bookmarkEnd w:id="21"/>
       <w:proofErr w:type="spellEnd"/>
     </w:p>
@@ -4778,16 +4794,38 @@
           <w:rFonts w:eastAsia="Times New Roman"/>
         </w:rPr>
       </w:pPr>
-      <w:bookmarkStart w:id="22" w:name="_Toc376953426"/>
-      <w:proofErr w:type="spellStart"/>
-      <w:r>
-        <w:rPr>
-          <w:rFonts w:eastAsia="Times New Roman"/>
-        </w:rPr>
-        <w:t>IntelliJ</w:t>
+      <w:bookmarkStart w:id="22" w:name="_Toc376953427"/>
+      <w:r>
+        <w:rPr>
+          <w:rFonts w:eastAsia="Times New Roman"/>
+        </w:rPr>
+        <w:t>Command Line</w:t>
       </w:r>
       <w:bookmarkEnd w:id="22"/>
-      <w:proofErr w:type="spellEnd"/>
+    </w:p>
+    <w:p/>
+    <w:p>
+      <w:pPr>
+        <w:pStyle w:val="Heading1"/>
+        <w:rPr>
+          <w:rFonts w:eastAsia="Times New Roman"/>
+        </w:rPr>
+      </w:pPr>
+      <w:bookmarkStart w:id="23" w:name="_Build_project"/>
+      <w:bookmarkStart w:id="24" w:name="_Toc376953428"/>
+      <w:bookmarkEnd w:id="23"/>
+      <w:r>
+        <w:rPr>
+          <w:rFonts w:eastAsia="Times New Roman"/>
+        </w:rPr>
+        <w:t>Build project</w:t>
+      </w:r>
+      <w:bookmarkEnd w:id="24"/>
+    </w:p>
+    <w:p>
+      <w:r>
+        <w:t>The following sections describe how to build the Taxonomy Viewer app.</w:t>
+      </w:r>
     </w:p>
     <w:p>
       <w:pPr>
@@ -4796,54 +4834,14 @@
           <w:rFonts w:eastAsia="Times New Roman"/>
         </w:rPr>
       </w:pPr>
-      <w:bookmarkStart w:id="23" w:name="_Toc376953427"/>
-      <w:r>
-        <w:rPr>
-          <w:rFonts w:eastAsia="Times New Roman"/>
-        </w:rPr>
-        <w:t>Command Line</w:t>
-      </w:r>
-      <w:bookmarkEnd w:id="23"/>
-    </w:p>
-    <w:p/>
-    <w:p>
-      <w:pPr>
-        <w:pStyle w:val="Heading1"/>
-        <w:rPr>
-          <w:rFonts w:eastAsia="Times New Roman"/>
-        </w:rPr>
-      </w:pPr>
-      <w:bookmarkStart w:id="24" w:name="_Build_project"/>
-      <w:bookmarkStart w:id="25" w:name="_Toc376953428"/>
-      <w:bookmarkEnd w:id="24"/>
-      <w:r>
-        <w:rPr>
-          <w:rFonts w:eastAsia="Times New Roman"/>
-        </w:rPr>
-        <w:t>Build project</w:t>
+      <w:bookmarkStart w:id="25" w:name="_Toc376953429"/>
+      <w:r>
+        <w:rPr>
+          <w:rFonts w:eastAsia="Times New Roman"/>
+        </w:rPr>
+        <w:t>Eclipse</w:t>
       </w:r>
       <w:bookmarkEnd w:id="25"/>
-    </w:p>
-    <w:p>
-      <w:r>
-        <w:t>The following sections describe how to build the Taxonomy Viewer app.</w:t>
-      </w:r>
-    </w:p>
-    <w:p>
-      <w:pPr>
-        <w:pStyle w:val="Heading2"/>
-        <w:rPr>
-          <w:rFonts w:eastAsia="Times New Roman"/>
-        </w:rPr>
-      </w:pPr>
-      <w:bookmarkStart w:id="26" w:name="_Toc376953429"/>
-      <w:r>
-        <w:rPr>
-          <w:rFonts w:eastAsia="Times New Roman"/>
-        </w:rPr>
-        <w:t>Eclipse</w:t>
-      </w:r>
-      <w:bookmarkEnd w:id="26"/>
     </w:p>
     <w:p>
       <w:pPr>
@@ -5127,7 +5125,7 @@
           <w:rFonts w:eastAsia="Times New Roman"/>
         </w:rPr>
       </w:pPr>
-      <w:bookmarkStart w:id="27" w:name="_Toc376953430"/>
+      <w:bookmarkStart w:id="26" w:name="_Toc376953430"/>
       <w:proofErr w:type="spellStart"/>
       <w:r>
         <w:rPr>
@@ -5136,6 +5134,24 @@
         <w:lastRenderedPageBreak/>
         <w:t>NetBeans</w:t>
       </w:r>
+      <w:bookmarkEnd w:id="26"/>
+      <w:proofErr w:type="spellEnd"/>
+    </w:p>
+    <w:p>
+      <w:pPr>
+        <w:pStyle w:val="Heading2"/>
+        <w:rPr>
+          <w:rFonts w:eastAsia="Times New Roman"/>
+        </w:rPr>
+      </w:pPr>
+      <w:bookmarkStart w:id="27" w:name="_Toc376953431"/>
+      <w:proofErr w:type="spellStart"/>
+      <w:r>
+        <w:rPr>
+          <w:rFonts w:eastAsia="Times New Roman"/>
+        </w:rPr>
+        <w:t>IntelliJ</w:t>
+      </w:r>
       <w:bookmarkEnd w:id="27"/>
       <w:proofErr w:type="spellEnd"/>
     </w:p>
@@ -5146,32 +5162,14 @@
           <w:rFonts w:eastAsia="Times New Roman"/>
         </w:rPr>
       </w:pPr>
-      <w:bookmarkStart w:id="28" w:name="_Toc376953431"/>
-      <w:proofErr w:type="spellStart"/>
-      <w:r>
-        <w:rPr>
-          <w:rFonts w:eastAsia="Times New Roman"/>
-        </w:rPr>
-        <w:t>IntelliJ</w:t>
+      <w:bookmarkStart w:id="28" w:name="_Toc376953432"/>
+      <w:r>
+        <w:rPr>
+          <w:rFonts w:eastAsia="Times New Roman"/>
+        </w:rPr>
+        <w:t>Command Line</w:t>
       </w:r>
       <w:bookmarkEnd w:id="28"/>
-      <w:proofErr w:type="spellEnd"/>
-    </w:p>
-    <w:p>
-      <w:pPr>
-        <w:pStyle w:val="Heading2"/>
-        <w:rPr>
-          <w:rFonts w:eastAsia="Times New Roman"/>
-        </w:rPr>
-      </w:pPr>
-      <w:bookmarkStart w:id="29" w:name="_Toc376953432"/>
-      <w:r>
-        <w:rPr>
-          <w:rFonts w:eastAsia="Times New Roman"/>
-        </w:rPr>
-        <w:t>Command Line</w:t>
-      </w:r>
-      <w:bookmarkEnd w:id="29"/>
     </w:p>
     <w:p>
       <w:r>
@@ -5333,16 +5331,461 @@
           <w:rFonts w:eastAsia="Times New Roman"/>
         </w:rPr>
       </w:pPr>
-      <w:bookmarkStart w:id="30" w:name="_Run_application"/>
-      <w:bookmarkStart w:id="31" w:name="_Toc376953433"/>
+      <w:bookmarkStart w:id="29" w:name="_Toc376953438"/>
+      <w:r>
+        <w:rPr>
+          <w:rFonts w:eastAsia="Times New Roman"/>
+        </w:rPr>
+        <w:t>Deploy Berkeley Database</w:t>
+      </w:r>
+      <w:bookmarkEnd w:id="29"/>
+      <w:r>
+        <w:rPr>
+          <w:rFonts w:eastAsia="Times New Roman"/>
+        </w:rPr>
+        <w:t xml:space="preserve"> </w:t>
+      </w:r>
+    </w:p>
+    <w:p>
+      <w:r>
+        <w:t>T</w:t>
+      </w:r>
+      <w:r>
+        <w:t xml:space="preserve">he Taxonomy Viewer </w:t>
+      </w:r>
+      <w:r>
+        <w:t xml:space="preserve">will need </w:t>
+      </w:r>
+      <w:bookmarkStart w:id="30" w:name="_GoBack"/>
       <w:bookmarkEnd w:id="30"/>
       <w:r>
+        <w:t xml:space="preserve">a database to connect to.  The following steps describe how to deploy the database described in the </w:t>
+      </w:r>
+      <w:hyperlink w:anchor="_Berkeley_Database" w:history="1">
+        <w:r>
+          <w:rPr>
+            <w:rStyle w:val="Hyperlink"/>
+          </w:rPr>
+          <w:t>Berkeley Database</w:t>
+        </w:r>
+      </w:hyperlink>
+      <w:r>
+        <w:t xml:space="preserve"> section.</w:t>
+      </w:r>
+    </w:p>
+    <w:p>
+      <w:pPr>
+        <w:pStyle w:val="ListParagraph"/>
+        <w:numPr>
+          <w:ilvl w:val="0"/>
+          <w:numId w:val="27"/>
+        </w:numPr>
+      </w:pPr>
+      <w:r>
+        <w:t xml:space="preserve">Locate the </w:t>
+      </w:r>
+      <w:r>
+        <w:t>tcc-test-data-3.0.zip</w:t>
+      </w:r>
+      <w:r>
+        <w:t xml:space="preserve"> file you downloaded.</w:t>
+      </w:r>
+    </w:p>
+    <w:p>
+      <w:pPr>
+        <w:pStyle w:val="ListParagraph"/>
+        <w:numPr>
+          <w:ilvl w:val="0"/>
+          <w:numId w:val="27"/>
+        </w:numPr>
+      </w:pPr>
+      <w:r>
+        <w:t xml:space="preserve">Extract the ZIP file into a directory called </w:t>
+      </w:r>
+      <w:r>
+        <w:t>tcc-test-data-3.0</w:t>
+      </w:r>
+      <w:r>
+        <w:t>.</w:t>
+      </w:r>
+    </w:p>
+    <w:p>
+      <w:pPr>
+        <w:pStyle w:val="ListParagraph"/>
+        <w:numPr>
+          <w:ilvl w:val="0"/>
+          <w:numId w:val="27"/>
+        </w:numPr>
+      </w:pPr>
+      <w:r>
+        <w:t>Note the extracted “</w:t>
+      </w:r>
+      <w:proofErr w:type="spellStart"/>
+      <w:r>
+        <w:t>berkeley-db</w:t>
+      </w:r>
+      <w:proofErr w:type="spellEnd"/>
+      <w:r>
+        <w:t>” folder inside.  This contains the database content.</w:t>
+      </w:r>
+    </w:p>
+    <w:p>
+      <w:pPr>
+        <w:pStyle w:val="Heading2"/>
+      </w:pPr>
+      <w:bookmarkStart w:id="31" w:name="_Toc376953439"/>
+      <w:r>
+        <w:t>Eclipse</w:t>
+      </w:r>
+      <w:bookmarkEnd w:id="31"/>
+    </w:p>
+    <w:p>
+      <w:pPr>
+        <w:pStyle w:val="ListParagraph"/>
+        <w:numPr>
+          <w:ilvl w:val="0"/>
+          <w:numId w:val="28"/>
+        </w:numPr>
+      </w:pPr>
+      <w:r>
+        <w:rPr>
+          <w:rFonts w:eastAsia="Times New Roman"/>
+          <w:color w:val="000000"/>
+        </w:rPr>
+        <w:t xml:space="preserve">Right-click the “taxonomy-view” project and select </w:t>
+      </w:r>
+      <w:r>
+        <w:rPr>
+          <w:rFonts w:eastAsia="Times New Roman"/>
+          <w:b/>
+          <w:color w:val="000000"/>
+        </w:rPr>
+        <w:t>Properties</w:t>
+      </w:r>
+      <w:r>
+        <w:rPr>
+          <w:rFonts w:eastAsia="Times New Roman"/>
+          <w:color w:val="000000"/>
+        </w:rPr>
+        <w:t>.</w:t>
+      </w:r>
+    </w:p>
+    <w:p>
+      <w:pPr>
+        <w:pStyle w:val="ListParagraph"/>
+        <w:numPr>
+          <w:ilvl w:val="0"/>
+          <w:numId w:val="28"/>
+        </w:numPr>
+      </w:pPr>
+      <w:r>
+        <w:rPr>
+          <w:rFonts w:eastAsia="Times New Roman"/>
+          <w:color w:val="000000"/>
+        </w:rPr>
+        <w:t xml:space="preserve">In the Properties dialog, make a note of the </w:t>
+      </w:r>
+      <w:r>
+        <w:rPr>
+          <w:rFonts w:eastAsia="Times New Roman"/>
+          <w:b/>
+          <w:color w:val="000000"/>
+        </w:rPr>
+        <w:t>Location</w:t>
+      </w:r>
+      <w:r>
+        <w:rPr>
+          <w:rFonts w:eastAsia="Times New Roman"/>
+          <w:color w:val="000000"/>
+        </w:rPr>
+        <w:t xml:space="preserve"> field:</w:t>
+      </w:r>
+      <w:r>
+        <w:t xml:space="preserve"> </w:t>
+      </w:r>
+    </w:p>
+    <w:p>
+      <w:r>
+        <w:rPr>
+          <w:noProof/>
+        </w:rPr>
+        <w:lastRenderedPageBreak/>
+        <w:drawing>
+          <wp:inline distT="0" distB="0" distL="0" distR="0" wp14:anchorId="3DD2DB91" wp14:editId="5D3E1D72">
+            <wp:extent cx="5943600" cy="3543300"/>
+            <wp:effectExtent l="0" t="0" r="0" b="0"/>
+            <wp:docPr id="13" name="Picture 13"/>
+            <wp:cNvGraphicFramePr>
+              <a:graphicFrameLocks xmlns:a="http://schemas.openxmlformats.org/drawingml/2006/main" noChangeAspect="1"/>
+            </wp:cNvGraphicFramePr>
+            <a:graphic xmlns:a="http://schemas.openxmlformats.org/drawingml/2006/main">
+              <a:graphicData uri="http://schemas.openxmlformats.org/drawingml/2006/picture">
+                <pic:pic xmlns:pic="http://schemas.openxmlformats.org/drawingml/2006/picture">
+                  <pic:nvPicPr>
+                    <pic:cNvPr id="13" name="Project Properties.png"/>
+                    <pic:cNvPicPr/>
+                  </pic:nvPicPr>
+                  <pic:blipFill>
+                    <a:blip r:embed="rId19">
+                      <a:extLst>
+                        <a:ext uri="{28A0092B-C50C-407E-A947-70E740481C1C}">
+                          <a14:useLocalDpi xmlns:a14="http://schemas.microsoft.com/office/drawing/2010/main" val="0"/>
+                        </a:ext>
+                      </a:extLst>
+                    </a:blip>
+                    <a:stretch>
+                      <a:fillRect/>
+                    </a:stretch>
+                  </pic:blipFill>
+                  <pic:spPr>
+                    <a:xfrm>
+                      <a:off x="0" y="0"/>
+                      <a:ext cx="5943600" cy="3543300"/>
+                    </a:xfrm>
+                    <a:prstGeom prst="rect">
+                      <a:avLst/>
+                    </a:prstGeom>
+                  </pic:spPr>
+                </pic:pic>
+              </a:graphicData>
+            </a:graphic>
+          </wp:inline>
+        </w:drawing>
+      </w:r>
+    </w:p>
+    <w:p>
+      <w:pPr>
+        <w:pStyle w:val="ListParagraph"/>
+        <w:numPr>
+          <w:ilvl w:val="0"/>
+          <w:numId w:val="28"/>
+        </w:numPr>
+      </w:pPr>
+      <w:r>
+        <w:t>Copy the “</w:t>
+      </w:r>
+      <w:proofErr w:type="spellStart"/>
+      <w:r>
+        <w:t>berkeley-db</w:t>
+      </w:r>
+      <w:proofErr w:type="spellEnd"/>
+      <w:r>
+        <w:t>” folder you extracted above into this directory.</w:t>
+      </w:r>
+    </w:p>
+    <w:p>
+      <w:pPr>
+        <w:pStyle w:val="ListParagraph"/>
+        <w:numPr>
+          <w:ilvl w:val="0"/>
+          <w:numId w:val="28"/>
+        </w:numPr>
+      </w:pPr>
+      <w:r>
+        <w:t>Run the Taxonomy Viewer again and notice there are no more errors.</w:t>
+      </w:r>
+    </w:p>
+    <w:p>
+      <w:pPr>
+        <w:pStyle w:val="Heading2"/>
+      </w:pPr>
+      <w:bookmarkStart w:id="32" w:name="_Toc376953440"/>
+      <w:proofErr w:type="spellStart"/>
+      <w:r>
+        <w:t>NetBeans</w:t>
+      </w:r>
+      <w:bookmarkEnd w:id="32"/>
+      <w:proofErr w:type="spellEnd"/>
+    </w:p>
+    <w:p>
+      <w:pPr>
+        <w:pStyle w:val="Heading2"/>
+      </w:pPr>
+      <w:bookmarkStart w:id="33" w:name="_Toc376953441"/>
+      <w:proofErr w:type="spellStart"/>
+      <w:r>
+        <w:t>IntelliJ</w:t>
+      </w:r>
+      <w:bookmarkEnd w:id="33"/>
+      <w:proofErr w:type="spellEnd"/>
+    </w:p>
+    <w:p>
+      <w:pPr>
+        <w:pStyle w:val="Heading2"/>
+      </w:pPr>
+      <w:bookmarkStart w:id="34" w:name="_Toc376953442"/>
+      <w:r>
+        <w:t>Command Line</w:t>
+      </w:r>
+      <w:bookmarkEnd w:id="34"/>
+    </w:p>
+    <w:p>
+      <w:r>
+        <w:t>Demonstrated in a Unix/Linux terminal</w:t>
+      </w:r>
+    </w:p>
+    <w:p>
+      <w:pPr>
+        <w:pStyle w:val="ListParagraph"/>
+        <w:numPr>
+          <w:ilvl w:val="0"/>
+          <w:numId w:val="29"/>
+        </w:numPr>
+      </w:pPr>
+      <w:r>
+        <w:t>Return to the directory containing the “target” folder of the “taxonomy-view” project.</w:t>
+      </w:r>
+    </w:p>
+    <w:p>
+      <w:pPr>
+        <w:rPr>
+          <w:rFonts w:ascii="Courier New" w:hAnsi="Courier New" w:cs="Courier New"/>
+        </w:rPr>
+      </w:pPr>
+      <w:proofErr w:type="gramStart"/>
+      <w:r>
+        <w:rPr>
+          <w:rFonts w:ascii="Courier New" w:hAnsi="Courier New" w:cs="Courier New"/>
+        </w:rPr>
+        <w:t>cd</w:t>
+      </w:r>
+      <w:proofErr w:type="gramEnd"/>
+      <w:r>
+        <w:rPr>
+          <w:rFonts w:ascii="Courier New" w:hAnsi="Courier New" w:cs="Courier New"/>
+        </w:rPr>
+        <w:t xml:space="preserve"> /Projects/ISAAC/taxonomy-view/target</w:t>
+      </w:r>
+    </w:p>
+    <w:p>
+      <w:pPr>
+        <w:pStyle w:val="ListParagraph"/>
+        <w:numPr>
+          <w:ilvl w:val="0"/>
+          <w:numId w:val="29"/>
+        </w:numPr>
+      </w:pPr>
+      <w:r>
+        <w:rPr>
+          <w:rFonts w:cs="Courier New"/>
+        </w:rPr>
+        <w:t>Copy the “</w:t>
+      </w:r>
+      <w:proofErr w:type="spellStart"/>
+      <w:r>
+        <w:rPr>
+          <w:rFonts w:cs="Courier New"/>
+        </w:rPr>
+        <w:t>berkeley-db</w:t>
+      </w:r>
+      <w:proofErr w:type="spellEnd"/>
+      <w:r>
+        <w:rPr>
+          <w:rFonts w:cs="Courier New"/>
+        </w:rPr>
+        <w:t xml:space="preserve">” folder </w:t>
+      </w:r>
+      <w:r>
+        <w:t>you extracted above into this directory.</w:t>
+      </w:r>
+    </w:p>
+    <w:p>
+      <w:pPr>
+        <w:rPr>
+          <w:rFonts w:ascii="Courier New" w:hAnsi="Courier New" w:cs="Courier New"/>
+        </w:rPr>
+      </w:pPr>
+      <w:proofErr w:type="spellStart"/>
+      <w:proofErr w:type="gramStart"/>
+      <w:r>
+        <w:rPr>
+          <w:rFonts w:ascii="Courier New" w:hAnsi="Courier New" w:cs="Courier New"/>
+        </w:rPr>
+        <w:t>cp</w:t>
+      </w:r>
+      <w:proofErr w:type="spellEnd"/>
+      <w:proofErr w:type="gramEnd"/>
+      <w:r>
+        <w:rPr>
+          <w:rFonts w:ascii="Courier New" w:hAnsi="Courier New" w:cs="Courier New"/>
+        </w:rPr>
+        <w:t xml:space="preserve"> -r /</w:t>
+      </w:r>
+      <w:r>
+        <w:rPr>
+          <w:rFonts w:ascii="Courier New" w:hAnsi="Courier New" w:cs="Courier New"/>
+        </w:rPr>
+        <w:t>tcc-test-data-3.0/</w:t>
+      </w:r>
+      <w:proofErr w:type="spellStart"/>
+      <w:r>
+        <w:rPr>
+          <w:rFonts w:ascii="Courier New" w:hAnsi="Courier New" w:cs="Courier New"/>
+        </w:rPr>
+        <w:t>berkeley-db</w:t>
+      </w:r>
+      <w:proofErr w:type="spellEnd"/>
+      <w:r>
+        <w:rPr>
+          <w:rFonts w:ascii="Courier New" w:hAnsi="Courier New" w:cs="Courier New"/>
+        </w:rPr>
+        <w:t xml:space="preserve"> .</w:t>
+      </w:r>
+    </w:p>
+    <w:p>
+      <w:pPr>
+        <w:pStyle w:val="ListParagraph"/>
+        <w:numPr>
+          <w:ilvl w:val="0"/>
+          <w:numId w:val="29"/>
+        </w:numPr>
+        <w:rPr>
+          <w:rFonts w:cs="Courier New"/>
+        </w:rPr>
+      </w:pPr>
+      <w:r>
+        <w:rPr>
+          <w:rFonts w:cs="Courier New"/>
+        </w:rPr>
+        <w:t>Execute the appropriate script again and notice there are no more errors.</w:t>
+      </w:r>
+    </w:p>
+    <w:p>
+      <w:pPr>
+        <w:rPr>
+          <w:rFonts w:ascii="Courier New" w:hAnsi="Courier New" w:cs="Courier New"/>
+        </w:rPr>
+      </w:pPr>
+      <w:r>
+        <w:rPr>
+          <w:rFonts w:ascii="Courier New" w:hAnsi="Courier New" w:cs="Courier New"/>
+        </w:rPr>
+        <w:t>./</w:t>
+      </w:r>
+      <w:r>
+        <w:rPr>
+          <w:rFonts w:ascii="Courier New" w:hAnsi="Courier New" w:cs="Courier New"/>
+        </w:rPr>
+        <w:t>taxonomy-view64.sh</w:t>
+      </w:r>
+    </w:p>
+    <w:p>
+      <w:pPr>
+        <w:pStyle w:val="Heading1"/>
+        <w:rPr>
+          <w:rFonts w:eastAsia="Times New Roman"/>
+        </w:rPr>
+      </w:pPr>
+      <w:bookmarkStart w:id="35" w:name="_Run_application"/>
+      <w:bookmarkStart w:id="36" w:name="_Toc376953433"/>
+      <w:bookmarkEnd w:id="35"/>
+      <w:r>
         <w:rPr>
           <w:rFonts w:eastAsia="Times New Roman"/>
         </w:rPr>
         <w:t>Run application</w:t>
       </w:r>
-      <w:bookmarkEnd w:id="31"/>
+      <w:bookmarkEnd w:id="36"/>
     </w:p>
     <w:p>
       <w:r>
@@ -5356,14 +5799,15 @@
           <w:rFonts w:eastAsia="Times New Roman"/>
         </w:rPr>
       </w:pPr>
-      <w:bookmarkStart w:id="32" w:name="_Toc376953434"/>
-      <w:r>
-        <w:rPr>
-          <w:rFonts w:eastAsia="Times New Roman"/>
-        </w:rPr>
+      <w:bookmarkStart w:id="37" w:name="_Toc376953434"/>
+      <w:r>
+        <w:rPr>
+          <w:rFonts w:eastAsia="Times New Roman"/>
+        </w:rPr>
+        <w:lastRenderedPageBreak/>
         <w:t>Eclipse</w:t>
       </w:r>
-      <w:bookmarkEnd w:id="32"/>
+      <w:bookmarkEnd w:id="37"/>
     </w:p>
     <w:p>
       <w:pPr>
@@ -5542,7 +5986,6 @@
           <w:noProof/>
           <w:color w:val="000000"/>
         </w:rPr>
-        <w:lastRenderedPageBreak/>
         <w:drawing>
           <wp:inline distT="0" distB="0" distL="0" distR="0" wp14:anchorId="5D1C1B48" wp14:editId="1A4F89ED">
             <wp:extent cx="4114800" cy="3429000"/>
@@ -5559,7 +6002,7 @@
                     <pic:cNvPicPr/>
                   </pic:nvPicPr>
                   <pic:blipFill>
-                    <a:blip r:embed="rId19">
+                    <a:blip r:embed="rId20">
                       <a:extLst>
                         <a:ext uri="{28A0092B-C50C-407E-A947-70E740481C1C}">
                           <a14:useLocalDpi xmlns:a14="http://schemas.microsoft.com/office/drawing/2010/main" val="0"/>
@@ -5659,7 +6102,7 @@
           <w:rFonts w:eastAsia="Times New Roman"/>
         </w:rPr>
       </w:pPr>
-      <w:bookmarkStart w:id="33" w:name="_Toc376953435"/>
+      <w:bookmarkStart w:id="38" w:name="_Toc376953435"/>
       <w:proofErr w:type="spellStart"/>
       <w:r>
         <w:rPr>
@@ -5667,7 +6110,7 @@
         </w:rPr>
         <w:t>NetBeans</w:t>
       </w:r>
-      <w:bookmarkEnd w:id="33"/>
+      <w:bookmarkEnd w:id="38"/>
       <w:proofErr w:type="spellEnd"/>
     </w:p>
     <w:p>
@@ -5677,7 +6120,7 @@
           <w:rFonts w:eastAsia="Times New Roman"/>
         </w:rPr>
       </w:pPr>
-      <w:bookmarkStart w:id="34" w:name="_Toc376953436"/>
+      <w:bookmarkStart w:id="39" w:name="_Toc376953436"/>
       <w:proofErr w:type="spellStart"/>
       <w:r>
         <w:rPr>
@@ -5685,7 +6128,7 @@
         </w:rPr>
         <w:t>IntelliJ</w:t>
       </w:r>
-      <w:bookmarkEnd w:id="34"/>
+      <w:bookmarkEnd w:id="39"/>
       <w:proofErr w:type="spellEnd"/>
     </w:p>
     <w:p>
@@ -5695,14 +6138,14 @@
           <w:rFonts w:eastAsia="Times New Roman"/>
         </w:rPr>
       </w:pPr>
-      <w:bookmarkStart w:id="35" w:name="_Toc376953437"/>
+      <w:bookmarkStart w:id="40" w:name="_Toc376953437"/>
       <w:r>
         <w:rPr>
           <w:rFonts w:eastAsia="Times New Roman"/>
         </w:rPr>
         <w:t>Command Line</w:t>
       </w:r>
-      <w:bookmarkEnd w:id="35"/>
+      <w:bookmarkEnd w:id="40"/>
     </w:p>
     <w:p>
       <w:r>
@@ -5842,6 +6285,7 @@
         <w:rPr>
           <w:rFonts w:cs="Courier New"/>
         </w:rPr>
+        <w:lastRenderedPageBreak/>
         <w:t>This will extract several scripts and an executable JAR into the “target” folder</w:t>
       </w:r>
       <w:r>
@@ -5876,597 +6320,6 @@
         <w:t>taxonomy-view64.sh</w:t>
       </w:r>
     </w:p>
-    <w:p/>
-    <w:p>
-      <w:pPr>
-        <w:pStyle w:val="Heading1"/>
-        <w:rPr>
-          <w:rFonts w:eastAsia="Times New Roman"/>
-        </w:rPr>
-      </w:pPr>
-      <w:bookmarkStart w:id="36" w:name="_Toc376953438"/>
-      <w:r>
-        <w:rPr>
-          <w:rFonts w:eastAsia="Times New Roman"/>
-        </w:rPr>
-        <w:lastRenderedPageBreak/>
-        <w:t>Deploy Berkeley Database</w:t>
-      </w:r>
-      <w:bookmarkEnd w:id="36"/>
-      <w:r>
-        <w:rPr>
-          <w:rFonts w:eastAsia="Times New Roman"/>
-        </w:rPr>
-        <w:t xml:space="preserve"> </w:t>
-      </w:r>
-    </w:p>
-    <w:p>
-      <w:r>
-        <w:t xml:space="preserve">If you were able to follow the steps in </w:t>
-      </w:r>
-      <w:r>
-        <w:t xml:space="preserve">the </w:t>
-      </w:r>
-      <w:hyperlink w:anchor="_Run_application" w:history="1">
-        <w:r>
-          <w:rPr>
-            <w:rStyle w:val="Hyperlink"/>
-          </w:rPr>
-          <w:t>Run application</w:t>
-        </w:r>
-      </w:hyperlink>
-      <w:r>
-        <w:t xml:space="preserve"> section, you </w:t>
-      </w:r>
-      <w:r>
-        <w:t>will notice there</w:t>
-      </w:r>
-      <w:r>
-        <w:t xml:space="preserve"> </w:t>
-      </w:r>
-      <w:r>
-        <w:t>is an error</w:t>
-      </w:r>
-      <w:r>
-        <w:t>:</w:t>
-      </w:r>
-    </w:p>
-    <w:p>
-      <w:pPr>
-        <w:ind w:left="720"/>
-      </w:pPr>
-      <w:r>
-        <w:rPr>
-          <w:noProof/>
-        </w:rPr>
-        <w:drawing>
-          <wp:inline distT="0" distB="0" distL="0" distR="0">
-            <wp:extent cx="3856054" cy="2857748"/>
-            <wp:effectExtent l="0" t="0" r="0" b="0"/>
-            <wp:docPr id="15" name="Picture 15"/>
-            <wp:cNvGraphicFramePr>
-              <a:graphicFrameLocks xmlns:a="http://schemas.openxmlformats.org/drawingml/2006/main" noChangeAspect="1"/>
-            </wp:cNvGraphicFramePr>
-            <a:graphic xmlns:a="http://schemas.openxmlformats.org/drawingml/2006/main">
-              <a:graphicData uri="http://schemas.openxmlformats.org/drawingml/2006/picture">
-                <pic:pic xmlns:pic="http://schemas.openxmlformats.org/drawingml/2006/picture">
-                  <pic:nvPicPr>
-                    <pic:cNvPr id="15" name="No Snomed Database.png"/>
-                    <pic:cNvPicPr/>
-                  </pic:nvPicPr>
-                  <pic:blipFill>
-                    <a:blip r:embed="rId20">
-                      <a:extLst>
-                        <a:ext uri="{28A0092B-C50C-407E-A947-70E740481C1C}">
-                          <a14:useLocalDpi xmlns:a14="http://schemas.microsoft.com/office/drawing/2010/main" val="0"/>
-                        </a:ext>
-                      </a:extLst>
-                    </a:blip>
-                    <a:stretch>
-                      <a:fillRect/>
-                    </a:stretch>
-                  </pic:blipFill>
-                  <pic:spPr>
-                    <a:xfrm>
-                      <a:off x="0" y="0"/>
-                      <a:ext cx="3856054" cy="2857748"/>
-                    </a:xfrm>
-                    <a:prstGeom prst="rect">
-                      <a:avLst/>
-                    </a:prstGeom>
-                  </pic:spPr>
-                </pic:pic>
-              </a:graphicData>
-            </a:graphic>
-          </wp:inline>
-        </w:drawing>
-      </w:r>
-    </w:p>
-    <w:p>
-      <w:r>
-        <w:t>Th</w:t>
-      </w:r>
-      <w:r>
-        <w:t>is is because the Taxonomy Viewer does not have a databas</w:t>
-      </w:r>
-      <w:r>
-        <w:t>e</w:t>
-      </w:r>
-      <w:r>
-        <w:t xml:space="preserve"> to connect to.  The</w:t>
-      </w:r>
-      <w:r>
-        <w:t xml:space="preserve"> following steps describe how to deploy the database </w:t>
-      </w:r>
-      <w:r>
-        <w:t>described</w:t>
-      </w:r>
-      <w:r>
-        <w:t xml:space="preserve"> in the </w:t>
-      </w:r>
-      <w:hyperlink w:anchor="_Berkeley_Database" w:history="1">
-        <w:r>
-          <w:rPr>
-            <w:rStyle w:val="Hyperlink"/>
-          </w:rPr>
-          <w:t>Berkeley Database</w:t>
-        </w:r>
-      </w:hyperlink>
-      <w:r>
-        <w:t xml:space="preserve"> section.</w:t>
-      </w:r>
-    </w:p>
-    <w:p>
-      <w:pPr>
-        <w:pStyle w:val="ListParagraph"/>
-        <w:numPr>
-          <w:ilvl w:val="0"/>
-          <w:numId w:val="27"/>
-        </w:numPr>
-      </w:pPr>
-      <w:r>
-        <w:t xml:space="preserve">Locate the </w:t>
-      </w:r>
-      <w:r>
-        <w:t>tcc-test-data-3.0.zip</w:t>
-      </w:r>
-      <w:r>
-        <w:t xml:space="preserve"> file you downloaded.</w:t>
-      </w:r>
-    </w:p>
-    <w:p>
-      <w:pPr>
-        <w:pStyle w:val="ListParagraph"/>
-        <w:numPr>
-          <w:ilvl w:val="0"/>
-          <w:numId w:val="27"/>
-        </w:numPr>
-      </w:pPr>
-      <w:r>
-        <w:t xml:space="preserve">Extract the ZIP file into a directory called </w:t>
-      </w:r>
-      <w:r>
-        <w:t>tcc-test-data-3.0</w:t>
-      </w:r>
-      <w:r>
-        <w:t>.</w:t>
-      </w:r>
-    </w:p>
-    <w:p>
-      <w:pPr>
-        <w:pStyle w:val="ListParagraph"/>
-        <w:numPr>
-          <w:ilvl w:val="0"/>
-          <w:numId w:val="27"/>
-        </w:numPr>
-      </w:pPr>
-      <w:r>
-        <w:t>Note the extracted “</w:t>
-      </w:r>
-      <w:proofErr w:type="spellStart"/>
-      <w:r>
-        <w:t>berkeley-db</w:t>
-      </w:r>
-      <w:proofErr w:type="spellEnd"/>
-      <w:r>
-        <w:t>” folder inside.  This contains the database content.</w:t>
-      </w:r>
-    </w:p>
-    <w:p>
-      <w:pPr>
-        <w:pStyle w:val="Heading2"/>
-      </w:pPr>
-      <w:bookmarkStart w:id="37" w:name="_Toc376953439"/>
-      <w:r>
-        <w:t>Eclipse</w:t>
-      </w:r>
-      <w:bookmarkEnd w:id="37"/>
-    </w:p>
-    <w:p>
-      <w:pPr>
-        <w:pStyle w:val="ListParagraph"/>
-        <w:numPr>
-          <w:ilvl w:val="0"/>
-          <w:numId w:val="28"/>
-        </w:numPr>
-      </w:pPr>
-      <w:r>
-        <w:rPr>
-          <w:rFonts w:eastAsia="Times New Roman"/>
-          <w:color w:val="000000"/>
-        </w:rPr>
-        <w:t xml:space="preserve">Right-click the “taxonomy-view” project and select </w:t>
-      </w:r>
-      <w:r>
-        <w:rPr>
-          <w:rFonts w:eastAsia="Times New Roman"/>
-          <w:b/>
-          <w:color w:val="000000"/>
-        </w:rPr>
-        <w:t>Properties</w:t>
-      </w:r>
-      <w:r>
-        <w:rPr>
-          <w:rFonts w:eastAsia="Times New Roman"/>
-          <w:color w:val="000000"/>
-        </w:rPr>
-        <w:t>.</w:t>
-      </w:r>
-    </w:p>
-    <w:p>
-      <w:pPr>
-        <w:pStyle w:val="ListParagraph"/>
-        <w:numPr>
-          <w:ilvl w:val="0"/>
-          <w:numId w:val="28"/>
-        </w:numPr>
-      </w:pPr>
-      <w:r>
-        <w:rPr>
-          <w:rFonts w:eastAsia="Times New Roman"/>
-          <w:color w:val="000000"/>
-        </w:rPr>
-        <w:t xml:space="preserve">In the Properties dialog, make a note of the </w:t>
-      </w:r>
-      <w:r>
-        <w:rPr>
-          <w:rFonts w:eastAsia="Times New Roman"/>
-          <w:b/>
-          <w:color w:val="000000"/>
-        </w:rPr>
-        <w:t>Location</w:t>
-      </w:r>
-      <w:r>
-        <w:rPr>
-          <w:rFonts w:eastAsia="Times New Roman"/>
-          <w:color w:val="000000"/>
-        </w:rPr>
-        <w:t xml:space="preserve"> field:</w:t>
-      </w:r>
-      <w:r>
-        <w:t xml:space="preserve"> </w:t>
-      </w:r>
-    </w:p>
-    <w:p>
-      <w:r>
-        <w:rPr>
-          <w:noProof/>
-        </w:rPr>
-        <w:lastRenderedPageBreak/>
-        <w:drawing>
-          <wp:inline distT="0" distB="0" distL="0" distR="0">
-            <wp:extent cx="5943600" cy="3543300"/>
-            <wp:effectExtent l="0" t="0" r="0" b="0"/>
-            <wp:docPr id="13" name="Picture 13"/>
-            <wp:cNvGraphicFramePr>
-              <a:graphicFrameLocks xmlns:a="http://schemas.openxmlformats.org/drawingml/2006/main" noChangeAspect="1"/>
-            </wp:cNvGraphicFramePr>
-            <a:graphic xmlns:a="http://schemas.openxmlformats.org/drawingml/2006/main">
-              <a:graphicData uri="http://schemas.openxmlformats.org/drawingml/2006/picture">
-                <pic:pic xmlns:pic="http://schemas.openxmlformats.org/drawingml/2006/picture">
-                  <pic:nvPicPr>
-                    <pic:cNvPr id="13" name="Project Properties.png"/>
-                    <pic:cNvPicPr/>
-                  </pic:nvPicPr>
-                  <pic:blipFill>
-                    <a:blip r:embed="rId21">
-                      <a:extLst>
-                        <a:ext uri="{28A0092B-C50C-407E-A947-70E740481C1C}">
-                          <a14:useLocalDpi xmlns:a14="http://schemas.microsoft.com/office/drawing/2010/main" val="0"/>
-                        </a:ext>
-                      </a:extLst>
-                    </a:blip>
-                    <a:stretch>
-                      <a:fillRect/>
-                    </a:stretch>
-                  </pic:blipFill>
-                  <pic:spPr>
-                    <a:xfrm>
-                      <a:off x="0" y="0"/>
-                      <a:ext cx="5943600" cy="3543300"/>
-                    </a:xfrm>
-                    <a:prstGeom prst="rect">
-                      <a:avLst/>
-                    </a:prstGeom>
-                  </pic:spPr>
-                </pic:pic>
-              </a:graphicData>
-            </a:graphic>
-          </wp:inline>
-        </w:drawing>
-      </w:r>
-    </w:p>
-    <w:p>
-      <w:pPr>
-        <w:pStyle w:val="ListParagraph"/>
-        <w:numPr>
-          <w:ilvl w:val="0"/>
-          <w:numId w:val="28"/>
-        </w:numPr>
-      </w:pPr>
-      <w:r>
-        <w:t>Copy the “</w:t>
-      </w:r>
-      <w:proofErr w:type="spellStart"/>
-      <w:r>
-        <w:t>berkeley-db</w:t>
-      </w:r>
-      <w:proofErr w:type="spellEnd"/>
-      <w:r>
-        <w:t>” folder you extracted</w:t>
-      </w:r>
-      <w:r>
-        <w:t xml:space="preserve"> above</w:t>
-      </w:r>
-      <w:r>
-        <w:t xml:space="preserve"> </w:t>
-      </w:r>
-      <w:r>
-        <w:t>int</w:t>
-      </w:r>
-      <w:r>
-        <w:t xml:space="preserve">o this </w:t>
-      </w:r>
-      <w:r>
-        <w:t>directory</w:t>
-      </w:r>
-      <w:r>
-        <w:t>.</w:t>
-      </w:r>
-    </w:p>
-    <w:p>
-      <w:pPr>
-        <w:pStyle w:val="ListParagraph"/>
-        <w:numPr>
-          <w:ilvl w:val="0"/>
-          <w:numId w:val="28"/>
-        </w:numPr>
-      </w:pPr>
-      <w:r>
-        <w:t xml:space="preserve">Run the Taxonomy Viewer again </w:t>
-      </w:r>
-      <w:r>
-        <w:t>and notice there are</w:t>
-      </w:r>
-      <w:r>
-        <w:t xml:space="preserve"> no more error</w:t>
-      </w:r>
-      <w:r>
-        <w:t>s</w:t>
-      </w:r>
-      <w:r>
-        <w:t>.</w:t>
-      </w:r>
-    </w:p>
-    <w:p>
-      <w:pPr>
-        <w:pStyle w:val="Heading2"/>
-      </w:pPr>
-      <w:bookmarkStart w:id="38" w:name="_Toc376953440"/>
-      <w:proofErr w:type="spellStart"/>
-      <w:r>
-        <w:t>NetBeans</w:t>
-      </w:r>
-      <w:bookmarkEnd w:id="38"/>
-      <w:proofErr w:type="spellEnd"/>
-    </w:p>
-    <w:p>
-      <w:pPr>
-        <w:pStyle w:val="Heading2"/>
-      </w:pPr>
-      <w:bookmarkStart w:id="39" w:name="_Toc376953441"/>
-      <w:proofErr w:type="spellStart"/>
-      <w:r>
-        <w:t>IntelliJ</w:t>
-      </w:r>
-      <w:bookmarkEnd w:id="39"/>
-      <w:proofErr w:type="spellEnd"/>
-    </w:p>
-    <w:p>
-      <w:pPr>
-        <w:pStyle w:val="Heading2"/>
-      </w:pPr>
-      <w:bookmarkStart w:id="40" w:name="_Toc376953442"/>
-      <w:r>
-        <w:t>Command Line</w:t>
-      </w:r>
-      <w:bookmarkEnd w:id="40"/>
-    </w:p>
-    <w:p>
-      <w:r>
-        <w:t>Demonstrated in a Unix/Linux terminal</w:t>
-      </w:r>
-    </w:p>
-    <w:p>
-      <w:pPr>
-        <w:pStyle w:val="ListParagraph"/>
-        <w:numPr>
-          <w:ilvl w:val="0"/>
-          <w:numId w:val="29"/>
-        </w:numPr>
-      </w:pPr>
-      <w:r>
-        <w:t>Return to the directory containing the “target” folder of the “taxonomy-view” project.</w:t>
-      </w:r>
-    </w:p>
-    <w:p>
-      <w:pPr>
-        <w:rPr>
-          <w:rFonts w:ascii="Courier New" w:hAnsi="Courier New" w:cs="Courier New"/>
-        </w:rPr>
-      </w:pPr>
-      <w:proofErr w:type="gramStart"/>
-      <w:r>
-        <w:rPr>
-          <w:rFonts w:ascii="Courier New" w:hAnsi="Courier New" w:cs="Courier New"/>
-        </w:rPr>
-        <w:t>cd</w:t>
-      </w:r>
-      <w:proofErr w:type="gramEnd"/>
-      <w:r>
-        <w:rPr>
-          <w:rFonts w:ascii="Courier New" w:hAnsi="Courier New" w:cs="Courier New"/>
-        </w:rPr>
-        <w:t xml:space="preserve"> /Projects/ISAAC/taxonomy-view/target</w:t>
-      </w:r>
-    </w:p>
-    <w:p>
-      <w:pPr>
-        <w:pStyle w:val="ListParagraph"/>
-        <w:numPr>
-          <w:ilvl w:val="0"/>
-          <w:numId w:val="29"/>
-        </w:numPr>
-      </w:pPr>
-      <w:r>
-        <w:rPr>
-          <w:rFonts w:cs="Courier New"/>
-        </w:rPr>
-        <w:t>Copy the “</w:t>
-      </w:r>
-      <w:proofErr w:type="spellStart"/>
-      <w:r>
-        <w:rPr>
-          <w:rFonts w:cs="Courier New"/>
-        </w:rPr>
-        <w:t>berkeley-db</w:t>
-      </w:r>
-      <w:proofErr w:type="spellEnd"/>
-      <w:r>
-        <w:rPr>
-          <w:rFonts w:cs="Courier New"/>
-        </w:rPr>
-        <w:t xml:space="preserve">” folder </w:t>
-      </w:r>
-      <w:r>
-        <w:t>you extracted above into this directory.</w:t>
-      </w:r>
-    </w:p>
-    <w:p>
-      <w:pPr>
-        <w:rPr>
-          <w:rFonts w:ascii="Courier New" w:hAnsi="Courier New" w:cs="Courier New"/>
-        </w:rPr>
-      </w:pPr>
-      <w:proofErr w:type="spellStart"/>
-      <w:proofErr w:type="gramStart"/>
-      <w:r>
-        <w:rPr>
-          <w:rFonts w:ascii="Courier New" w:hAnsi="Courier New" w:cs="Courier New"/>
-        </w:rPr>
-        <w:t>cp</w:t>
-      </w:r>
-      <w:proofErr w:type="spellEnd"/>
-      <w:proofErr w:type="gramEnd"/>
-      <w:r>
-        <w:rPr>
-          <w:rFonts w:ascii="Courier New" w:hAnsi="Courier New" w:cs="Courier New"/>
-        </w:rPr>
-        <w:t xml:space="preserve"> -r /</w:t>
-      </w:r>
-      <w:r>
-        <w:rPr>
-          <w:rFonts w:ascii="Courier New" w:hAnsi="Courier New" w:cs="Courier New"/>
-        </w:rPr>
-        <w:t>tcc-test-data-3.0/</w:t>
-      </w:r>
-      <w:proofErr w:type="spellStart"/>
-      <w:r>
-        <w:rPr>
-          <w:rFonts w:ascii="Courier New" w:hAnsi="Courier New" w:cs="Courier New"/>
-        </w:rPr>
-        <w:t>berkeley-db</w:t>
-      </w:r>
-      <w:proofErr w:type="spellEnd"/>
-      <w:r>
-        <w:rPr>
-          <w:rFonts w:ascii="Courier New" w:hAnsi="Courier New" w:cs="Courier New"/>
-        </w:rPr>
-        <w:t xml:space="preserve"> .</w:t>
-      </w:r>
-    </w:p>
-    <w:p>
-      <w:pPr>
-        <w:pStyle w:val="ListParagraph"/>
-        <w:numPr>
-          <w:ilvl w:val="0"/>
-          <w:numId w:val="29"/>
-        </w:numPr>
-        <w:rPr>
-          <w:rFonts w:cs="Courier New"/>
-        </w:rPr>
-      </w:pPr>
-      <w:r>
-        <w:rPr>
-          <w:rFonts w:cs="Courier New"/>
-        </w:rPr>
-        <w:t xml:space="preserve">Execute the appropriate </w:t>
-      </w:r>
-      <w:r>
-        <w:rPr>
-          <w:rFonts w:cs="Courier New"/>
-        </w:rPr>
-        <w:t>script again and notice there are</w:t>
-      </w:r>
-      <w:r>
-        <w:rPr>
-          <w:rFonts w:cs="Courier New"/>
-        </w:rPr>
-        <w:t xml:space="preserve"> no more error</w:t>
-      </w:r>
-      <w:r>
-        <w:rPr>
-          <w:rFonts w:cs="Courier New"/>
-        </w:rPr>
-        <w:t>s</w:t>
-      </w:r>
-      <w:r>
-        <w:rPr>
-          <w:rFonts w:cs="Courier New"/>
-        </w:rPr>
-        <w:t>.</w:t>
-      </w:r>
-    </w:p>
-    <w:p>
-      <w:pPr>
-        <w:rPr>
-          <w:rFonts w:cs="Courier New"/>
-        </w:rPr>
-      </w:pPr>
-      <w:r>
-        <w:rPr>
-          <w:rFonts w:ascii="Courier New" w:hAnsi="Courier New" w:cs="Courier New"/>
-        </w:rPr>
-        <w:t>./</w:t>
-      </w:r>
-      <w:r>
-        <w:rPr>
-          <w:rFonts w:ascii="Courier New" w:hAnsi="Courier New" w:cs="Courier New"/>
-        </w:rPr>
-        <w:t>taxonomy-view64.sh</w:t>
-      </w:r>
-    </w:p>
-    <w:p/>
     <w:p/>
     <w:p/>
     <w:sectPr>
@@ -10246,7 +10099,7 @@
 </file>
 
 <file path=customXml/itemProps1.xml><?xml version="1.0" encoding="utf-8"?>
-<ds:datastoreItem xmlns:ds="http://schemas.openxmlformats.org/officeDocument/2006/customXml" ds:itemID="{DAA55698-5790-4D3C-A43B-55DE96635C06}">
+<ds:datastoreItem xmlns:ds="http://schemas.openxmlformats.org/officeDocument/2006/customXml" ds:itemID="{7F42F4C8-B2C6-4AE8-A36A-B3A84A254BFB}">
   <ds:schemaRefs>
     <ds:schemaRef ds:uri="http://schemas.openxmlformats.org/officeDocument/2006/bibliography"/>
   </ds:schemaRefs>

</xml_diff>

<commit_message>
Fixing copy & paste error.
</commit_message>
<xml_diff>
--- a/resources/Taxonomy Viewer Project Setup Notes.docx
+++ b/resources/Taxonomy Viewer Project Setup Notes.docx
@@ -53,7 +53,7 @@
           <w:r>
             <w:fldChar w:fldCharType="separate"/>
           </w:r>
-          <w:hyperlink w:anchor="_Toc376953407" w:history="1">
+          <w:hyperlink w:anchor="_Toc377022914" w:history="1">
             <w:r>
               <w:rPr>
                 <w:rStyle w:val="Hyperlink"/>
@@ -81,7 +81,7 @@
                 <w:noProof/>
                 <w:webHidden/>
               </w:rPr>
-              <w:instrText xml:space="preserve"> PAGEREF _Toc376953407 \h </w:instrText>
+              <w:instrText xml:space="preserve"> PAGEREF _Toc377022914 \h </w:instrText>
             </w:r>
             <w:r>
               <w:rPr>
@@ -123,7 +123,7 @@
               <w:noProof/>
             </w:rPr>
           </w:pPr>
-          <w:hyperlink w:anchor="_Toc376953408" w:history="1">
+          <w:hyperlink w:anchor="_Toc377022915" w:history="1">
             <w:r>
               <w:rPr>
                 <w:rStyle w:val="Hyperlink"/>
@@ -151,7 +151,7 @@
                 <w:noProof/>
                 <w:webHidden/>
               </w:rPr>
-              <w:instrText xml:space="preserve"> PAGEREF _Toc376953408 \h </w:instrText>
+              <w:instrText xml:space="preserve"> PAGEREF _Toc377022915 \h </w:instrText>
             </w:r>
             <w:r>
               <w:rPr>
@@ -193,7 +193,7 @@
               <w:noProof/>
             </w:rPr>
           </w:pPr>
-          <w:hyperlink w:anchor="_Toc376953409" w:history="1">
+          <w:hyperlink w:anchor="_Toc377022916" w:history="1">
             <w:r>
               <w:rPr>
                 <w:rStyle w:val="Hyperlink"/>
@@ -221,7 +221,7 @@
                 <w:noProof/>
                 <w:webHidden/>
               </w:rPr>
-              <w:instrText xml:space="preserve"> PAGEREF _Toc376953409 \h </w:instrText>
+              <w:instrText xml:space="preserve"> PAGEREF _Toc377022916 \h </w:instrText>
             </w:r>
             <w:r>
               <w:rPr>
@@ -263,7 +263,7 @@
               <w:noProof/>
             </w:rPr>
           </w:pPr>
-          <w:hyperlink w:anchor="_Toc376953410" w:history="1">
+          <w:hyperlink w:anchor="_Toc377022917" w:history="1">
             <w:r>
               <w:rPr>
                 <w:rStyle w:val="Hyperlink"/>
@@ -291,7 +291,7 @@
                 <w:noProof/>
                 <w:webHidden/>
               </w:rPr>
-              <w:instrText xml:space="preserve"> PAGEREF _Toc376953410 \h </w:instrText>
+              <w:instrText xml:space="preserve"> PAGEREF _Toc377022917 \h </w:instrText>
             </w:r>
             <w:r>
               <w:rPr>
@@ -333,7 +333,7 @@
               <w:noProof/>
             </w:rPr>
           </w:pPr>
-          <w:hyperlink w:anchor="_Toc376953411" w:history="1">
+          <w:hyperlink w:anchor="_Toc377022918" w:history="1">
             <w:r>
               <w:rPr>
                 <w:rStyle w:val="Hyperlink"/>
@@ -361,7 +361,7 @@
                 <w:noProof/>
                 <w:webHidden/>
               </w:rPr>
-              <w:instrText xml:space="preserve"> PAGEREF _Toc376953411 \h </w:instrText>
+              <w:instrText xml:space="preserve"> PAGEREF _Toc377022918 \h </w:instrText>
             </w:r>
             <w:r>
               <w:rPr>
@@ -403,7 +403,7 @@
               <w:noProof/>
             </w:rPr>
           </w:pPr>
-          <w:hyperlink w:anchor="_Toc376953412" w:history="1">
+          <w:hyperlink w:anchor="_Toc377022919" w:history="1">
             <w:r>
               <w:rPr>
                 <w:rStyle w:val="Hyperlink"/>
@@ -438,7 +438,7 @@
                 <w:noProof/>
                 <w:webHidden/>
               </w:rPr>
-              <w:instrText xml:space="preserve"> PAGEREF _Toc376953412 \h </w:instrText>
+              <w:instrText xml:space="preserve"> PAGEREF _Toc377022919 \h </w:instrText>
             </w:r>
             <w:r>
               <w:rPr>
@@ -480,7 +480,7 @@
               <w:noProof/>
             </w:rPr>
           </w:pPr>
-          <w:hyperlink w:anchor="_Toc376953413" w:history="1">
+          <w:hyperlink w:anchor="_Toc377022920" w:history="1">
             <w:r>
               <w:rPr>
                 <w:rStyle w:val="Hyperlink"/>
@@ -508,7 +508,7 @@
                 <w:noProof/>
                 <w:webHidden/>
               </w:rPr>
-              <w:instrText xml:space="preserve"> PAGEREF _Toc376953413 \h </w:instrText>
+              <w:instrText xml:space="preserve"> PAGEREF _Toc377022920 \h </w:instrText>
             </w:r>
             <w:r>
               <w:rPr>
@@ -550,7 +550,7 @@
               <w:noProof/>
             </w:rPr>
           </w:pPr>
-          <w:hyperlink w:anchor="_Toc376953414" w:history="1">
+          <w:hyperlink w:anchor="_Toc377022921" w:history="1">
             <w:r>
               <w:rPr>
                 <w:rStyle w:val="Hyperlink"/>
@@ -577,7 +577,7 @@
                 <w:noProof/>
                 <w:webHidden/>
               </w:rPr>
-              <w:instrText xml:space="preserve"> PAGEREF _Toc376953414 \h </w:instrText>
+              <w:instrText xml:space="preserve"> PAGEREF _Toc377022921 \h </w:instrText>
             </w:r>
             <w:r>
               <w:rPr>
@@ -619,7 +619,7 @@
               <w:noProof/>
             </w:rPr>
           </w:pPr>
-          <w:hyperlink w:anchor="_Toc376953415" w:history="1">
+          <w:hyperlink w:anchor="_Toc377022922" w:history="1">
             <w:r>
               <w:rPr>
                 <w:rStyle w:val="Hyperlink"/>
@@ -647,7 +647,7 @@
                 <w:noProof/>
                 <w:webHidden/>
               </w:rPr>
-              <w:instrText xml:space="preserve"> PAGEREF _Toc376953415 \h </w:instrText>
+              <w:instrText xml:space="preserve"> PAGEREF _Toc377022922 \h </w:instrText>
             </w:r>
             <w:r>
               <w:rPr>
@@ -689,7 +689,7 @@
               <w:noProof/>
             </w:rPr>
           </w:pPr>
-          <w:hyperlink w:anchor="_Toc376953416" w:history="1">
+          <w:hyperlink w:anchor="_Toc377022923" w:history="1">
             <w:r>
               <w:rPr>
                 <w:rStyle w:val="Hyperlink"/>
@@ -717,7 +717,7 @@
                 <w:noProof/>
                 <w:webHidden/>
               </w:rPr>
-              <w:instrText xml:space="preserve"> PAGEREF _Toc376953416 \h </w:instrText>
+              <w:instrText xml:space="preserve"> PAGEREF _Toc377022923 \h </w:instrText>
             </w:r>
             <w:r>
               <w:rPr>
@@ -759,7 +759,7 @@
               <w:noProof/>
             </w:rPr>
           </w:pPr>
-          <w:hyperlink w:anchor="_Toc376953417" w:history="1">
+          <w:hyperlink w:anchor="_Toc377022924" w:history="1">
             <w:r>
               <w:rPr>
                 <w:rStyle w:val="Hyperlink"/>
@@ -787,7 +787,7 @@
                 <w:noProof/>
                 <w:webHidden/>
               </w:rPr>
-              <w:instrText xml:space="preserve"> PAGEREF _Toc376953417 \h </w:instrText>
+              <w:instrText xml:space="preserve"> PAGEREF _Toc377022924 \h </w:instrText>
             </w:r>
             <w:r>
               <w:rPr>
@@ -829,7 +829,7 @@
               <w:noProof/>
             </w:rPr>
           </w:pPr>
-          <w:hyperlink w:anchor="_Toc376953418" w:history="1">
+          <w:hyperlink w:anchor="_Toc377022925" w:history="1">
             <w:r>
               <w:rPr>
                 <w:rStyle w:val="Hyperlink"/>
@@ -857,7 +857,7 @@
                 <w:noProof/>
                 <w:webHidden/>
               </w:rPr>
-              <w:instrText xml:space="preserve"> PAGEREF _Toc376953418 \h </w:instrText>
+              <w:instrText xml:space="preserve"> PAGEREF _Toc377022925 \h </w:instrText>
             </w:r>
             <w:r>
               <w:rPr>
@@ -899,7 +899,7 @@
               <w:noProof/>
             </w:rPr>
           </w:pPr>
-          <w:hyperlink w:anchor="_Toc376953419" w:history="1">
+          <w:hyperlink w:anchor="_Toc377022926" w:history="1">
             <w:r>
               <w:rPr>
                 <w:rStyle w:val="Hyperlink"/>
@@ -927,7 +927,7 @@
                 <w:noProof/>
                 <w:webHidden/>
               </w:rPr>
-              <w:instrText xml:space="preserve"> PAGEREF _Toc376953419 \h </w:instrText>
+              <w:instrText xml:space="preserve"> PAGEREF _Toc377022926 \h </w:instrText>
             </w:r>
             <w:r>
               <w:rPr>
@@ -969,7 +969,7 @@
               <w:noProof/>
             </w:rPr>
           </w:pPr>
-          <w:hyperlink w:anchor="_Toc376953420" w:history="1">
+          <w:hyperlink w:anchor="_Toc377022927" w:history="1">
             <w:r>
               <w:rPr>
                 <w:rStyle w:val="Hyperlink"/>
@@ -997,7 +997,7 @@
                 <w:noProof/>
                 <w:webHidden/>
               </w:rPr>
-              <w:instrText xml:space="preserve"> PAGEREF _Toc376953420 \h </w:instrText>
+              <w:instrText xml:space="preserve"> PAGEREF _Toc377022927 \h </w:instrText>
             </w:r>
             <w:r>
               <w:rPr>
@@ -1039,7 +1039,7 @@
               <w:noProof/>
             </w:rPr>
           </w:pPr>
-          <w:hyperlink w:anchor="_Toc376953421" w:history="1">
+          <w:hyperlink w:anchor="_Toc377022928" w:history="1">
             <w:r>
               <w:rPr>
                 <w:rStyle w:val="Hyperlink"/>
@@ -1066,7 +1066,7 @@
                 <w:noProof/>
                 <w:webHidden/>
               </w:rPr>
-              <w:instrText xml:space="preserve"> PAGEREF _Toc376953421 \h </w:instrText>
+              <w:instrText xml:space="preserve"> PAGEREF _Toc377022928 \h </w:instrText>
             </w:r>
             <w:r>
               <w:rPr>
@@ -1108,7 +1108,7 @@
               <w:noProof/>
             </w:rPr>
           </w:pPr>
-          <w:hyperlink w:anchor="_Toc376953422" w:history="1">
+          <w:hyperlink w:anchor="_Toc377022929" w:history="1">
             <w:r>
               <w:rPr>
                 <w:rStyle w:val="Hyperlink"/>
@@ -1135,7 +1135,7 @@
                 <w:noProof/>
                 <w:webHidden/>
               </w:rPr>
-              <w:instrText xml:space="preserve"> PAGEREF _Toc376953422 \h </w:instrText>
+              <w:instrText xml:space="preserve"> PAGEREF _Toc377022929 \h </w:instrText>
             </w:r>
             <w:r>
               <w:rPr>
@@ -1177,7 +1177,7 @@
               <w:noProof/>
             </w:rPr>
           </w:pPr>
-          <w:hyperlink w:anchor="_Toc376953423" w:history="1">
+          <w:hyperlink w:anchor="_Toc377022930" w:history="1">
             <w:r>
               <w:rPr>
                 <w:rStyle w:val="Hyperlink"/>
@@ -1205,7 +1205,7 @@
                 <w:noProof/>
                 <w:webHidden/>
               </w:rPr>
-              <w:instrText xml:space="preserve"> PAGEREF _Toc376953423 \h </w:instrText>
+              <w:instrText xml:space="preserve"> PAGEREF _Toc377022930 \h </w:instrText>
             </w:r>
             <w:r>
               <w:rPr>
@@ -1247,7 +1247,7 @@
               <w:noProof/>
             </w:rPr>
           </w:pPr>
-          <w:hyperlink w:anchor="_Toc376953424" w:history="1">
+          <w:hyperlink w:anchor="_Toc377022931" w:history="1">
             <w:r>
               <w:rPr>
                 <w:rStyle w:val="Hyperlink"/>
@@ -1275,7 +1275,7 @@
                 <w:noProof/>
                 <w:webHidden/>
               </w:rPr>
-              <w:instrText xml:space="preserve"> PAGEREF _Toc376953424 \h </w:instrText>
+              <w:instrText xml:space="preserve"> PAGEREF _Toc377022931 \h </w:instrText>
             </w:r>
             <w:r>
               <w:rPr>
@@ -1317,7 +1317,7 @@
               <w:noProof/>
             </w:rPr>
           </w:pPr>
-          <w:hyperlink w:anchor="_Toc376953425" w:history="1">
+          <w:hyperlink w:anchor="_Toc377022932" w:history="1">
             <w:r>
               <w:rPr>
                 <w:rStyle w:val="Hyperlink"/>
@@ -1345,7 +1345,7 @@
                 <w:noProof/>
                 <w:webHidden/>
               </w:rPr>
-              <w:instrText xml:space="preserve"> PAGEREF _Toc376953425 \h </w:instrText>
+              <w:instrText xml:space="preserve"> PAGEREF _Toc377022932 \h </w:instrText>
             </w:r>
             <w:r>
               <w:rPr>
@@ -1387,7 +1387,7 @@
               <w:noProof/>
             </w:rPr>
           </w:pPr>
-          <w:hyperlink w:anchor="_Toc376953426" w:history="1">
+          <w:hyperlink w:anchor="_Toc377022933" w:history="1">
             <w:r>
               <w:rPr>
                 <w:rStyle w:val="Hyperlink"/>
@@ -1415,7 +1415,7 @@
                 <w:noProof/>
                 <w:webHidden/>
               </w:rPr>
-              <w:instrText xml:space="preserve"> PAGEREF _Toc376953426 \h </w:instrText>
+              <w:instrText xml:space="preserve"> PAGEREF _Toc377022933 \h </w:instrText>
             </w:r>
             <w:r>
               <w:rPr>
@@ -1457,7 +1457,7 @@
               <w:noProof/>
             </w:rPr>
           </w:pPr>
-          <w:hyperlink w:anchor="_Toc376953427" w:history="1">
+          <w:hyperlink w:anchor="_Toc377022934" w:history="1">
             <w:r>
               <w:rPr>
                 <w:rStyle w:val="Hyperlink"/>
@@ -1485,7 +1485,7 @@
                 <w:noProof/>
                 <w:webHidden/>
               </w:rPr>
-              <w:instrText xml:space="preserve"> PAGEREF _Toc376953427 \h </w:instrText>
+              <w:instrText xml:space="preserve"> PAGEREF _Toc377022934 \h </w:instrText>
             </w:r>
             <w:r>
               <w:rPr>
@@ -1527,7 +1527,7 @@
               <w:noProof/>
             </w:rPr>
           </w:pPr>
-          <w:hyperlink w:anchor="_Toc376953428" w:history="1">
+          <w:hyperlink w:anchor="_Toc377022935" w:history="1">
             <w:r>
               <w:rPr>
                 <w:rStyle w:val="Hyperlink"/>
@@ -1555,7 +1555,7 @@
                 <w:noProof/>
                 <w:webHidden/>
               </w:rPr>
-              <w:instrText xml:space="preserve"> PAGEREF _Toc376953428 \h </w:instrText>
+              <w:instrText xml:space="preserve"> PAGEREF _Toc377022935 \h </w:instrText>
             </w:r>
             <w:r>
               <w:rPr>
@@ -1597,7 +1597,7 @@
               <w:noProof/>
             </w:rPr>
           </w:pPr>
-          <w:hyperlink w:anchor="_Toc376953429" w:history="1">
+          <w:hyperlink w:anchor="_Toc377022936" w:history="1">
             <w:r>
               <w:rPr>
                 <w:rStyle w:val="Hyperlink"/>
@@ -1625,7 +1625,7 @@
                 <w:noProof/>
                 <w:webHidden/>
               </w:rPr>
-              <w:instrText xml:space="preserve"> PAGEREF _Toc376953429 \h </w:instrText>
+              <w:instrText xml:space="preserve"> PAGEREF _Toc377022936 \h </w:instrText>
             </w:r>
             <w:r>
               <w:rPr>
@@ -1667,7 +1667,7 @@
               <w:noProof/>
             </w:rPr>
           </w:pPr>
-          <w:hyperlink w:anchor="_Toc376953430" w:history="1">
+          <w:hyperlink w:anchor="_Toc377022937" w:history="1">
             <w:r>
               <w:rPr>
                 <w:rStyle w:val="Hyperlink"/>
@@ -1695,7 +1695,7 @@
                 <w:noProof/>
                 <w:webHidden/>
               </w:rPr>
-              <w:instrText xml:space="preserve"> PAGEREF _Toc376953430 \h </w:instrText>
+              <w:instrText xml:space="preserve"> PAGEREF _Toc377022937 \h </w:instrText>
             </w:r>
             <w:r>
               <w:rPr>
@@ -1737,7 +1737,7 @@
               <w:noProof/>
             </w:rPr>
           </w:pPr>
-          <w:hyperlink w:anchor="_Toc376953431" w:history="1">
+          <w:hyperlink w:anchor="_Toc377022938" w:history="1">
             <w:r>
               <w:rPr>
                 <w:rStyle w:val="Hyperlink"/>
@@ -1765,7 +1765,7 @@
                 <w:noProof/>
                 <w:webHidden/>
               </w:rPr>
-              <w:instrText xml:space="preserve"> PAGEREF _Toc376953431 \h </w:instrText>
+              <w:instrText xml:space="preserve"> PAGEREF _Toc377022938 \h </w:instrText>
             </w:r>
             <w:r>
               <w:rPr>
@@ -1807,7 +1807,7 @@
               <w:noProof/>
             </w:rPr>
           </w:pPr>
-          <w:hyperlink w:anchor="_Toc376953432" w:history="1">
+          <w:hyperlink w:anchor="_Toc377022939" w:history="1">
             <w:r>
               <w:rPr>
                 <w:rStyle w:val="Hyperlink"/>
@@ -1835,7 +1835,7 @@
                 <w:noProof/>
                 <w:webHidden/>
               </w:rPr>
-              <w:instrText xml:space="preserve"> PAGEREF _Toc376953432 \h </w:instrText>
+              <w:instrText xml:space="preserve"> PAGEREF _Toc377022939 \h </w:instrText>
             </w:r>
             <w:r>
               <w:rPr>
@@ -1877,14 +1877,30 @@
               <w:noProof/>
             </w:rPr>
           </w:pPr>
-          <w:hyperlink w:anchor="_Toc376953433" w:history="1">
+          <w:hyperlink w:anchor="_Toc377022940" w:history="1">
             <w:r>
               <w:rPr>
                 <w:rStyle w:val="Hyperlink"/>
                 <w:rFonts w:eastAsia="Times New Roman"/>
                 <w:noProof/>
               </w:rPr>
-              <w:t>Run application</w:t>
+              <w:t>Deploy Berkel</w:t>
+            </w:r>
+            <w:r>
+              <w:rPr>
+                <w:rStyle w:val="Hyperlink"/>
+                <w:rFonts w:eastAsia="Times New Roman"/>
+                <w:noProof/>
+              </w:rPr>
+              <w:t>e</w:t>
+            </w:r>
+            <w:r>
+              <w:rPr>
+                <w:rStyle w:val="Hyperlink"/>
+                <w:rFonts w:eastAsia="Times New Roman"/>
+                <w:noProof/>
+              </w:rPr>
+              <w:t>y Database</w:t>
             </w:r>
             <w:r>
               <w:rPr>
@@ -1905,7 +1921,7 @@
                 <w:noProof/>
                 <w:webHidden/>
               </w:rPr>
-              <w:instrText xml:space="preserve"> PAGEREF _Toc376953433 \h </w:instrText>
+              <w:instrText xml:space="preserve"> PAGEREF _Toc377022940 \h </w:instrText>
             </w:r>
             <w:r>
               <w:rPr>
@@ -1947,11 +1963,10 @@
               <w:noProof/>
             </w:rPr>
           </w:pPr>
-          <w:hyperlink w:anchor="_Toc376953434" w:history="1">
+          <w:hyperlink w:anchor="_Toc377022941" w:history="1">
             <w:r>
               <w:rPr>
                 <w:rStyle w:val="Hyperlink"/>
-                <w:rFonts w:eastAsia="Times New Roman"/>
                 <w:noProof/>
               </w:rPr>
               <w:t>Eclipse</w:t>
@@ -1975,7 +1990,7 @@
                 <w:noProof/>
                 <w:webHidden/>
               </w:rPr>
-              <w:instrText xml:space="preserve"> PAGEREF _Toc376953434 \h </w:instrText>
+              <w:instrText xml:space="preserve"> PAGEREF _Toc377022941 \h </w:instrText>
             </w:r>
             <w:r>
               <w:rPr>
@@ -2017,11 +2032,10 @@
               <w:noProof/>
             </w:rPr>
           </w:pPr>
-          <w:hyperlink w:anchor="_Toc376953435" w:history="1">
+          <w:hyperlink w:anchor="_Toc377022942" w:history="1">
             <w:r>
               <w:rPr>
                 <w:rStyle w:val="Hyperlink"/>
-                <w:rFonts w:eastAsia="Times New Roman"/>
                 <w:noProof/>
               </w:rPr>
               <w:t>NetBeans</w:t>
@@ -2045,7 +2059,7 @@
                 <w:noProof/>
                 <w:webHidden/>
               </w:rPr>
-              <w:instrText xml:space="preserve"> PAGEREF _Toc376953435 \h </w:instrText>
+              <w:instrText xml:space="preserve"> PAGEREF _Toc377022942 \h </w:instrText>
             </w:r>
             <w:r>
               <w:rPr>
@@ -2087,11 +2101,10 @@
               <w:noProof/>
             </w:rPr>
           </w:pPr>
-          <w:hyperlink w:anchor="_Toc376953436" w:history="1">
+          <w:hyperlink w:anchor="_Toc377022943" w:history="1">
             <w:r>
               <w:rPr>
                 <w:rStyle w:val="Hyperlink"/>
-                <w:rFonts w:eastAsia="Times New Roman"/>
                 <w:noProof/>
               </w:rPr>
               <w:t>IntelliJ</w:t>
@@ -2115,7 +2128,7 @@
                 <w:noProof/>
                 <w:webHidden/>
               </w:rPr>
-              <w:instrText xml:space="preserve"> PAGEREF _Toc376953436 \h </w:instrText>
+              <w:instrText xml:space="preserve"> PAGEREF _Toc377022943 \h </w:instrText>
             </w:r>
             <w:r>
               <w:rPr>
@@ -2157,11 +2170,10 @@
               <w:noProof/>
             </w:rPr>
           </w:pPr>
-          <w:hyperlink w:anchor="_Toc376953437" w:history="1">
+          <w:hyperlink w:anchor="_Toc377022944" w:history="1">
             <w:r>
               <w:rPr>
                 <w:rStyle w:val="Hyperlink"/>
-                <w:rFonts w:eastAsia="Times New Roman"/>
                 <w:noProof/>
               </w:rPr>
               <w:t>Command Line</w:t>
@@ -2185,7 +2197,7 @@
                 <w:noProof/>
                 <w:webHidden/>
               </w:rPr>
-              <w:instrText xml:space="preserve"> PAGEREF _Toc376953437 \h </w:instrText>
+              <w:instrText xml:space="preserve"> PAGEREF _Toc377022944 \h </w:instrText>
             </w:r>
             <w:r>
               <w:rPr>
@@ -2227,14 +2239,14 @@
               <w:noProof/>
             </w:rPr>
           </w:pPr>
-          <w:hyperlink w:anchor="_Toc376953438" w:history="1">
+          <w:hyperlink w:anchor="_Toc377022945" w:history="1">
             <w:r>
               <w:rPr>
                 <w:rStyle w:val="Hyperlink"/>
                 <w:rFonts w:eastAsia="Times New Roman"/>
                 <w:noProof/>
               </w:rPr>
-              <w:t>Deploy Berkeley Database</w:t>
+              <w:t>Run application</w:t>
             </w:r>
             <w:r>
               <w:rPr>
@@ -2255,7 +2267,7 @@
                 <w:noProof/>
                 <w:webHidden/>
               </w:rPr>
-              <w:instrText xml:space="preserve"> PAGEREF _Toc376953438 \h </w:instrText>
+              <w:instrText xml:space="preserve"> PAGEREF _Toc377022945 \h </w:instrText>
             </w:r>
             <w:r>
               <w:rPr>
@@ -2275,7 +2287,7 @@
                 <w:noProof/>
                 <w:webHidden/>
               </w:rPr>
-              <w:t>11</w:t>
+              <w:t>10</w:t>
             </w:r>
             <w:r>
               <w:rPr>
@@ -2297,10 +2309,11 @@
               <w:noProof/>
             </w:rPr>
           </w:pPr>
-          <w:hyperlink w:anchor="_Toc376953439" w:history="1">
+          <w:hyperlink w:anchor="_Toc377022946" w:history="1">
             <w:r>
               <w:rPr>
                 <w:rStyle w:val="Hyperlink"/>
+                <w:rFonts w:eastAsia="Times New Roman"/>
                 <w:noProof/>
               </w:rPr>
               <w:t>Eclipse</w:t>
@@ -2324,7 +2337,7 @@
                 <w:noProof/>
                 <w:webHidden/>
               </w:rPr>
-              <w:instrText xml:space="preserve"> PAGEREF _Toc376953439 \h </w:instrText>
+              <w:instrText xml:space="preserve"> PAGEREF _Toc377022946 \h </w:instrText>
             </w:r>
             <w:r>
               <w:rPr>
@@ -2366,10 +2379,11 @@
               <w:noProof/>
             </w:rPr>
           </w:pPr>
-          <w:hyperlink w:anchor="_Toc376953440" w:history="1">
+          <w:hyperlink w:anchor="_Toc377022947" w:history="1">
             <w:r>
               <w:rPr>
                 <w:rStyle w:val="Hyperlink"/>
+                <w:rFonts w:eastAsia="Times New Roman"/>
                 <w:noProof/>
               </w:rPr>
               <w:t>NetBeans</w:t>
@@ -2393,7 +2407,7 @@
                 <w:noProof/>
                 <w:webHidden/>
               </w:rPr>
-              <w:instrText xml:space="preserve"> PAGEREF _Toc376953440 \h </w:instrText>
+              <w:instrText xml:space="preserve"> PAGEREF _Toc377022947 \h </w:instrText>
             </w:r>
             <w:r>
               <w:rPr>
@@ -2413,7 +2427,7 @@
                 <w:noProof/>
                 <w:webHidden/>
               </w:rPr>
-              <w:t>12</w:t>
+              <w:t>11</w:t>
             </w:r>
             <w:r>
               <w:rPr>
@@ -2435,10 +2449,11 @@
               <w:noProof/>
             </w:rPr>
           </w:pPr>
-          <w:hyperlink w:anchor="_Toc376953441" w:history="1">
+          <w:hyperlink w:anchor="_Toc377022948" w:history="1">
             <w:r>
               <w:rPr>
                 <w:rStyle w:val="Hyperlink"/>
+                <w:rFonts w:eastAsia="Times New Roman"/>
                 <w:noProof/>
               </w:rPr>
               <w:t>IntelliJ</w:t>
@@ -2462,7 +2477,7 @@
                 <w:noProof/>
                 <w:webHidden/>
               </w:rPr>
-              <w:instrText xml:space="preserve"> PAGEREF _Toc376953441 \h </w:instrText>
+              <w:instrText xml:space="preserve"> PAGEREF _Toc377022948 \h </w:instrText>
             </w:r>
             <w:r>
               <w:rPr>
@@ -2482,7 +2497,7 @@
                 <w:noProof/>
                 <w:webHidden/>
               </w:rPr>
-              <w:t>12</w:t>
+              <w:t>11</w:t>
             </w:r>
             <w:r>
               <w:rPr>
@@ -2504,10 +2519,11 @@
               <w:noProof/>
             </w:rPr>
           </w:pPr>
-          <w:hyperlink w:anchor="_Toc376953442" w:history="1">
+          <w:hyperlink w:anchor="_Toc377022949" w:history="1">
             <w:r>
               <w:rPr>
                 <w:rStyle w:val="Hyperlink"/>
+                <w:rFonts w:eastAsia="Times New Roman"/>
                 <w:noProof/>
               </w:rPr>
               <w:t>Command Line</w:t>
@@ -2531,7 +2547,7 @@
                 <w:noProof/>
                 <w:webHidden/>
               </w:rPr>
-              <w:instrText xml:space="preserve"> PAGEREF _Toc376953442 \h </w:instrText>
+              <w:instrText xml:space="preserve"> PAGEREF _Toc377022949 \h </w:instrText>
             </w:r>
             <w:r>
               <w:rPr>
@@ -2551,7 +2567,7 @@
                 <w:noProof/>
                 <w:webHidden/>
               </w:rPr>
-              <w:t>12</w:t>
+              <w:t>11</w:t>
             </w:r>
             <w:r>
               <w:rPr>
@@ -2611,7 +2627,7 @@
           <w:rFonts w:eastAsia="Times New Roman"/>
         </w:rPr>
       </w:pPr>
-      <w:bookmarkStart w:id="0" w:name="_Toc376953407"/>
+      <w:bookmarkStart w:id="0" w:name="_Toc377022914"/>
       <w:r>
         <w:rPr>
           <w:rFonts w:eastAsia="Times New Roman"/>
@@ -2628,7 +2644,7 @@
           <w:rFonts w:eastAsia="Times New Roman"/>
         </w:rPr>
       </w:pPr>
-      <w:bookmarkStart w:id="1" w:name="_Toc376953408"/>
+      <w:bookmarkStart w:id="1" w:name="_Toc377022915"/>
       <w:r>
         <w:rPr>
           <w:rFonts w:eastAsia="Times New Roman"/>
@@ -2758,7 +2774,7 @@
           <w:rFonts w:eastAsia="Times New Roman"/>
         </w:rPr>
       </w:pPr>
-      <w:bookmarkStart w:id="2" w:name="_Toc376953409"/>
+      <w:bookmarkStart w:id="2" w:name="_Toc377022916"/>
       <w:r>
         <w:rPr>
           <w:rFonts w:eastAsia="Times New Roman"/>
@@ -2828,7 +2844,7 @@
           <w:rFonts w:eastAsia="Times New Roman"/>
         </w:rPr>
       </w:pPr>
-      <w:bookmarkStart w:id="3" w:name="_Toc376953410"/>
+      <w:bookmarkStart w:id="3" w:name="_Toc377022917"/>
       <w:r>
         <w:rPr>
           <w:rFonts w:eastAsia="Times New Roman"/>
@@ -2902,7 +2918,7 @@
           <w:rFonts w:eastAsia="Times New Roman"/>
         </w:rPr>
       </w:pPr>
-      <w:bookmarkStart w:id="4" w:name="_Toc376953411"/>
+      <w:bookmarkStart w:id="4" w:name="_Toc377022918"/>
       <w:r>
         <w:rPr>
           <w:rFonts w:eastAsia="Times New Roman"/>
@@ -3085,7 +3101,7 @@
         <w:pStyle w:val="Heading2"/>
       </w:pPr>
       <w:bookmarkStart w:id="5" w:name="_Berkeley_Database"/>
-      <w:bookmarkStart w:id="6" w:name="_Toc376953412"/>
+      <w:bookmarkStart w:id="6" w:name="_Toc377022919"/>
       <w:bookmarkEnd w:id="5"/>
       <w:r>
         <w:rPr>
@@ -3160,7 +3176,7 @@
           <w:rFonts w:eastAsia="Times New Roman"/>
         </w:rPr>
       </w:pPr>
-      <w:bookmarkStart w:id="7" w:name="_Toc376953413"/>
+      <w:bookmarkStart w:id="7" w:name="_Toc377022920"/>
       <w:r>
         <w:rPr>
           <w:rFonts w:eastAsia="Times New Roman"/>
@@ -3179,7 +3195,7 @@
       <w:pPr>
         <w:pStyle w:val="Heading2"/>
       </w:pPr>
-      <w:bookmarkStart w:id="8" w:name="_Toc376953414"/>
+      <w:bookmarkStart w:id="8" w:name="_Toc377022921"/>
       <w:r>
         <w:t>Setup</w:t>
       </w:r>
@@ -3824,7 +3840,7 @@
           <w:rFonts w:eastAsia="Times New Roman"/>
         </w:rPr>
       </w:pPr>
-      <w:bookmarkStart w:id="9" w:name="_Toc376953415"/>
+      <w:bookmarkStart w:id="9" w:name="_Toc377022922"/>
       <w:r>
         <w:rPr>
           <w:rFonts w:eastAsia="Times New Roman"/>
@@ -3843,7 +3859,7 @@
       <w:pPr>
         <w:pStyle w:val="Heading2"/>
       </w:pPr>
-      <w:bookmarkStart w:id="10" w:name="_Toc376953416"/>
+      <w:bookmarkStart w:id="10" w:name="_Toc377022923"/>
       <w:r>
         <w:rPr>
           <w:rFonts w:eastAsia="Times New Roman"/>
@@ -4027,7 +4043,7 @@
           <w:rFonts w:eastAsia="Times New Roman"/>
         </w:rPr>
       </w:pPr>
-      <w:bookmarkStart w:id="11" w:name="_Toc376953417"/>
+      <w:bookmarkStart w:id="11" w:name="_Toc377022924"/>
       <w:proofErr w:type="spellStart"/>
       <w:r>
         <w:rPr>
@@ -4045,7 +4061,7 @@
           <w:rFonts w:eastAsia="Times New Roman"/>
         </w:rPr>
       </w:pPr>
-      <w:bookmarkStart w:id="12" w:name="_Toc376953418"/>
+      <w:bookmarkStart w:id="12" w:name="_Toc377022925"/>
       <w:proofErr w:type="spellStart"/>
       <w:r>
         <w:rPr>
@@ -4063,7 +4079,7 @@
           <w:rFonts w:eastAsia="Times New Roman"/>
         </w:rPr>
       </w:pPr>
-      <w:bookmarkStart w:id="13" w:name="_Toc376953419"/>
+      <w:bookmarkStart w:id="13" w:name="_Toc377022926"/>
       <w:r>
         <w:rPr>
           <w:rFonts w:eastAsia="Times New Roman"/>
@@ -4081,7 +4097,7 @@
         </w:rPr>
       </w:pPr>
       <w:bookmarkStart w:id="14" w:name="_Create_a_Git"/>
-      <w:bookmarkStart w:id="15" w:name="_Toc376953420"/>
+      <w:bookmarkStart w:id="15" w:name="_Toc377022927"/>
       <w:bookmarkEnd w:id="14"/>
       <w:r>
         <w:rPr>
@@ -4101,7 +4117,7 @@
       <w:pPr>
         <w:pStyle w:val="Heading2"/>
       </w:pPr>
-      <w:bookmarkStart w:id="16" w:name="_Toc376953421"/>
+      <w:bookmarkStart w:id="16" w:name="_Toc377022928"/>
       <w:r>
         <w:t>Desktop Client</w:t>
       </w:r>
@@ -4349,7 +4365,7 @@
       <w:pPr>
         <w:pStyle w:val="Heading2"/>
       </w:pPr>
-      <w:bookmarkStart w:id="17" w:name="_Toc376953422"/>
+      <w:bookmarkStart w:id="17" w:name="_Toc377022929"/>
       <w:r>
         <w:t>Command Line</w:t>
       </w:r>
@@ -4498,7 +4514,7 @@
           <w:rFonts w:eastAsia="Times New Roman"/>
         </w:rPr>
       </w:pPr>
-      <w:bookmarkStart w:id="18" w:name="_Toc376953423"/>
+      <w:bookmarkStart w:id="18" w:name="_Toc377022930"/>
       <w:r>
         <w:rPr>
           <w:rFonts w:eastAsia="Times New Roman"/>
@@ -4528,7 +4544,7 @@
           <w:rFonts w:eastAsia="Times New Roman"/>
         </w:rPr>
       </w:pPr>
-      <w:bookmarkStart w:id="19" w:name="_Toc376953424"/>
+      <w:bookmarkStart w:id="19" w:name="_Toc377022931"/>
       <w:r>
         <w:rPr>
           <w:rFonts w:eastAsia="Times New Roman"/>
@@ -4757,7 +4773,7 @@
           <w:rFonts w:eastAsia="Times New Roman"/>
         </w:rPr>
       </w:pPr>
-      <w:bookmarkStart w:id="20" w:name="_Toc376953425"/>
+      <w:bookmarkStart w:id="20" w:name="_Toc377022932"/>
       <w:proofErr w:type="spellStart"/>
       <w:r>
         <w:rPr>
@@ -4776,7 +4792,7 @@
           <w:rFonts w:eastAsia="Times New Roman"/>
         </w:rPr>
       </w:pPr>
-      <w:bookmarkStart w:id="21" w:name="_Toc376953426"/>
+      <w:bookmarkStart w:id="21" w:name="_Toc377022933"/>
       <w:proofErr w:type="spellStart"/>
       <w:r>
         <w:rPr>
@@ -4794,7 +4810,7 @@
           <w:rFonts w:eastAsia="Times New Roman"/>
         </w:rPr>
       </w:pPr>
-      <w:bookmarkStart w:id="22" w:name="_Toc376953427"/>
+      <w:bookmarkStart w:id="22" w:name="_Toc377022934"/>
       <w:r>
         <w:rPr>
           <w:rFonts w:eastAsia="Times New Roman"/>
@@ -4812,7 +4828,7 @@
         </w:rPr>
       </w:pPr>
       <w:bookmarkStart w:id="23" w:name="_Build_project"/>
-      <w:bookmarkStart w:id="24" w:name="_Toc376953428"/>
+      <w:bookmarkStart w:id="24" w:name="_Toc377022935"/>
       <w:bookmarkEnd w:id="23"/>
       <w:r>
         <w:rPr>
@@ -4834,7 +4850,7 @@
           <w:rFonts w:eastAsia="Times New Roman"/>
         </w:rPr>
       </w:pPr>
-      <w:bookmarkStart w:id="25" w:name="_Toc376953429"/>
+      <w:bookmarkStart w:id="25" w:name="_Toc377022936"/>
       <w:r>
         <w:rPr>
           <w:rFonts w:eastAsia="Times New Roman"/>
@@ -5125,7 +5141,7 @@
           <w:rFonts w:eastAsia="Times New Roman"/>
         </w:rPr>
       </w:pPr>
-      <w:bookmarkStart w:id="26" w:name="_Toc376953430"/>
+      <w:bookmarkStart w:id="26" w:name="_Toc377022937"/>
       <w:proofErr w:type="spellStart"/>
       <w:r>
         <w:rPr>
@@ -5144,7 +5160,7 @@
           <w:rFonts w:eastAsia="Times New Roman"/>
         </w:rPr>
       </w:pPr>
-      <w:bookmarkStart w:id="27" w:name="_Toc376953431"/>
+      <w:bookmarkStart w:id="27" w:name="_Toc377022938"/>
       <w:proofErr w:type="spellStart"/>
       <w:r>
         <w:rPr>
@@ -5162,7 +5178,7 @@
           <w:rFonts w:eastAsia="Times New Roman"/>
         </w:rPr>
       </w:pPr>
-      <w:bookmarkStart w:id="28" w:name="_Toc376953432"/>
+      <w:bookmarkStart w:id="28" w:name="_Toc377022939"/>
       <w:r>
         <w:rPr>
           <w:rFonts w:eastAsia="Times New Roman"/>
@@ -5331,7 +5347,7 @@
           <w:rFonts w:eastAsia="Times New Roman"/>
         </w:rPr>
       </w:pPr>
-      <w:bookmarkStart w:id="29" w:name="_Toc376953438"/>
+      <w:bookmarkStart w:id="29" w:name="_Toc377022940"/>
       <w:r>
         <w:rPr>
           <w:rFonts w:eastAsia="Times New Roman"/>
@@ -5348,18 +5364,7 @@
     </w:p>
     <w:p>
       <w:r>
-        <w:t>T</w:t>
-      </w:r>
-      <w:r>
-        <w:t xml:space="preserve">he Taxonomy Viewer </w:t>
-      </w:r>
-      <w:r>
-        <w:t xml:space="preserve">will need </w:t>
-      </w:r>
-      <w:bookmarkStart w:id="30" w:name="_GoBack"/>
-      <w:bookmarkEnd w:id="30"/>
-      <w:r>
-        <w:t xml:space="preserve">a database to connect to.  The following steps describe how to deploy the database described in the </w:t>
+        <w:t xml:space="preserve">The Taxonomy Viewer will need a database to connect to.  The following steps describe how to deploy the database described in the </w:t>
       </w:r>
       <w:hyperlink w:anchor="_Berkeley_Database" w:history="1">
         <w:r>
@@ -5433,11 +5438,11 @@
       <w:pPr>
         <w:pStyle w:val="Heading2"/>
       </w:pPr>
-      <w:bookmarkStart w:id="31" w:name="_Toc376953439"/>
+      <w:bookmarkStart w:id="30" w:name="_Toc377022941"/>
       <w:r>
         <w:t>Eclipse</w:t>
       </w:r>
-      <w:bookmarkEnd w:id="31"/>
+      <w:bookmarkEnd w:id="30"/>
     </w:p>
     <w:p>
       <w:pPr>
@@ -5589,10 +5594,22 @@
       <w:pPr>
         <w:pStyle w:val="Heading2"/>
       </w:pPr>
-      <w:bookmarkStart w:id="32" w:name="_Toc376953440"/>
+      <w:bookmarkStart w:id="31" w:name="_Toc377022942"/>
       <w:proofErr w:type="spellStart"/>
       <w:r>
         <w:t>NetBeans</w:t>
+      </w:r>
+      <w:bookmarkEnd w:id="31"/>
+      <w:proofErr w:type="spellEnd"/>
+    </w:p>
+    <w:p>
+      <w:pPr>
+        <w:pStyle w:val="Heading2"/>
+      </w:pPr>
+      <w:bookmarkStart w:id="32" w:name="_Toc377022943"/>
+      <w:proofErr w:type="spellStart"/>
+      <w:r>
+        <w:t>IntelliJ</w:t>
       </w:r>
       <w:bookmarkEnd w:id="32"/>
       <w:proofErr w:type="spellEnd"/>
@@ -5601,23 +5618,11 @@
       <w:pPr>
         <w:pStyle w:val="Heading2"/>
       </w:pPr>
-      <w:bookmarkStart w:id="33" w:name="_Toc376953441"/>
-      <w:proofErr w:type="spellStart"/>
-      <w:r>
-        <w:t>IntelliJ</w:t>
+      <w:bookmarkStart w:id="33" w:name="_Toc377022944"/>
+      <w:r>
+        <w:t>Command Line</w:t>
       </w:r>
       <w:bookmarkEnd w:id="33"/>
-      <w:proofErr w:type="spellEnd"/>
-    </w:p>
-    <w:p>
-      <w:pPr>
-        <w:pStyle w:val="Heading2"/>
-      </w:pPr>
-      <w:bookmarkStart w:id="34" w:name="_Toc376953442"/>
-      <w:r>
-        <w:t>Command Line</w:t>
-      </w:r>
-      <w:bookmarkEnd w:id="34"/>
     </w:p>
     <w:p>
       <w:r>
@@ -5734,58 +5739,23 @@
     </w:p>
     <w:p>
       <w:pPr>
-        <w:pStyle w:val="ListParagraph"/>
-        <w:numPr>
-          <w:ilvl w:val="0"/>
-          <w:numId w:val="29"/>
-        </w:numPr>
-        <w:rPr>
-          <w:rFonts w:cs="Courier New"/>
-        </w:rPr>
-      </w:pPr>
-      <w:r>
-        <w:rPr>
-          <w:rFonts w:cs="Courier New"/>
-        </w:rPr>
-        <w:t>Execute the appropriate script again and notice there are no more errors.</w:t>
-      </w:r>
-    </w:p>
-    <w:p>
-      <w:pPr>
-        <w:rPr>
-          <w:rFonts w:ascii="Courier New" w:hAnsi="Courier New" w:cs="Courier New"/>
-        </w:rPr>
-      </w:pPr>
-      <w:r>
-        <w:rPr>
-          <w:rFonts w:ascii="Courier New" w:hAnsi="Courier New" w:cs="Courier New"/>
-        </w:rPr>
-        <w:t>./</w:t>
-      </w:r>
-      <w:r>
-        <w:rPr>
-          <w:rFonts w:ascii="Courier New" w:hAnsi="Courier New" w:cs="Courier New"/>
-        </w:rPr>
-        <w:t>taxonomy-view64.sh</w:t>
-      </w:r>
-    </w:p>
-    <w:p>
-      <w:pPr>
         <w:pStyle w:val="Heading1"/>
         <w:rPr>
           <w:rFonts w:eastAsia="Times New Roman"/>
         </w:rPr>
       </w:pPr>
-      <w:bookmarkStart w:id="35" w:name="_Run_application"/>
-      <w:bookmarkStart w:id="36" w:name="_Toc376953433"/>
+      <w:bookmarkStart w:id="34" w:name="_Run_application"/>
+      <w:bookmarkStart w:id="35" w:name="_Toc377022945"/>
+      <w:bookmarkStart w:id="36" w:name="_GoBack"/>
+      <w:bookmarkEnd w:id="34"/>
+      <w:bookmarkEnd w:id="36"/>
+      <w:r>
+        <w:rPr>
+          <w:rFonts w:eastAsia="Times New Roman"/>
+        </w:rPr>
+        <w:t>Run application</w:t>
+      </w:r>
       <w:bookmarkEnd w:id="35"/>
-      <w:r>
-        <w:rPr>
-          <w:rFonts w:eastAsia="Times New Roman"/>
-        </w:rPr>
-        <w:t>Run application</w:t>
-      </w:r>
-      <w:bookmarkEnd w:id="36"/>
     </w:p>
     <w:p>
       <w:r>
@@ -5799,12 +5769,11 @@
           <w:rFonts w:eastAsia="Times New Roman"/>
         </w:rPr>
       </w:pPr>
-      <w:bookmarkStart w:id="37" w:name="_Toc376953434"/>
-      <w:r>
-        <w:rPr>
-          <w:rFonts w:eastAsia="Times New Roman"/>
-        </w:rPr>
-        <w:lastRenderedPageBreak/>
+      <w:bookmarkStart w:id="37" w:name="_Toc377022946"/>
+      <w:r>
+        <w:rPr>
+          <w:rFonts w:eastAsia="Times New Roman"/>
+        </w:rPr>
         <w:t>Eclipse</w:t>
       </w:r>
       <w:bookmarkEnd w:id="37"/>
@@ -5842,6 +5811,7 @@
           <w:rFonts w:eastAsia="Times New Roman"/>
           <w:color w:val="000000"/>
         </w:rPr>
+        <w:lastRenderedPageBreak/>
         <w:t xml:space="preserve">Right-click the </w:t>
       </w:r>
       <w:r>
@@ -6102,7 +6072,7 @@
           <w:rFonts w:eastAsia="Times New Roman"/>
         </w:rPr>
       </w:pPr>
-      <w:bookmarkStart w:id="38" w:name="_Toc376953435"/>
+      <w:bookmarkStart w:id="38" w:name="_Toc377022947"/>
       <w:proofErr w:type="spellStart"/>
       <w:r>
         <w:rPr>
@@ -6120,7 +6090,7 @@
           <w:rFonts w:eastAsia="Times New Roman"/>
         </w:rPr>
       </w:pPr>
-      <w:bookmarkStart w:id="39" w:name="_Toc376953436"/>
+      <w:bookmarkStart w:id="39" w:name="_Toc377022948"/>
       <w:proofErr w:type="spellStart"/>
       <w:r>
         <w:rPr>
@@ -6138,7 +6108,7 @@
           <w:rFonts w:eastAsia="Times New Roman"/>
         </w:rPr>
       </w:pPr>
-      <w:bookmarkStart w:id="40" w:name="_Toc376953437"/>
+      <w:bookmarkStart w:id="40" w:name="_Toc377022949"/>
       <w:r>
         <w:rPr>
           <w:rFonts w:eastAsia="Times New Roman"/>
@@ -6285,32 +6255,32 @@
         <w:rPr>
           <w:rFonts w:cs="Courier New"/>
         </w:rPr>
+        <w:t>This will extract several scripts and an executable JAR into the “target” folder</w:t>
+      </w:r>
+      <w:r>
+        <w:rPr>
+          <w:rFonts w:cs="Courier New"/>
+        </w:rPr>
+        <w:t>.</w:t>
+      </w:r>
+      <w:r>
+        <w:rPr>
+          <w:rFonts w:cs="Courier New"/>
+        </w:rPr>
+        <w:t xml:space="preserve">  Locate the appropriate script and execute it.</w:t>
+      </w:r>
+    </w:p>
+    <w:p>
+      <w:pPr>
+        <w:rPr>
+          <w:rFonts w:cs="Courier New"/>
+        </w:rPr>
+      </w:pPr>
+      <w:r>
+        <w:rPr>
+          <w:rFonts w:ascii="Courier New" w:hAnsi="Courier New" w:cs="Courier New"/>
+        </w:rPr>
         <w:lastRenderedPageBreak/>
-        <w:t>This will extract several scripts and an executable JAR into the “target” folder</w:t>
-      </w:r>
-      <w:r>
-        <w:rPr>
-          <w:rFonts w:cs="Courier New"/>
-        </w:rPr>
-        <w:t>.</w:t>
-      </w:r>
-      <w:r>
-        <w:rPr>
-          <w:rFonts w:cs="Courier New"/>
-        </w:rPr>
-        <w:t xml:space="preserve">  Locate the appropriate script and execute it.</w:t>
-      </w:r>
-    </w:p>
-    <w:p>
-      <w:pPr>
-        <w:rPr>
-          <w:rFonts w:cs="Courier New"/>
-        </w:rPr>
-      </w:pPr>
-      <w:r>
-        <w:rPr>
-          <w:rFonts w:ascii="Courier New" w:hAnsi="Courier New" w:cs="Courier New"/>
-        </w:rPr>
         <w:t>./</w:t>
       </w:r>
       <w:r>
@@ -10099,7 +10069,7 @@
 </file>
 
 <file path=customXml/itemProps1.xml><?xml version="1.0" encoding="utf-8"?>
-<ds:datastoreItem xmlns:ds="http://schemas.openxmlformats.org/officeDocument/2006/customXml" ds:itemID="{7F42F4C8-B2C6-4AE8-A36A-B3A84A254BFB}">
+<ds:datastoreItem xmlns:ds="http://schemas.openxmlformats.org/officeDocument/2006/customXml" ds:itemID="{BBF9DE6B-06A7-4DD5-A8F2-D5319299F38A}">
   <ds:schemaRefs>
     <ds:schemaRef ds:uri="http://schemas.openxmlformats.org/officeDocument/2006/bibliography"/>
   </ds:schemaRefs>

</xml_diff>

<commit_message>
Updating for Sprint 2.
</commit_message>
<xml_diff>
--- a/resources/Taxonomy Viewer Project Setup Notes.docx
+++ b/resources/Taxonomy Viewer Project Setup Notes.docx
@@ -53,7 +53,7 @@
           <w:r>
             <w:fldChar w:fldCharType="separate"/>
           </w:r>
-          <w:hyperlink w:anchor="_Toc377022914" w:history="1">
+          <w:hyperlink w:anchor="_Toc378943146" w:history="1">
             <w:r>
               <w:rPr>
                 <w:rStyle w:val="Hyperlink"/>
@@ -81,7 +81,7 @@
                 <w:noProof/>
                 <w:webHidden/>
               </w:rPr>
-              <w:instrText xml:space="preserve"> PAGEREF _Toc377022914 \h </w:instrText>
+              <w:instrText xml:space="preserve"> PAGEREF _Toc378943146 \h </w:instrText>
             </w:r>
             <w:r>
               <w:rPr>
@@ -123,7 +123,7 @@
               <w:noProof/>
             </w:rPr>
           </w:pPr>
-          <w:hyperlink w:anchor="_Toc377022915" w:history="1">
+          <w:hyperlink w:anchor="_Toc378943147" w:history="1">
             <w:r>
               <w:rPr>
                 <w:rStyle w:val="Hyperlink"/>
@@ -151,7 +151,7 @@
                 <w:noProof/>
                 <w:webHidden/>
               </w:rPr>
-              <w:instrText xml:space="preserve"> PAGEREF _Toc377022915 \h </w:instrText>
+              <w:instrText xml:space="preserve"> PAGEREF _Toc378943147 \h </w:instrText>
             </w:r>
             <w:r>
               <w:rPr>
@@ -193,14 +193,14 @@
               <w:noProof/>
             </w:rPr>
           </w:pPr>
-          <w:hyperlink w:anchor="_Toc377022916" w:history="1">
+          <w:hyperlink w:anchor="_Toc378943148" w:history="1">
             <w:r>
               <w:rPr>
                 <w:rStyle w:val="Hyperlink"/>
                 <w:rFonts w:eastAsia="Times New Roman"/>
                 <w:noProof/>
               </w:rPr>
-              <w:t>Ensure have JDK 1.7 or JDK 1.8 installed on system</w:t>
+              <w:t>Ensure have JDK 1.8 installed on system</w:t>
             </w:r>
             <w:r>
               <w:rPr>
@@ -221,7 +221,7 @@
                 <w:noProof/>
                 <w:webHidden/>
               </w:rPr>
-              <w:instrText xml:space="preserve"> PAGEREF _Toc377022916 \h </w:instrText>
+              <w:instrText xml:space="preserve"> PAGEREF _Toc378943148 \h </w:instrText>
             </w:r>
             <w:r>
               <w:rPr>
@@ -263,7 +263,7 @@
               <w:noProof/>
             </w:rPr>
           </w:pPr>
-          <w:hyperlink w:anchor="_Toc377022917" w:history="1">
+          <w:hyperlink w:anchor="_Toc378943149" w:history="1">
             <w:r>
               <w:rPr>
                 <w:rStyle w:val="Hyperlink"/>
@@ -291,7 +291,7 @@
                 <w:noProof/>
                 <w:webHidden/>
               </w:rPr>
-              <w:instrText xml:space="preserve"> PAGEREF _Toc377022917 \h </w:instrText>
+              <w:instrText xml:space="preserve"> PAGEREF _Toc378943149 \h </w:instrText>
             </w:r>
             <w:r>
               <w:rPr>
@@ -333,7 +333,7 @@
               <w:noProof/>
             </w:rPr>
           </w:pPr>
-          <w:hyperlink w:anchor="_Toc377022918" w:history="1">
+          <w:hyperlink w:anchor="_Toc378943150" w:history="1">
             <w:r>
               <w:rPr>
                 <w:rStyle w:val="Hyperlink"/>
@@ -361,7 +361,7 @@
                 <w:noProof/>
                 <w:webHidden/>
               </w:rPr>
-              <w:instrText xml:space="preserve"> PAGEREF _Toc377022918 \h </w:instrText>
+              <w:instrText xml:space="preserve"> PAGEREF _Toc378943150 \h </w:instrText>
             </w:r>
             <w:r>
               <w:rPr>
@@ -403,7 +403,7 @@
               <w:noProof/>
             </w:rPr>
           </w:pPr>
-          <w:hyperlink w:anchor="_Toc377022919" w:history="1">
+          <w:hyperlink w:anchor="_Toc378943151" w:history="1">
             <w:r>
               <w:rPr>
                 <w:rStyle w:val="Hyperlink"/>
@@ -438,7 +438,7 @@
                 <w:noProof/>
                 <w:webHidden/>
               </w:rPr>
-              <w:instrText xml:space="preserve"> PAGEREF _Toc377022919 \h </w:instrText>
+              <w:instrText xml:space="preserve"> PAGEREF _Toc378943151 \h </w:instrText>
             </w:r>
             <w:r>
               <w:rPr>
@@ -458,7 +458,7 @@
                 <w:noProof/>
                 <w:webHidden/>
               </w:rPr>
-              <w:t>3</w:t>
+              <w:t>4</w:t>
             </w:r>
             <w:r>
               <w:rPr>
@@ -480,7 +480,7 @@
               <w:noProof/>
             </w:rPr>
           </w:pPr>
-          <w:hyperlink w:anchor="_Toc377022920" w:history="1">
+          <w:hyperlink w:anchor="_Toc378943152" w:history="1">
             <w:r>
               <w:rPr>
                 <w:rStyle w:val="Hyperlink"/>
@@ -508,7 +508,7 @@
                 <w:noProof/>
                 <w:webHidden/>
               </w:rPr>
-              <w:instrText xml:space="preserve"> PAGEREF _Toc377022920 \h </w:instrText>
+              <w:instrText xml:space="preserve"> PAGEREF _Toc378943152 \h </w:instrText>
             </w:r>
             <w:r>
               <w:rPr>
@@ -528,7 +528,7 @@
                 <w:noProof/>
                 <w:webHidden/>
               </w:rPr>
-              <w:t>3</w:t>
+              <w:t>4</w:t>
             </w:r>
             <w:r>
               <w:rPr>
@@ -550,7 +550,7 @@
               <w:noProof/>
             </w:rPr>
           </w:pPr>
-          <w:hyperlink w:anchor="_Toc377022921" w:history="1">
+          <w:hyperlink w:anchor="_Toc378943153" w:history="1">
             <w:r>
               <w:rPr>
                 <w:rStyle w:val="Hyperlink"/>
@@ -577,7 +577,7 @@
                 <w:noProof/>
                 <w:webHidden/>
               </w:rPr>
-              <w:instrText xml:space="preserve"> PAGEREF _Toc377022921 \h </w:instrText>
+              <w:instrText xml:space="preserve"> PAGEREF _Toc378943153 \h </w:instrText>
             </w:r>
             <w:r>
               <w:rPr>
@@ -597,7 +597,7 @@
                 <w:noProof/>
                 <w:webHidden/>
               </w:rPr>
-              <w:t>3</w:t>
+              <w:t>4</w:t>
             </w:r>
             <w:r>
               <w:rPr>
@@ -619,7 +619,7 @@
               <w:noProof/>
             </w:rPr>
           </w:pPr>
-          <w:hyperlink w:anchor="_Toc377022922" w:history="1">
+          <w:hyperlink w:anchor="_Toc378943154" w:history="1">
             <w:r>
               <w:rPr>
                 <w:rStyle w:val="Hyperlink"/>
@@ -647,7 +647,7 @@
                 <w:noProof/>
                 <w:webHidden/>
               </w:rPr>
-              <w:instrText xml:space="preserve"> PAGEREF _Toc377022922 \h </w:instrText>
+              <w:instrText xml:space="preserve"> PAGEREF _Toc378943154 \h </w:instrText>
             </w:r>
             <w:r>
               <w:rPr>
@@ -667,7 +667,7 @@
                 <w:noProof/>
                 <w:webHidden/>
               </w:rPr>
-              <w:t>4</w:t>
+              <w:t>5</w:t>
             </w:r>
             <w:r>
               <w:rPr>
@@ -689,7 +689,7 @@
               <w:noProof/>
             </w:rPr>
           </w:pPr>
-          <w:hyperlink w:anchor="_Toc377022923" w:history="1">
+          <w:hyperlink w:anchor="_Toc378943155" w:history="1">
             <w:r>
               <w:rPr>
                 <w:rStyle w:val="Hyperlink"/>
@@ -717,7 +717,7 @@
                 <w:noProof/>
                 <w:webHidden/>
               </w:rPr>
-              <w:instrText xml:space="preserve"> PAGEREF _Toc377022923 \h </w:instrText>
+              <w:instrText xml:space="preserve"> PAGEREF _Toc378943155 \h </w:instrText>
             </w:r>
             <w:r>
               <w:rPr>
@@ -737,7 +737,7 @@
                 <w:noProof/>
                 <w:webHidden/>
               </w:rPr>
-              <w:t>4</w:t>
+              <w:t>5</w:t>
             </w:r>
             <w:r>
               <w:rPr>
@@ -759,7 +759,7 @@
               <w:noProof/>
             </w:rPr>
           </w:pPr>
-          <w:hyperlink w:anchor="_Toc377022924" w:history="1">
+          <w:hyperlink w:anchor="_Toc378943156" w:history="1">
             <w:r>
               <w:rPr>
                 <w:rStyle w:val="Hyperlink"/>
@@ -787,7 +787,7 @@
                 <w:noProof/>
                 <w:webHidden/>
               </w:rPr>
-              <w:instrText xml:space="preserve"> PAGEREF _Toc377022924 \h </w:instrText>
+              <w:instrText xml:space="preserve"> PAGEREF _Toc378943156 \h </w:instrText>
             </w:r>
             <w:r>
               <w:rPr>
@@ -829,7 +829,7 @@
               <w:noProof/>
             </w:rPr>
           </w:pPr>
-          <w:hyperlink w:anchor="_Toc377022925" w:history="1">
+          <w:hyperlink w:anchor="_Toc378943157" w:history="1">
             <w:r>
               <w:rPr>
                 <w:rStyle w:val="Hyperlink"/>
@@ -857,7 +857,7 @@
                 <w:noProof/>
                 <w:webHidden/>
               </w:rPr>
-              <w:instrText xml:space="preserve"> PAGEREF _Toc377022925 \h </w:instrText>
+              <w:instrText xml:space="preserve"> PAGEREF _Toc378943157 \h </w:instrText>
             </w:r>
             <w:r>
               <w:rPr>
@@ -899,7 +899,7 @@
               <w:noProof/>
             </w:rPr>
           </w:pPr>
-          <w:hyperlink w:anchor="_Toc377022926" w:history="1">
+          <w:hyperlink w:anchor="_Toc378943158" w:history="1">
             <w:r>
               <w:rPr>
                 <w:rStyle w:val="Hyperlink"/>
@@ -927,7 +927,7 @@
                 <w:noProof/>
                 <w:webHidden/>
               </w:rPr>
-              <w:instrText xml:space="preserve"> PAGEREF _Toc377022926 \h </w:instrText>
+              <w:instrText xml:space="preserve"> PAGEREF _Toc378943158 \h </w:instrText>
             </w:r>
             <w:r>
               <w:rPr>
@@ -969,7 +969,7 @@
               <w:noProof/>
             </w:rPr>
           </w:pPr>
-          <w:hyperlink w:anchor="_Toc377022927" w:history="1">
+          <w:hyperlink w:anchor="_Toc378943159" w:history="1">
             <w:r>
               <w:rPr>
                 <w:rStyle w:val="Hyperlink"/>
@@ -997,7 +997,7 @@
                 <w:noProof/>
                 <w:webHidden/>
               </w:rPr>
-              <w:instrText xml:space="preserve"> PAGEREF _Toc377022927 \h </w:instrText>
+              <w:instrText xml:space="preserve"> PAGEREF _Toc378943159 \h </w:instrText>
             </w:r>
             <w:r>
               <w:rPr>
@@ -1039,7 +1039,7 @@
               <w:noProof/>
             </w:rPr>
           </w:pPr>
-          <w:hyperlink w:anchor="_Toc377022928" w:history="1">
+          <w:hyperlink w:anchor="_Toc378943160" w:history="1">
             <w:r>
               <w:rPr>
                 <w:rStyle w:val="Hyperlink"/>
@@ -1066,7 +1066,7 @@
                 <w:noProof/>
                 <w:webHidden/>
               </w:rPr>
-              <w:instrText xml:space="preserve"> PAGEREF _Toc377022928 \h </w:instrText>
+              <w:instrText xml:space="preserve"> PAGEREF _Toc378943160 \h </w:instrText>
             </w:r>
             <w:r>
               <w:rPr>
@@ -1108,7 +1108,7 @@
               <w:noProof/>
             </w:rPr>
           </w:pPr>
-          <w:hyperlink w:anchor="_Toc377022929" w:history="1">
+          <w:hyperlink w:anchor="_Toc378943161" w:history="1">
             <w:r>
               <w:rPr>
                 <w:rStyle w:val="Hyperlink"/>
@@ -1135,7 +1135,7 @@
                 <w:noProof/>
                 <w:webHidden/>
               </w:rPr>
-              <w:instrText xml:space="preserve"> PAGEREF _Toc377022929 \h </w:instrText>
+              <w:instrText xml:space="preserve"> PAGEREF _Toc378943161 \h </w:instrText>
             </w:r>
             <w:r>
               <w:rPr>
@@ -1155,7 +1155,7 @@
                 <w:noProof/>
                 <w:webHidden/>
               </w:rPr>
-              <w:t>6</w:t>
+              <w:t>7</w:t>
             </w:r>
             <w:r>
               <w:rPr>
@@ -1177,7 +1177,7 @@
               <w:noProof/>
             </w:rPr>
           </w:pPr>
-          <w:hyperlink w:anchor="_Toc377022930" w:history="1">
+          <w:hyperlink w:anchor="_Toc378943162" w:history="1">
             <w:r>
               <w:rPr>
                 <w:rStyle w:val="Hyperlink"/>
@@ -1205,7 +1205,7 @@
                 <w:noProof/>
                 <w:webHidden/>
               </w:rPr>
-              <w:instrText xml:space="preserve"> PAGEREF _Toc377022930 \h </w:instrText>
+              <w:instrText xml:space="preserve"> PAGEREF _Toc378943162 \h </w:instrText>
             </w:r>
             <w:r>
               <w:rPr>
@@ -1225,7 +1225,7 @@
                 <w:noProof/>
                 <w:webHidden/>
               </w:rPr>
-              <w:t>6</w:t>
+              <w:t>7</w:t>
             </w:r>
             <w:r>
               <w:rPr>
@@ -1247,7 +1247,7 @@
               <w:noProof/>
             </w:rPr>
           </w:pPr>
-          <w:hyperlink w:anchor="_Toc377022931" w:history="1">
+          <w:hyperlink w:anchor="_Toc378943163" w:history="1">
             <w:r>
               <w:rPr>
                 <w:rStyle w:val="Hyperlink"/>
@@ -1275,7 +1275,7 @@
                 <w:noProof/>
                 <w:webHidden/>
               </w:rPr>
-              <w:instrText xml:space="preserve"> PAGEREF _Toc377022931 \h </w:instrText>
+              <w:instrText xml:space="preserve"> PAGEREF _Toc378943163 \h </w:instrText>
             </w:r>
             <w:r>
               <w:rPr>
@@ -1295,7 +1295,7 @@
                 <w:noProof/>
                 <w:webHidden/>
               </w:rPr>
-              <w:t>6</w:t>
+              <w:t>7</w:t>
             </w:r>
             <w:r>
               <w:rPr>
@@ -1317,7 +1317,7 @@
               <w:noProof/>
             </w:rPr>
           </w:pPr>
-          <w:hyperlink w:anchor="_Toc377022932" w:history="1">
+          <w:hyperlink w:anchor="_Toc378943164" w:history="1">
             <w:r>
               <w:rPr>
                 <w:rStyle w:val="Hyperlink"/>
@@ -1345,7 +1345,7 @@
                 <w:noProof/>
                 <w:webHidden/>
               </w:rPr>
-              <w:instrText xml:space="preserve"> PAGEREF _Toc377022932 \h </w:instrText>
+              <w:instrText xml:space="preserve"> PAGEREF _Toc378943164 \h </w:instrText>
             </w:r>
             <w:r>
               <w:rPr>
@@ -1365,7 +1365,7 @@
                 <w:noProof/>
                 <w:webHidden/>
               </w:rPr>
-              <w:t>8</w:t>
+              <w:t>9</w:t>
             </w:r>
             <w:r>
               <w:rPr>
@@ -1387,7 +1387,7 @@
               <w:noProof/>
             </w:rPr>
           </w:pPr>
-          <w:hyperlink w:anchor="_Toc377022933" w:history="1">
+          <w:hyperlink w:anchor="_Toc378943165" w:history="1">
             <w:r>
               <w:rPr>
                 <w:rStyle w:val="Hyperlink"/>
@@ -1415,7 +1415,7 @@
                 <w:noProof/>
                 <w:webHidden/>
               </w:rPr>
-              <w:instrText xml:space="preserve"> PAGEREF _Toc377022933 \h </w:instrText>
+              <w:instrText xml:space="preserve"> PAGEREF _Toc378943165 \h </w:instrText>
             </w:r>
             <w:r>
               <w:rPr>
@@ -1435,7 +1435,7 @@
                 <w:noProof/>
                 <w:webHidden/>
               </w:rPr>
-              <w:t>8</w:t>
+              <w:t>9</w:t>
             </w:r>
             <w:r>
               <w:rPr>
@@ -1457,7 +1457,7 @@
               <w:noProof/>
             </w:rPr>
           </w:pPr>
-          <w:hyperlink w:anchor="_Toc377022934" w:history="1">
+          <w:hyperlink w:anchor="_Toc378943166" w:history="1">
             <w:r>
               <w:rPr>
                 <w:rStyle w:val="Hyperlink"/>
@@ -1485,7 +1485,7 @@
                 <w:noProof/>
                 <w:webHidden/>
               </w:rPr>
-              <w:instrText xml:space="preserve"> PAGEREF _Toc377022934 \h </w:instrText>
+              <w:instrText xml:space="preserve"> PAGEREF _Toc378943166 \h </w:instrText>
             </w:r>
             <w:r>
               <w:rPr>
@@ -1505,7 +1505,7 @@
                 <w:noProof/>
                 <w:webHidden/>
               </w:rPr>
-              <w:t>8</w:t>
+              <w:t>9</w:t>
             </w:r>
             <w:r>
               <w:rPr>
@@ -1527,7 +1527,7 @@
               <w:noProof/>
             </w:rPr>
           </w:pPr>
-          <w:hyperlink w:anchor="_Toc377022935" w:history="1">
+          <w:hyperlink w:anchor="_Toc378943167" w:history="1">
             <w:r>
               <w:rPr>
                 <w:rStyle w:val="Hyperlink"/>
@@ -1555,7 +1555,7 @@
                 <w:noProof/>
                 <w:webHidden/>
               </w:rPr>
-              <w:instrText xml:space="preserve"> PAGEREF _Toc377022935 \h </w:instrText>
+              <w:instrText xml:space="preserve"> PAGEREF _Toc378943167 \h </w:instrText>
             </w:r>
             <w:r>
               <w:rPr>
@@ -1575,7 +1575,7 @@
                 <w:noProof/>
                 <w:webHidden/>
               </w:rPr>
-              <w:t>8</w:t>
+              <w:t>9</w:t>
             </w:r>
             <w:r>
               <w:rPr>
@@ -1597,7 +1597,7 @@
               <w:noProof/>
             </w:rPr>
           </w:pPr>
-          <w:hyperlink w:anchor="_Toc377022936" w:history="1">
+          <w:hyperlink w:anchor="_Toc378943168" w:history="1">
             <w:r>
               <w:rPr>
                 <w:rStyle w:val="Hyperlink"/>
@@ -1625,7 +1625,7 @@
                 <w:noProof/>
                 <w:webHidden/>
               </w:rPr>
-              <w:instrText xml:space="preserve"> PAGEREF _Toc377022936 \h </w:instrText>
+              <w:instrText xml:space="preserve"> PAGEREF _Toc378943168 \h </w:instrText>
             </w:r>
             <w:r>
               <w:rPr>
@@ -1645,7 +1645,7 @@
                 <w:noProof/>
                 <w:webHidden/>
               </w:rPr>
-              <w:t>8</w:t>
+              <w:t>9</w:t>
             </w:r>
             <w:r>
               <w:rPr>
@@ -1667,7 +1667,7 @@
               <w:noProof/>
             </w:rPr>
           </w:pPr>
-          <w:hyperlink w:anchor="_Toc377022937" w:history="1">
+          <w:hyperlink w:anchor="_Toc378943169" w:history="1">
             <w:r>
               <w:rPr>
                 <w:rStyle w:val="Hyperlink"/>
@@ -1695,7 +1695,7 @@
                 <w:noProof/>
                 <w:webHidden/>
               </w:rPr>
-              <w:instrText xml:space="preserve"> PAGEREF _Toc377022937 \h </w:instrText>
+              <w:instrText xml:space="preserve"> PAGEREF _Toc378943169 \h </w:instrText>
             </w:r>
             <w:r>
               <w:rPr>
@@ -1715,7 +1715,7 @@
                 <w:noProof/>
                 <w:webHidden/>
               </w:rPr>
-              <w:t>9</w:t>
+              <w:t>10</w:t>
             </w:r>
             <w:r>
               <w:rPr>
@@ -1737,7 +1737,7 @@
               <w:noProof/>
             </w:rPr>
           </w:pPr>
-          <w:hyperlink w:anchor="_Toc377022938" w:history="1">
+          <w:hyperlink w:anchor="_Toc378943170" w:history="1">
             <w:r>
               <w:rPr>
                 <w:rStyle w:val="Hyperlink"/>
@@ -1765,7 +1765,7 @@
                 <w:noProof/>
                 <w:webHidden/>
               </w:rPr>
-              <w:instrText xml:space="preserve"> PAGEREF _Toc377022938 \h </w:instrText>
+              <w:instrText xml:space="preserve"> PAGEREF _Toc378943170 \h </w:instrText>
             </w:r>
             <w:r>
               <w:rPr>
@@ -1785,7 +1785,7 @@
                 <w:noProof/>
                 <w:webHidden/>
               </w:rPr>
-              <w:t>9</w:t>
+              <w:t>10</w:t>
             </w:r>
             <w:r>
               <w:rPr>
@@ -1807,7 +1807,7 @@
               <w:noProof/>
             </w:rPr>
           </w:pPr>
-          <w:hyperlink w:anchor="_Toc377022939" w:history="1">
+          <w:hyperlink w:anchor="_Toc378943171" w:history="1">
             <w:r>
               <w:rPr>
                 <w:rStyle w:val="Hyperlink"/>
@@ -1835,7 +1835,7 @@
                 <w:noProof/>
                 <w:webHidden/>
               </w:rPr>
-              <w:instrText xml:space="preserve"> PAGEREF _Toc377022939 \h </w:instrText>
+              <w:instrText xml:space="preserve"> PAGEREF _Toc378943171 \h </w:instrText>
             </w:r>
             <w:r>
               <w:rPr>
@@ -1855,7 +1855,7 @@
                 <w:noProof/>
                 <w:webHidden/>
               </w:rPr>
-              <w:t>9</w:t>
+              <w:t>10</w:t>
             </w:r>
             <w:r>
               <w:rPr>
@@ -1877,30 +1877,14 @@
               <w:noProof/>
             </w:rPr>
           </w:pPr>
-          <w:hyperlink w:anchor="_Toc377022940" w:history="1">
+          <w:hyperlink w:anchor="_Toc378943172" w:history="1">
             <w:r>
               <w:rPr>
                 <w:rStyle w:val="Hyperlink"/>
                 <w:rFonts w:eastAsia="Times New Roman"/>
                 <w:noProof/>
               </w:rPr>
-              <w:t>Deploy Berkel</w:t>
-            </w:r>
-            <w:r>
-              <w:rPr>
-                <w:rStyle w:val="Hyperlink"/>
-                <w:rFonts w:eastAsia="Times New Roman"/>
-                <w:noProof/>
-              </w:rPr>
-              <w:t>e</w:t>
-            </w:r>
-            <w:r>
-              <w:rPr>
-                <w:rStyle w:val="Hyperlink"/>
-                <w:rFonts w:eastAsia="Times New Roman"/>
-                <w:noProof/>
-              </w:rPr>
-              <w:t>y Database</w:t>
+              <w:t>Deploy Berkeley Database</w:t>
             </w:r>
             <w:r>
               <w:rPr>
@@ -1921,7 +1905,7 @@
                 <w:noProof/>
                 <w:webHidden/>
               </w:rPr>
-              <w:instrText xml:space="preserve"> PAGEREF _Toc377022940 \h </w:instrText>
+              <w:instrText xml:space="preserve"> PAGEREF _Toc378943172 \h </w:instrText>
             </w:r>
             <w:r>
               <w:rPr>
@@ -1941,7 +1925,7 @@
                 <w:noProof/>
                 <w:webHidden/>
               </w:rPr>
-              <w:t>9</w:t>
+              <w:t>10</w:t>
             </w:r>
             <w:r>
               <w:rPr>
@@ -1963,7 +1947,7 @@
               <w:noProof/>
             </w:rPr>
           </w:pPr>
-          <w:hyperlink w:anchor="_Toc377022941" w:history="1">
+          <w:hyperlink w:anchor="_Toc378943173" w:history="1">
             <w:r>
               <w:rPr>
                 <w:rStyle w:val="Hyperlink"/>
@@ -1990,7 +1974,7 @@
                 <w:noProof/>
                 <w:webHidden/>
               </w:rPr>
-              <w:instrText xml:space="preserve"> PAGEREF _Toc377022941 \h </w:instrText>
+              <w:instrText xml:space="preserve"> PAGEREF _Toc378943173 \h </w:instrText>
             </w:r>
             <w:r>
               <w:rPr>
@@ -2010,7 +1994,7 @@
                 <w:noProof/>
                 <w:webHidden/>
               </w:rPr>
-              <w:t>9</w:t>
+              <w:t>10</w:t>
             </w:r>
             <w:r>
               <w:rPr>
@@ -2032,7 +2016,7 @@
               <w:noProof/>
             </w:rPr>
           </w:pPr>
-          <w:hyperlink w:anchor="_Toc377022942" w:history="1">
+          <w:hyperlink w:anchor="_Toc378943174" w:history="1">
             <w:r>
               <w:rPr>
                 <w:rStyle w:val="Hyperlink"/>
@@ -2059,7 +2043,7 @@
                 <w:noProof/>
                 <w:webHidden/>
               </w:rPr>
-              <w:instrText xml:space="preserve"> PAGEREF _Toc377022942 \h </w:instrText>
+              <w:instrText xml:space="preserve"> PAGEREF _Toc378943174 \h </w:instrText>
             </w:r>
             <w:r>
               <w:rPr>
@@ -2079,7 +2063,7 @@
                 <w:noProof/>
                 <w:webHidden/>
               </w:rPr>
-              <w:t>10</w:t>
+              <w:t>11</w:t>
             </w:r>
             <w:r>
               <w:rPr>
@@ -2101,7 +2085,7 @@
               <w:noProof/>
             </w:rPr>
           </w:pPr>
-          <w:hyperlink w:anchor="_Toc377022943" w:history="1">
+          <w:hyperlink w:anchor="_Toc378943175" w:history="1">
             <w:r>
               <w:rPr>
                 <w:rStyle w:val="Hyperlink"/>
@@ -2128,7 +2112,7 @@
                 <w:noProof/>
                 <w:webHidden/>
               </w:rPr>
-              <w:instrText xml:space="preserve"> PAGEREF _Toc377022943 \h </w:instrText>
+              <w:instrText xml:space="preserve"> PAGEREF _Toc378943175 \h </w:instrText>
             </w:r>
             <w:r>
               <w:rPr>
@@ -2148,7 +2132,7 @@
                 <w:noProof/>
                 <w:webHidden/>
               </w:rPr>
-              <w:t>10</w:t>
+              <w:t>11</w:t>
             </w:r>
             <w:r>
               <w:rPr>
@@ -2170,7 +2154,7 @@
               <w:noProof/>
             </w:rPr>
           </w:pPr>
-          <w:hyperlink w:anchor="_Toc377022944" w:history="1">
+          <w:hyperlink w:anchor="_Toc378943176" w:history="1">
             <w:r>
               <w:rPr>
                 <w:rStyle w:val="Hyperlink"/>
@@ -2197,7 +2181,7 @@
                 <w:noProof/>
                 <w:webHidden/>
               </w:rPr>
-              <w:instrText xml:space="preserve"> PAGEREF _Toc377022944 \h </w:instrText>
+              <w:instrText xml:space="preserve"> PAGEREF _Toc378943176 \h </w:instrText>
             </w:r>
             <w:r>
               <w:rPr>
@@ -2217,7 +2201,7 @@
                 <w:noProof/>
                 <w:webHidden/>
               </w:rPr>
-              <w:t>10</w:t>
+              <w:t>11</w:t>
             </w:r>
             <w:r>
               <w:rPr>
@@ -2239,7 +2223,7 @@
               <w:noProof/>
             </w:rPr>
           </w:pPr>
-          <w:hyperlink w:anchor="_Toc377022945" w:history="1">
+          <w:hyperlink w:anchor="_Toc378943177" w:history="1">
             <w:r>
               <w:rPr>
                 <w:rStyle w:val="Hyperlink"/>
@@ -2267,7 +2251,7 @@
                 <w:noProof/>
                 <w:webHidden/>
               </w:rPr>
-              <w:instrText xml:space="preserve"> PAGEREF _Toc377022945 \h </w:instrText>
+              <w:instrText xml:space="preserve"> PAGEREF _Toc378943177 \h </w:instrText>
             </w:r>
             <w:r>
               <w:rPr>
@@ -2287,7 +2271,7 @@
                 <w:noProof/>
                 <w:webHidden/>
               </w:rPr>
-              <w:t>10</w:t>
+              <w:t>11</w:t>
             </w:r>
             <w:r>
               <w:rPr>
@@ -2309,7 +2293,7 @@
               <w:noProof/>
             </w:rPr>
           </w:pPr>
-          <w:hyperlink w:anchor="_Toc377022946" w:history="1">
+          <w:hyperlink w:anchor="_Toc378943178" w:history="1">
             <w:r>
               <w:rPr>
                 <w:rStyle w:val="Hyperlink"/>
@@ -2337,7 +2321,7 @@
                 <w:noProof/>
                 <w:webHidden/>
               </w:rPr>
-              <w:instrText xml:space="preserve"> PAGEREF _Toc377022946 \h </w:instrText>
+              <w:instrText xml:space="preserve"> PAGEREF _Toc378943178 \h </w:instrText>
             </w:r>
             <w:r>
               <w:rPr>
@@ -2379,7 +2363,7 @@
               <w:noProof/>
             </w:rPr>
           </w:pPr>
-          <w:hyperlink w:anchor="_Toc377022947" w:history="1">
+          <w:hyperlink w:anchor="_Toc378943179" w:history="1">
             <w:r>
               <w:rPr>
                 <w:rStyle w:val="Hyperlink"/>
@@ -2407,7 +2391,7 @@
                 <w:noProof/>
                 <w:webHidden/>
               </w:rPr>
-              <w:instrText xml:space="preserve"> PAGEREF _Toc377022947 \h </w:instrText>
+              <w:instrText xml:space="preserve"> PAGEREF _Toc378943179 \h </w:instrText>
             </w:r>
             <w:r>
               <w:rPr>
@@ -2427,7 +2411,7 @@
                 <w:noProof/>
                 <w:webHidden/>
               </w:rPr>
-              <w:t>11</w:t>
+              <w:t>12</w:t>
             </w:r>
             <w:r>
               <w:rPr>
@@ -2449,7 +2433,7 @@
               <w:noProof/>
             </w:rPr>
           </w:pPr>
-          <w:hyperlink w:anchor="_Toc377022948" w:history="1">
+          <w:hyperlink w:anchor="_Toc378943180" w:history="1">
             <w:r>
               <w:rPr>
                 <w:rStyle w:val="Hyperlink"/>
@@ -2477,7 +2461,7 @@
                 <w:noProof/>
                 <w:webHidden/>
               </w:rPr>
-              <w:instrText xml:space="preserve"> PAGEREF _Toc377022948 \h </w:instrText>
+              <w:instrText xml:space="preserve"> PAGEREF _Toc378943180 \h </w:instrText>
             </w:r>
             <w:r>
               <w:rPr>
@@ -2497,7 +2481,7 @@
                 <w:noProof/>
                 <w:webHidden/>
               </w:rPr>
-              <w:t>11</w:t>
+              <w:t>12</w:t>
             </w:r>
             <w:r>
               <w:rPr>
@@ -2519,7 +2503,7 @@
               <w:noProof/>
             </w:rPr>
           </w:pPr>
-          <w:hyperlink w:anchor="_Toc377022949" w:history="1">
+          <w:hyperlink w:anchor="_Toc378943181" w:history="1">
             <w:r>
               <w:rPr>
                 <w:rStyle w:val="Hyperlink"/>
@@ -2547,7 +2531,7 @@
                 <w:noProof/>
                 <w:webHidden/>
               </w:rPr>
-              <w:instrText xml:space="preserve"> PAGEREF _Toc377022949 \h </w:instrText>
+              <w:instrText xml:space="preserve"> PAGEREF _Toc378943181 \h </w:instrText>
             </w:r>
             <w:r>
               <w:rPr>
@@ -2567,7 +2551,7 @@
                 <w:noProof/>
                 <w:webHidden/>
               </w:rPr>
-              <w:t>11</w:t>
+              <w:t>12</w:t>
             </w:r>
             <w:r>
               <w:rPr>
@@ -2627,7 +2611,7 @@
           <w:rFonts w:eastAsia="Times New Roman"/>
         </w:rPr>
       </w:pPr>
-      <w:bookmarkStart w:id="0" w:name="_Toc377022914"/>
+      <w:bookmarkStart w:id="0" w:name="_Toc378943146"/>
       <w:r>
         <w:rPr>
           <w:rFonts w:eastAsia="Times New Roman"/>
@@ -2644,7 +2628,7 @@
           <w:rFonts w:eastAsia="Times New Roman"/>
         </w:rPr>
       </w:pPr>
-      <w:bookmarkStart w:id="1" w:name="_Toc377022915"/>
+      <w:bookmarkStart w:id="1" w:name="_Toc378943147"/>
       <w:r>
         <w:rPr>
           <w:rFonts w:eastAsia="Times New Roman"/>
@@ -2774,7 +2758,7 @@
           <w:rFonts w:eastAsia="Times New Roman"/>
         </w:rPr>
       </w:pPr>
-      <w:bookmarkStart w:id="2" w:name="_Toc377022916"/>
+      <w:bookmarkStart w:id="2" w:name="_Toc378943148"/>
       <w:r>
         <w:rPr>
           <w:rFonts w:eastAsia="Times New Roman"/>
@@ -2785,13 +2769,13 @@
         <w:rPr>
           <w:rFonts w:eastAsia="Times New Roman"/>
         </w:rPr>
-        <w:t xml:space="preserve">have JDK 1.7 </w:t>
-      </w:r>
-      <w:r>
-        <w:rPr>
-          <w:rFonts w:eastAsia="Times New Roman"/>
-        </w:rPr>
-        <w:t>or JDK 1.8</w:t>
+        <w:t xml:space="preserve">have </w:t>
+      </w:r>
+      <w:r>
+        <w:rPr>
+          <w:rFonts w:eastAsia="Times New Roman"/>
+        </w:rPr>
+        <w:t>JDK 1.8</w:t>
       </w:r>
       <w:r>
         <w:rPr>
@@ -2817,7 +2801,7 @@
           <w:rPr>
             <w:rStyle w:val="Hyperlink"/>
           </w:rPr>
-          <w:t>http://www.oracle.com/technetwork/java/javase/downloads/index.html</w:t>
+          <w:t>https://jdk8.java.net/download.html</w:t>
         </w:r>
       </w:hyperlink>
     </w:p>
@@ -2844,7 +2828,7 @@
           <w:rFonts w:eastAsia="Times New Roman"/>
         </w:rPr>
       </w:pPr>
-      <w:bookmarkStart w:id="3" w:name="_Toc377022917"/>
+      <w:bookmarkStart w:id="3" w:name="_Toc378943149"/>
       <w:r>
         <w:rPr>
           <w:rFonts w:eastAsia="Times New Roman"/>
@@ -2918,7 +2902,7 @@
           <w:rFonts w:eastAsia="Times New Roman"/>
         </w:rPr>
       </w:pPr>
-      <w:bookmarkStart w:id="4" w:name="_Toc377022918"/>
+      <w:bookmarkStart w:id="4" w:name="_Toc378943150"/>
       <w:r>
         <w:rPr>
           <w:rFonts w:eastAsia="Times New Roman"/>
@@ -2972,83 +2956,24 @@
         </w:numPr>
       </w:pPr>
       <w:r>
-        <w:t>TK3 (Toolkit 3)</w:t>
-      </w:r>
+        <w:t>app-</w:t>
+      </w:r>
+      <w:proofErr w:type="spellStart"/>
+      <w:r>
+        <w:t>util</w:t>
+      </w:r>
+      <w:proofErr w:type="spellEnd"/>
     </w:p>
     <w:p>
       <w:pPr>
         <w:pStyle w:val="ListParagraph"/>
         <w:numPr>
-          <w:ilvl w:val="0"/>
-          <w:numId w:val="1"/>
+          <w:ilvl w:val="1"/>
+          <w:numId w:val="17"/>
         </w:numPr>
       </w:pPr>
       <w:r>
-        <w:rPr>
-          <w:rFonts w:eastAsia="Times New Roman"/>
-          <w:color w:val="000000"/>
-        </w:rPr>
-        <w:t>Contains the refactored core libraries</w:t>
-      </w:r>
-    </w:p>
-    <w:p>
-      <w:pPr>
-        <w:pStyle w:val="ListParagraph"/>
-        <w:numPr>
-          <w:ilvl w:val="0"/>
-          <w:numId w:val="1"/>
-        </w:numPr>
-      </w:pPr>
-      <w:r>
-        <w:rPr>
-          <w:rFonts w:eastAsia="Times New Roman"/>
-          <w:color w:val="000000"/>
-        </w:rPr>
-        <w:t>Contains updated Icon</w:t>
-      </w:r>
-      <w:r>
-        <w:rPr>
-          <w:rFonts w:eastAsia="Times New Roman"/>
-          <w:color w:val="000000"/>
-        </w:rPr>
-        <w:t>s</w:t>
-      </w:r>
-      <w:r>
-        <w:rPr>
-          <w:rFonts w:eastAsia="Times New Roman"/>
-          <w:color w:val="000000"/>
-        </w:rPr>
-        <w:t xml:space="preserve"> libraries</w:t>
-      </w:r>
-    </w:p>
-    <w:p>
-      <w:pPr>
-        <w:pStyle w:val="ListParagraph"/>
-        <w:numPr>
-          <w:ilvl w:val="0"/>
-          <w:numId w:val="1"/>
-        </w:numPr>
-      </w:pPr>
-      <w:r>
-        <w:rPr>
-          <w:rFonts w:eastAsia="Times New Roman"/>
-          <w:color w:val="000000"/>
-        </w:rPr>
-        <w:t xml:space="preserve">Does not contain GUI elements as </w:t>
-      </w:r>
-      <w:r>
-        <w:rPr>
-          <w:rFonts w:eastAsia="Times New Roman"/>
-          <w:color w:val="000000"/>
-        </w:rPr>
-        <w:t>the existing workbench GUI has been removed</w:t>
-      </w:r>
-      <w:r>
-        <w:rPr>
-          <w:rFonts w:eastAsia="Times New Roman"/>
-          <w:color w:val="000000"/>
-        </w:rPr>
-        <w:t xml:space="preserve"> based on the architecture review’s recommendations</w:t>
+        <w:t>Contains shared application utilities</w:t>
       </w:r>
     </w:p>
     <w:p>
@@ -3060,10 +2985,19 @@
         </w:numPr>
       </w:pPr>
       <w:r>
-        <w:t xml:space="preserve"> </w:t>
-      </w:r>
-      <w:r>
-        <w:t xml:space="preserve">(SIM) Simple Integrated Model </w:t>
+        <w:t>data-model</w:t>
+      </w:r>
+    </w:p>
+    <w:p>
+      <w:pPr>
+        <w:pStyle w:val="ListParagraph"/>
+        <w:numPr>
+          <w:ilvl w:val="1"/>
+          <w:numId w:val="17"/>
+        </w:numPr>
+      </w:pPr>
+      <w:r>
+        <w:t>Contains shared application data models</w:t>
       </w:r>
     </w:p>
     <w:p>
@@ -3071,29 +3005,242 @@
         <w:pStyle w:val="ListParagraph"/>
         <w:numPr>
           <w:ilvl w:val="0"/>
-          <w:numId w:val="4"/>
+          <w:numId w:val="17"/>
         </w:numPr>
       </w:pPr>
       <w:r>
-        <w:rPr>
-          <w:rFonts w:eastAsia="Times New Roman"/>
-          <w:color w:val="000000"/>
-        </w:rPr>
-        <w:t>C</w:t>
-      </w:r>
-      <w:r>
-        <w:rPr>
-          <w:rFonts w:eastAsia="Times New Roman"/>
-          <w:color w:val="000000"/>
-        </w:rPr>
-        <w:t>ontains a simple event-driven document model for representing patien</w:t>
-      </w:r>
-      <w:r>
-        <w:rPr>
-          <w:rFonts w:eastAsia="Times New Roman"/>
-          <w:color w:val="000000"/>
-        </w:rPr>
-        <w:t>t records</w:t>
+        <w:t>import-export</w:t>
+      </w:r>
+    </w:p>
+    <w:p>
+      <w:pPr>
+        <w:pStyle w:val="ListParagraph"/>
+        <w:numPr>
+          <w:ilvl w:val="1"/>
+          <w:numId w:val="17"/>
+        </w:numPr>
+      </w:pPr>
+      <w:r>
+        <w:t>Contains Import/Export view code</w:t>
+      </w:r>
+    </w:p>
+    <w:p>
+      <w:pPr>
+        <w:pStyle w:val="ListParagraph"/>
+        <w:numPr>
+          <w:ilvl w:val="0"/>
+          <w:numId w:val="17"/>
+        </w:numPr>
+      </w:pPr>
+      <w:proofErr w:type="spellStart"/>
+      <w:r>
+        <w:t>isaac</w:t>
+      </w:r>
+      <w:proofErr w:type="spellEnd"/>
+      <w:r>
+        <w:t>-app</w:t>
+      </w:r>
+    </w:p>
+    <w:p>
+      <w:pPr>
+        <w:pStyle w:val="ListParagraph"/>
+        <w:numPr>
+          <w:ilvl w:val="1"/>
+          <w:numId w:val="17"/>
+        </w:numPr>
+      </w:pPr>
+      <w:r>
+        <w:t>Main application project</w:t>
+      </w:r>
+    </w:p>
+    <w:p>
+      <w:pPr>
+        <w:pStyle w:val="ListParagraph"/>
+        <w:numPr>
+          <w:ilvl w:val="1"/>
+          <w:numId w:val="17"/>
+        </w:numPr>
+      </w:pPr>
+      <w:r>
+        <w:t>Aggregates other view projects</w:t>
+      </w:r>
+    </w:p>
+    <w:p>
+      <w:pPr>
+        <w:pStyle w:val="ListParagraph"/>
+        <w:numPr>
+          <w:ilvl w:val="0"/>
+          <w:numId w:val="17"/>
+        </w:numPr>
+      </w:pPr>
+      <w:proofErr w:type="spellStart"/>
+      <w:r>
+        <w:t>isaac</w:t>
+      </w:r>
+      <w:proofErr w:type="spellEnd"/>
+      <w:r>
+        <w:t>-parent</w:t>
+      </w:r>
+    </w:p>
+    <w:p>
+      <w:pPr>
+        <w:pStyle w:val="ListParagraph"/>
+        <w:numPr>
+          <w:ilvl w:val="1"/>
+          <w:numId w:val="17"/>
+        </w:numPr>
+      </w:pPr>
+      <w:r>
+        <w:t>Contains parent POM</w:t>
+      </w:r>
+    </w:p>
+    <w:p>
+      <w:pPr>
+        <w:pStyle w:val="ListParagraph"/>
+        <w:numPr>
+          <w:ilvl w:val="0"/>
+          <w:numId w:val="17"/>
+        </w:numPr>
+      </w:pPr>
+      <w:proofErr w:type="spellStart"/>
+      <w:r>
+        <w:t>lego</w:t>
+      </w:r>
+      <w:proofErr w:type="spellEnd"/>
+      <w:r>
+        <w:t>-view</w:t>
+      </w:r>
+    </w:p>
+    <w:p>
+      <w:pPr>
+        <w:pStyle w:val="ListParagraph"/>
+        <w:numPr>
+          <w:ilvl w:val="1"/>
+          <w:numId w:val="17"/>
+        </w:numPr>
+      </w:pPr>
+      <w:r>
+        <w:t>Contains LEGO view code</w:t>
+      </w:r>
+    </w:p>
+    <w:p>
+      <w:pPr>
+        <w:pStyle w:val="ListParagraph"/>
+        <w:numPr>
+          <w:ilvl w:val="0"/>
+          <w:numId w:val="17"/>
+        </w:numPr>
+      </w:pPr>
+      <w:r>
+        <w:t>resources</w:t>
+      </w:r>
+    </w:p>
+    <w:p>
+      <w:pPr>
+        <w:pStyle w:val="ListParagraph"/>
+        <w:numPr>
+          <w:ilvl w:val="1"/>
+          <w:numId w:val="17"/>
+        </w:numPr>
+      </w:pPr>
+      <w:r>
+        <w:t>Contains documents &amp; resources</w:t>
+      </w:r>
+    </w:p>
+    <w:p>
+      <w:pPr>
+        <w:pStyle w:val="ListParagraph"/>
+        <w:numPr>
+          <w:ilvl w:val="0"/>
+          <w:numId w:val="17"/>
+        </w:numPr>
+      </w:pPr>
+      <w:r>
+        <w:t>search-view</w:t>
+      </w:r>
+    </w:p>
+    <w:p>
+      <w:pPr>
+        <w:pStyle w:val="ListParagraph"/>
+        <w:numPr>
+          <w:ilvl w:val="1"/>
+          <w:numId w:val="17"/>
+        </w:numPr>
+      </w:pPr>
+      <w:r>
+        <w:t>Contains search view code</w:t>
+      </w:r>
+    </w:p>
+    <w:p>
+      <w:pPr>
+        <w:pStyle w:val="ListParagraph"/>
+        <w:numPr>
+          <w:ilvl w:val="0"/>
+          <w:numId w:val="17"/>
+        </w:numPr>
+      </w:pPr>
+      <w:r>
+        <w:t>SIM</w:t>
+      </w:r>
+    </w:p>
+    <w:p>
+      <w:pPr>
+        <w:pStyle w:val="ListParagraph"/>
+        <w:numPr>
+          <w:ilvl w:val="1"/>
+          <w:numId w:val="17"/>
+        </w:numPr>
+      </w:pPr>
+      <w:r>
+        <w:t>Obsolete</w:t>
+      </w:r>
+    </w:p>
+    <w:p>
+      <w:pPr>
+        <w:pStyle w:val="ListParagraph"/>
+        <w:numPr>
+          <w:ilvl w:val="0"/>
+          <w:numId w:val="17"/>
+        </w:numPr>
+      </w:pPr>
+      <w:r>
+        <w:t>taxonomy-view</w:t>
+      </w:r>
+    </w:p>
+    <w:p>
+      <w:pPr>
+        <w:pStyle w:val="ListParagraph"/>
+        <w:numPr>
+          <w:ilvl w:val="1"/>
+          <w:numId w:val="17"/>
+        </w:numPr>
+      </w:pPr>
+      <w:r>
+        <w:t>Contains taxonomy view code</w:t>
+      </w:r>
+    </w:p>
+    <w:p>
+      <w:pPr>
+        <w:pStyle w:val="ListParagraph"/>
+        <w:numPr>
+          <w:ilvl w:val="0"/>
+          <w:numId w:val="17"/>
+        </w:numPr>
+      </w:pPr>
+      <w:r>
+        <w:t>TTK</w:t>
+      </w:r>
+    </w:p>
+    <w:p>
+      <w:pPr>
+        <w:pStyle w:val="ListParagraph"/>
+        <w:numPr>
+          <w:ilvl w:val="1"/>
+          <w:numId w:val="17"/>
+        </w:numPr>
+      </w:pPr>
+      <w:r>
+        <w:t>Obsolete</w:t>
       </w:r>
     </w:p>
     <w:p>
@@ -3101,12 +3248,13 @@
         <w:pStyle w:val="Heading2"/>
       </w:pPr>
       <w:bookmarkStart w:id="5" w:name="_Berkeley_Database"/>
-      <w:bookmarkStart w:id="6" w:name="_Toc377022919"/>
+      <w:bookmarkStart w:id="6" w:name="_Toc378943151"/>
       <w:bookmarkEnd w:id="5"/>
       <w:r>
         <w:rPr>
           <w:rFonts w:eastAsia="Times New Roman"/>
         </w:rPr>
+        <w:lastRenderedPageBreak/>
         <w:t>Ber</w:t>
       </w:r>
       <w:r>
@@ -3153,18 +3301,12 @@
       <w:r>
         <w:t xml:space="preserve">Download </w:t>
       </w:r>
-      <w:r>
-        <w:t>tcc-test-data-3.0.zip</w:t>
-      </w:r>
-      <w:r>
-        <w:t xml:space="preserve"> file from </w:t>
-      </w:r>
       <w:hyperlink r:id="rId11" w:history="1">
         <w:r>
           <w:rPr>
             <w:rStyle w:val="Hyperlink"/>
           </w:rPr>
-          <w:t>https://mgr.servers.aceworkspace.net/apps/va-archiva/repository/all/org/ihtsdo/otf/tcc-test-data/3.0/</w:t>
+          <w:t>https://mgr.servers.aceworkspace.net/apps/va-archiva/repository/all/org/ihtsdo/otf/tcc-test-data/3.0/tcc-test-data-3.0.zip</w:t>
         </w:r>
       </w:hyperlink>
     </w:p>
@@ -3176,7 +3318,7 @@
           <w:rFonts w:eastAsia="Times New Roman"/>
         </w:rPr>
       </w:pPr>
-      <w:bookmarkStart w:id="7" w:name="_Toc377022920"/>
+      <w:bookmarkStart w:id="7" w:name="_Toc378943152"/>
       <w:r>
         <w:rPr>
           <w:rFonts w:eastAsia="Times New Roman"/>
@@ -3195,7 +3337,7 @@
       <w:pPr>
         <w:pStyle w:val="Heading2"/>
       </w:pPr>
-      <w:bookmarkStart w:id="8" w:name="_Toc377022921"/>
+      <w:bookmarkStart w:id="8" w:name="_Toc378943153"/>
       <w:r>
         <w:t>Setup</w:t>
       </w:r>
@@ -3222,7 +3364,13 @@
         </w:numPr>
       </w:pPr>
       <w:r>
-        <w:t xml:space="preserve">Pull settings.xml file from </w:t>
+        <w:t xml:space="preserve">Pull </w:t>
+      </w:r>
+      <w:r>
+        <w:t xml:space="preserve">sample </w:t>
+      </w:r>
+      <w:r>
+        <w:t xml:space="preserve">settings.xml file from </w:t>
       </w:r>
       <w:hyperlink r:id="rId12" w:history="1">
         <w:r>
@@ -3362,7 +3510,6 @@
         <w:ind w:left="1440"/>
       </w:pPr>
       <w:r>
-        <w:lastRenderedPageBreak/>
         <w:t xml:space="preserve">             &lt;</w:t>
       </w:r>
       <w:proofErr w:type="gramStart"/>
@@ -3687,6 +3834,7 @@
         <w:ind w:left="1440"/>
       </w:pPr>
       <w:r>
+        <w:lastRenderedPageBreak/>
         <w:t xml:space="preserve">                &lt;</w:t>
       </w:r>
       <w:proofErr w:type="spellStart"/>
@@ -3840,7 +3988,7 @@
           <w:rFonts w:eastAsia="Times New Roman"/>
         </w:rPr>
       </w:pPr>
-      <w:bookmarkStart w:id="9" w:name="_Toc377022922"/>
+      <w:bookmarkStart w:id="9" w:name="_Toc378943154"/>
       <w:r>
         <w:rPr>
           <w:rFonts w:eastAsia="Times New Roman"/>
@@ -3859,7 +4007,7 @@
       <w:pPr>
         <w:pStyle w:val="Heading2"/>
       </w:pPr>
-      <w:bookmarkStart w:id="10" w:name="_Toc377022923"/>
+      <w:bookmarkStart w:id="10" w:name="_Toc378943155"/>
       <w:r>
         <w:rPr>
           <w:rFonts w:eastAsia="Times New Roman"/>
@@ -3916,13 +4064,11 @@
         <w:t>Java-Installed JREs</w:t>
       </w:r>
       <w:r>
-        <w:t xml:space="preserve"> version is using latest </w:t>
-      </w:r>
-      <w:proofErr w:type="spellStart"/>
-      <w:r>
-        <w:t>jdk</w:t>
-      </w:r>
-      <w:proofErr w:type="spellEnd"/>
+        <w:t xml:space="preserve"> version is using </w:t>
+      </w:r>
+      <w:r>
+        <w:t>Java 8 JDK.</w:t>
+      </w:r>
     </w:p>
     <w:p>
       <w:pPr>
@@ -3984,7 +4130,6 @@
         </w:numPr>
       </w:pPr>
       <w:r>
-        <w:lastRenderedPageBreak/>
         <w:t xml:space="preserve">Via </w:t>
       </w:r>
       <w:r>
@@ -4043,7 +4188,7 @@
           <w:rFonts w:eastAsia="Times New Roman"/>
         </w:rPr>
       </w:pPr>
-      <w:bookmarkStart w:id="11" w:name="_Toc377022924"/>
+      <w:bookmarkStart w:id="11" w:name="_Toc378943156"/>
       <w:proofErr w:type="spellStart"/>
       <w:r>
         <w:rPr>
@@ -4061,7 +4206,7 @@
           <w:rFonts w:eastAsia="Times New Roman"/>
         </w:rPr>
       </w:pPr>
-      <w:bookmarkStart w:id="12" w:name="_Toc377022925"/>
+      <w:bookmarkStart w:id="12" w:name="_Toc378943157"/>
       <w:proofErr w:type="spellStart"/>
       <w:r>
         <w:rPr>
@@ -4079,7 +4224,7 @@
           <w:rFonts w:eastAsia="Times New Roman"/>
         </w:rPr>
       </w:pPr>
-      <w:bookmarkStart w:id="13" w:name="_Toc377022926"/>
+      <w:bookmarkStart w:id="13" w:name="_Toc378943158"/>
       <w:r>
         <w:rPr>
           <w:rFonts w:eastAsia="Times New Roman"/>
@@ -4097,13 +4242,27 @@
         </w:rPr>
       </w:pPr>
       <w:bookmarkStart w:id="14" w:name="_Create_a_Git"/>
-      <w:bookmarkStart w:id="15" w:name="_Toc377022927"/>
+      <w:bookmarkStart w:id="15" w:name="_Toc378943159"/>
       <w:bookmarkEnd w:id="14"/>
       <w:r>
         <w:rPr>
           <w:rFonts w:eastAsia="Times New Roman"/>
         </w:rPr>
-        <w:t xml:space="preserve">Create a Git local repository of </w:t>
+        <w:t xml:space="preserve">Create a </w:t>
+      </w:r>
+      <w:proofErr w:type="spellStart"/>
+      <w:r>
+        <w:rPr>
+          <w:rFonts w:eastAsia="Times New Roman"/>
+        </w:rPr>
+        <w:t>Git</w:t>
+      </w:r>
+      <w:proofErr w:type="spellEnd"/>
+      <w:r>
+        <w:rPr>
+          <w:rFonts w:eastAsia="Times New Roman"/>
+        </w:rPr>
+        <w:t xml:space="preserve"> local repository of </w:t>
       </w:r>
       <w:r>
         <w:rPr>
@@ -4117,7 +4276,7 @@
       <w:pPr>
         <w:pStyle w:val="Heading2"/>
       </w:pPr>
-      <w:bookmarkStart w:id="16" w:name="_Toc377022928"/>
+      <w:bookmarkStart w:id="16" w:name="_Toc378943160"/>
       <w:r>
         <w:t>Desktop Client</w:t>
       </w:r>
@@ -4168,11 +4327,12 @@
         <w:rPr>
           <w:noProof/>
         </w:rPr>
+        <w:lastRenderedPageBreak/>
         <w:drawing>
-          <wp:inline distT="0" distB="0" distL="0" distR="0" wp14:anchorId="324A54A4" wp14:editId="689DE1AE">
-            <wp:extent cx="5943600" cy="3924300"/>
+          <wp:inline distT="0" distB="0" distL="0" distR="0" wp14:anchorId="5D9829E7" wp14:editId="0ED9A472">
+            <wp:extent cx="5699760" cy="4930955"/>
             <wp:effectExtent l="0" t="0" r="0" b="0"/>
-            <wp:docPr id="4" name="Picture 4"/>
+            <wp:docPr id="1" name="Picture 1"/>
             <wp:cNvGraphicFramePr>
               <a:graphicFrameLocks xmlns:a="http://schemas.openxmlformats.org/drawingml/2006/main" noChangeAspect="1"/>
             </wp:cNvGraphicFramePr>
@@ -4180,35 +4340,42 @@
               <a:graphicData uri="http://schemas.openxmlformats.org/drawingml/2006/picture">
                 <pic:pic xmlns:pic="http://schemas.openxmlformats.org/drawingml/2006/picture">
                   <pic:nvPicPr>
-                    <pic:cNvPr id="4" name="Clone in Desktop.png"/>
+                    <pic:cNvPr id="1" name=""/>
                     <pic:cNvPicPr/>
                   </pic:nvPicPr>
-                  <pic:blipFill>
-                    <a:blip r:embed="rId14">
-                      <a:extLst>
-                        <a:ext uri="{28A0092B-C50C-407E-A947-70E740481C1C}">
-                          <a14:useLocalDpi xmlns:a14="http://schemas.microsoft.com/office/drawing/2010/main" val="0"/>
-                        </a:ext>
-                      </a:extLst>
-                    </a:blip>
-                    <a:stretch>
-                      <a:fillRect/>
-                    </a:stretch>
+                  <pic:blipFill rotWithShape="1">
+                    <a:blip r:embed="rId14"/>
+                    <a:srcRect l="20257" t="11396" r="24615" b="3818"/>
+                    <a:stretch/>
                   </pic:blipFill>
-                  <pic:spPr>
+                  <pic:spPr bwMode="auto">
                     <a:xfrm>
                       <a:off x="0" y="0"/>
-                      <a:ext cx="5943600" cy="3924300"/>
+                      <a:ext cx="5705244" cy="4935699"/>
                     </a:xfrm>
                     <a:prstGeom prst="rect">
                       <a:avLst/>
                     </a:prstGeom>
+                    <a:ln>
+                      <a:noFill/>
+                    </a:ln>
+                    <a:extLst>
+                      <a:ext uri="{53640926-AAD7-44D8-BBD7-CCE9431645EC}">
+                        <a14:shadowObscured xmlns:a14="http://schemas.microsoft.com/office/drawing/2010/main"/>
+                      </a:ext>
+                    </a:extLst>
                   </pic:spPr>
                 </pic:pic>
               </a:graphicData>
             </a:graphic>
           </wp:inline>
         </w:drawing>
+      </w:r>
+      <w:r>
+        <w:rPr>
+          <w:noProof/>
+        </w:rPr>
+        <w:t xml:space="preserve"> </w:t>
       </w:r>
     </w:p>
     <w:p>
@@ -4365,7 +4532,7 @@
       <w:pPr>
         <w:pStyle w:val="Heading2"/>
       </w:pPr>
-      <w:bookmarkStart w:id="17" w:name="_Toc377022929"/>
+      <w:bookmarkStart w:id="17" w:name="_Toc378943161"/>
       <w:r>
         <w:t>Command Line</w:t>
       </w:r>
@@ -4484,28 +4651,10 @@
     </w:p>
     <w:p>
       <w:pPr>
-        <w:pStyle w:val="ListParagraph"/>
-        <w:numPr>
-          <w:ilvl w:val="0"/>
-          <w:numId w:val="22"/>
-        </w:numPr>
         <w:rPr>
           <w:rFonts w:cs="Courier New"/>
         </w:rPr>
       </w:pPr>
-      <w:r>
-        <w:rPr>
-          <w:rFonts w:cs="Courier New"/>
-        </w:rPr>
-        <w:t>The Taxonomy Viewer code will be in the “taxonomy-view” folder.</w:t>
-      </w:r>
-    </w:p>
-    <w:p>
-      <w:pPr>
-        <w:rPr>
-          <w:rFonts w:cs="Courier New"/>
-        </w:rPr>
-      </w:pPr>
     </w:p>
     <w:p>
       <w:pPr>
@@ -4514,7 +4663,7 @@
           <w:rFonts w:eastAsia="Times New Roman"/>
         </w:rPr>
       </w:pPr>
-      <w:bookmarkStart w:id="18" w:name="_Toc377022930"/>
+      <w:bookmarkStart w:id="18" w:name="_Toc378943162"/>
       <w:r>
         <w:rPr>
           <w:rFonts w:eastAsia="Times New Roman"/>
@@ -4544,7 +4693,7 @@
           <w:rFonts w:eastAsia="Times New Roman"/>
         </w:rPr>
       </w:pPr>
-      <w:bookmarkStart w:id="19" w:name="_Toc377022931"/>
+      <w:bookmarkStart w:id="19" w:name="_Toc378943163"/>
       <w:r>
         <w:rPr>
           <w:rFonts w:eastAsia="Times New Roman"/>
@@ -4672,10 +4821,28 @@
         <w:t xml:space="preserve"> to </w:t>
       </w:r>
       <w:r>
-        <w:t xml:space="preserve">the “taxonomy-view” folder in </w:t>
-      </w:r>
-      <w:r>
-        <w:t>ISAAC’s local GitHub repository</w:t>
+        <w:t>the “</w:t>
+      </w:r>
+      <w:r>
+        <w:t>ISAAC</w:t>
+      </w:r>
+      <w:r>
+        <w:t xml:space="preserve">” folder in </w:t>
+      </w:r>
+      <w:r>
+        <w:t xml:space="preserve">your </w:t>
+      </w:r>
+      <w:r>
+        <w:t>local GitHub repository</w:t>
+      </w:r>
+      <w:r>
+        <w:t xml:space="preserve"> and select all the </w:t>
+      </w:r>
+      <w:r>
+        <w:t>sub-</w:t>
+      </w:r>
+      <w:r>
+        <w:t>projects but “SIM” and “TTK”.</w:t>
       </w:r>
     </w:p>
     <w:p>
@@ -4688,10 +4855,10 @@
           <w:noProof/>
         </w:rPr>
         <w:drawing>
-          <wp:inline distT="0" distB="0" distL="0" distR="0" wp14:anchorId="12B626B7" wp14:editId="70F7EB42">
-            <wp:extent cx="3212122" cy="2979420"/>
+          <wp:inline distT="0" distB="0" distL="0" distR="0" wp14:anchorId="6FC9045D" wp14:editId="42E32714">
+            <wp:extent cx="3212420" cy="3276600"/>
             <wp:effectExtent l="0" t="0" r="0" b="0"/>
-            <wp:docPr id="6" name="Picture 6"/>
+            <wp:docPr id="2" name="Picture 2"/>
             <wp:cNvGraphicFramePr>
               <a:graphicFrameLocks xmlns:a="http://schemas.openxmlformats.org/drawingml/2006/main" noChangeAspect="1"/>
             </wp:cNvGraphicFramePr>
@@ -4699,17 +4866,11 @@
               <a:graphicData uri="http://schemas.openxmlformats.org/drawingml/2006/picture">
                 <pic:pic xmlns:pic="http://schemas.openxmlformats.org/drawingml/2006/picture">
                   <pic:nvPicPr>
-                    <pic:cNvPr id="6" name="Import Maven Projects.png"/>
+                    <pic:cNvPr id="1" name=""/>
                     <pic:cNvPicPr/>
                   </pic:nvPicPr>
                   <pic:blipFill>
-                    <a:blip r:embed="rId17">
-                      <a:extLst>
-                        <a:ext uri="{28A0092B-C50C-407E-A947-70E740481C1C}">
-                          <a14:useLocalDpi xmlns:a14="http://schemas.microsoft.com/office/drawing/2010/main" val="0"/>
-                        </a:ext>
-                      </a:extLst>
-                    </a:blip>
+                    <a:blip r:embed="rId17"/>
                     <a:stretch>
                       <a:fillRect/>
                     </a:stretch>
@@ -4717,7 +4878,7 @@
                   <pic:spPr>
                     <a:xfrm>
                       <a:off x="0" y="0"/>
-                      <a:ext cx="3218626" cy="2985452"/>
+                      <a:ext cx="3225649" cy="3290094"/>
                     </a:xfrm>
                     <a:prstGeom prst="rect">
                       <a:avLst/>
@@ -4763,7 +4924,7 @@
         <w:t xml:space="preserve"> when done.</w:t>
       </w:r>
       <w:r>
-        <w:t xml:space="preserve">  When the project is done importing, it will be called “taxonomy-view”.</w:t>
+        <w:t xml:space="preserve">  </w:t>
       </w:r>
     </w:p>
     <w:p>
@@ -4773,7 +4934,7 @@
           <w:rFonts w:eastAsia="Times New Roman"/>
         </w:rPr>
       </w:pPr>
-      <w:bookmarkStart w:id="20" w:name="_Toc377022932"/>
+      <w:bookmarkStart w:id="20" w:name="_Toc378943164"/>
       <w:proofErr w:type="spellStart"/>
       <w:r>
         <w:rPr>
@@ -4792,7 +4953,7 @@
           <w:rFonts w:eastAsia="Times New Roman"/>
         </w:rPr>
       </w:pPr>
-      <w:bookmarkStart w:id="21" w:name="_Toc377022933"/>
+      <w:bookmarkStart w:id="21" w:name="_Toc378943165"/>
       <w:proofErr w:type="spellStart"/>
       <w:r>
         <w:rPr>
@@ -4810,7 +4971,7 @@
           <w:rFonts w:eastAsia="Times New Roman"/>
         </w:rPr>
       </w:pPr>
-      <w:bookmarkStart w:id="22" w:name="_Toc377022934"/>
+      <w:bookmarkStart w:id="22" w:name="_Toc378943166"/>
       <w:r>
         <w:rPr>
           <w:rFonts w:eastAsia="Times New Roman"/>
@@ -4828,7 +4989,7 @@
         </w:rPr>
       </w:pPr>
       <w:bookmarkStart w:id="23" w:name="_Build_project"/>
-      <w:bookmarkStart w:id="24" w:name="_Toc377022935"/>
+      <w:bookmarkStart w:id="24" w:name="_Toc378943167"/>
       <w:bookmarkEnd w:id="23"/>
       <w:r>
         <w:rPr>
@@ -4840,7 +5001,19 @@
     </w:p>
     <w:p>
       <w:r>
-        <w:t>The following sections describe how to build the Taxonomy Viewer app.</w:t>
+        <w:t xml:space="preserve">The following sections describe how to build the </w:t>
+      </w:r>
+      <w:r>
+        <w:t xml:space="preserve">ISAAC </w:t>
+      </w:r>
+      <w:r>
+        <w:t>app</w:t>
+      </w:r>
+      <w:r>
+        <w:t>lication</w:t>
+      </w:r>
+      <w:r>
+        <w:t>.</w:t>
       </w:r>
     </w:p>
     <w:p>
@@ -4850,7 +5023,7 @@
           <w:rFonts w:eastAsia="Times New Roman"/>
         </w:rPr>
       </w:pPr>
-      <w:bookmarkStart w:id="25" w:name="_Toc377022936"/>
+      <w:bookmarkStart w:id="25" w:name="_Toc378943168"/>
       <w:r>
         <w:rPr>
           <w:rFonts w:eastAsia="Times New Roman"/>
@@ -4911,7 +5084,30 @@
           <w:rFonts w:eastAsia="Times New Roman"/>
           <w:color w:val="000000"/>
         </w:rPr>
-        <w:t xml:space="preserve"> “taxonomy-view”</w:t>
+        <w:t xml:space="preserve"> “</w:t>
+      </w:r>
+      <w:proofErr w:type="spellStart"/>
+      <w:r>
+        <w:rPr>
+          <w:rFonts w:eastAsia="Times New Roman"/>
+          <w:color w:val="000000"/>
+        </w:rPr>
+        <w:t>isaac</w:t>
+      </w:r>
+      <w:proofErr w:type="spellEnd"/>
+      <w:r>
+        <w:rPr>
+          <w:rFonts w:eastAsia="Times New Roman"/>
+          <w:color w:val="000000"/>
+        </w:rPr>
+        <w:t>-parent</w:t>
+      </w:r>
+      <w:r>
+        <w:rPr>
+          <w:rFonts w:eastAsia="Times New Roman"/>
+          <w:color w:val="000000"/>
+        </w:rPr>
+        <w:t>”</w:t>
       </w:r>
       <w:r>
         <w:rPr>
@@ -5035,15 +5231,13 @@
       </w:pPr>
       <w:r>
         <w:rPr>
-          <w:rFonts w:eastAsia="Times New Roman"/>
           <w:noProof/>
-          <w:color w:val="000000"/>
         </w:rPr>
         <w:drawing>
-          <wp:inline distT="0" distB="0" distL="0" distR="0" wp14:anchorId="21EFED13" wp14:editId="0C66C18E">
-            <wp:extent cx="4114800" cy="4123944"/>
+          <wp:inline distT="0" distB="0" distL="0" distR="0" wp14:anchorId="1C253D9B" wp14:editId="0141262D">
+            <wp:extent cx="4093277" cy="3985260"/>
             <wp:effectExtent l="0" t="0" r="0" b="0"/>
-            <wp:docPr id="10" name="Picture 10"/>
+            <wp:docPr id="4" name="Picture 4"/>
             <wp:cNvGraphicFramePr>
               <a:graphicFrameLocks xmlns:a="http://schemas.openxmlformats.org/drawingml/2006/main" noChangeAspect="1"/>
             </wp:cNvGraphicFramePr>
@@ -5051,17 +5245,11 @@
               <a:graphicData uri="http://schemas.openxmlformats.org/drawingml/2006/picture">
                 <pic:pic xmlns:pic="http://schemas.openxmlformats.org/drawingml/2006/picture">
                   <pic:nvPicPr>
-                    <pic:cNvPr id="10" name="Edit Configuration.png"/>
+                    <pic:cNvPr id="1" name=""/>
                     <pic:cNvPicPr/>
                   </pic:nvPicPr>
                   <pic:blipFill>
-                    <a:blip r:embed="rId18">
-                      <a:extLst>
-                        <a:ext uri="{28A0092B-C50C-407E-A947-70E740481C1C}">
-                          <a14:useLocalDpi xmlns:a14="http://schemas.microsoft.com/office/drawing/2010/main" val="0"/>
-                        </a:ext>
-                      </a:extLst>
-                    </a:blip>
+                    <a:blip r:embed="rId18"/>
                     <a:stretch>
                       <a:fillRect/>
                     </a:stretch>
@@ -5069,7 +5257,7 @@
                   <pic:spPr>
                     <a:xfrm>
                       <a:off x="0" y="0"/>
-                      <a:ext cx="4114800" cy="4123944"/>
+                      <a:ext cx="4102423" cy="3994165"/>
                     </a:xfrm>
                     <a:prstGeom prst="rect">
                       <a:avLst/>
@@ -5131,7 +5319,28 @@
           <w:rFonts w:eastAsia="Times New Roman"/>
           <w:color w:val="000000"/>
         </w:rPr>
-        <w:t xml:space="preserve"> to build the Taxonomy Viewer app.</w:t>
+        <w:t xml:space="preserve"> to build the ISAAC </w:t>
+      </w:r>
+      <w:r>
+        <w:rPr>
+          <w:rFonts w:eastAsia="Times New Roman"/>
+          <w:color w:val="000000"/>
+        </w:rPr>
+        <w:t>app</w:t>
+      </w:r>
+      <w:r>
+        <w:rPr>
+          <w:rFonts w:eastAsia="Times New Roman"/>
+          <w:color w:val="000000"/>
+        </w:rPr>
+        <w:t>lication and all its modules</w:t>
+      </w:r>
+      <w:r>
+        <w:rPr>
+          <w:rFonts w:eastAsia="Times New Roman"/>
+          <w:color w:val="000000"/>
+        </w:rPr>
+        <w:t>.</w:t>
       </w:r>
     </w:p>
     <w:p>
@@ -5141,7 +5350,7 @@
           <w:rFonts w:eastAsia="Times New Roman"/>
         </w:rPr>
       </w:pPr>
-      <w:bookmarkStart w:id="26" w:name="_Toc377022937"/>
+      <w:bookmarkStart w:id="26" w:name="_Toc378943169"/>
       <w:proofErr w:type="spellStart"/>
       <w:r>
         <w:rPr>
@@ -5160,7 +5369,7 @@
           <w:rFonts w:eastAsia="Times New Roman"/>
         </w:rPr>
       </w:pPr>
-      <w:bookmarkStart w:id="27" w:name="_Toc377022938"/>
+      <w:bookmarkStart w:id="27" w:name="_Toc378943170"/>
       <w:proofErr w:type="spellStart"/>
       <w:r>
         <w:rPr>
@@ -5178,7 +5387,7 @@
           <w:rFonts w:eastAsia="Times New Roman"/>
         </w:rPr>
       </w:pPr>
-      <w:bookmarkStart w:id="28" w:name="_Toc377022939"/>
+      <w:bookmarkStart w:id="28" w:name="_Toc378943171"/>
       <w:r>
         <w:rPr>
           <w:rFonts w:eastAsia="Times New Roman"/>
@@ -5201,7 +5410,18 @@
         </w:numPr>
       </w:pPr>
       <w:r>
-        <w:t xml:space="preserve">Change directory to the location containing the “taxonomy-view” folder in the ISAAC repository cloned in </w:t>
+        <w:t>Change directory to the location containing the “</w:t>
+      </w:r>
+      <w:proofErr w:type="spellStart"/>
+      <w:r>
+        <w:t>isaac</w:t>
+      </w:r>
+      <w:proofErr w:type="spellEnd"/>
+      <w:r>
+        <w:t>-parent</w:t>
+      </w:r>
+      <w:r>
+        <w:t xml:space="preserve">” folder in the ISAAC repository cloned in </w:t>
       </w:r>
       <w:hyperlink w:anchor="_Create_a_Git" w:history="1">
         <w:r>
@@ -5247,7 +5467,27 @@
         <w:rPr>
           <w:rFonts w:ascii="Courier New" w:hAnsi="Courier New" w:cs="Courier New"/>
         </w:rPr>
-        <w:t xml:space="preserve"> /Projects/ISAAC/taxonomy-view</w:t>
+        <w:t xml:space="preserve"> /Projects/ISAAC/</w:t>
+      </w:r>
+      <w:proofErr w:type="spellStart"/>
+      <w:r>
+        <w:rPr>
+          <w:rFonts w:ascii="Courier New" w:hAnsi="Courier New" w:cs="Courier New"/>
+        </w:rPr>
+        <w:t>isaac</w:t>
+      </w:r>
+      <w:proofErr w:type="spellEnd"/>
+      <w:r>
+        <w:rPr>
+          <w:rFonts w:ascii="Courier New" w:hAnsi="Courier New" w:cs="Courier New"/>
+        </w:rPr>
+        <w:t>-</w:t>
+      </w:r>
+      <w:r>
+        <w:rPr>
+          <w:rFonts w:ascii="Courier New" w:hAnsi="Courier New" w:cs="Courier New"/>
+        </w:rPr>
+        <w:t>parent</w:t>
       </w:r>
     </w:p>
     <w:p>
@@ -5306,24 +5546,64 @@
         <w:rPr>
           <w:rFonts w:cs="Courier New"/>
         </w:rPr>
-        <w:t xml:space="preserve">The Taxonomy Viewer </w:t>
+        <w:t xml:space="preserve">The </w:t>
       </w:r>
       <w:r>
         <w:rPr>
           <w:rFonts w:cs="Courier New"/>
         </w:rPr>
-        <w:t xml:space="preserve">app will be built into a ZIP file </w:t>
+        <w:t>ISAAC</w:t>
       </w:r>
       <w:r>
         <w:rPr>
           <w:rFonts w:cs="Courier New"/>
         </w:rPr>
+        <w:t xml:space="preserve"> </w:t>
+      </w:r>
+      <w:r>
+        <w:rPr>
+          <w:rFonts w:cs="Courier New"/>
+        </w:rPr>
+        <w:t>app</w:t>
+      </w:r>
+      <w:r>
+        <w:rPr>
+          <w:rFonts w:cs="Courier New"/>
+        </w:rPr>
+        <w:t>lication</w:t>
+      </w:r>
+      <w:bookmarkStart w:id="29" w:name="_GoBack"/>
+      <w:bookmarkEnd w:id="29"/>
+      <w:r>
+        <w:rPr>
+          <w:rFonts w:cs="Courier New"/>
+        </w:rPr>
+        <w:t xml:space="preserve"> will be built into a ZIP file </w:t>
+      </w:r>
+      <w:r>
+        <w:rPr>
+          <w:rFonts w:cs="Courier New"/>
+        </w:rPr>
         <w:t>in the “</w:t>
       </w:r>
+      <w:proofErr w:type="spellStart"/>
       <w:r>
         <w:rPr>
           <w:rFonts w:cs="Courier New"/>
         </w:rPr>
+        <w:t>isaac</w:t>
+      </w:r>
+      <w:proofErr w:type="spellEnd"/>
+      <w:r>
+        <w:rPr>
+          <w:rFonts w:cs="Courier New"/>
+        </w:rPr>
+        <w:t>-app/</w:t>
+      </w:r>
+      <w:r>
+        <w:rPr>
+          <w:rFonts w:cs="Courier New"/>
+        </w:rPr>
         <w:t>target</w:t>
       </w:r>
       <w:r>
@@ -5347,14 +5627,14 @@
           <w:rFonts w:eastAsia="Times New Roman"/>
         </w:rPr>
       </w:pPr>
-      <w:bookmarkStart w:id="29" w:name="_Toc377022940"/>
+      <w:bookmarkStart w:id="30" w:name="_Toc378943172"/>
       <w:r>
         <w:rPr>
           <w:rFonts w:eastAsia="Times New Roman"/>
         </w:rPr>
         <w:t>Deploy Berkeley Database</w:t>
       </w:r>
-      <w:bookmarkEnd w:id="29"/>
+      <w:bookmarkEnd w:id="30"/>
       <w:r>
         <w:rPr>
           <w:rFonts w:eastAsia="Times New Roman"/>
@@ -5364,7 +5644,16 @@
     </w:p>
     <w:p>
       <w:r>
-        <w:t xml:space="preserve">The Taxonomy Viewer will need a database to connect to.  The following steps describe how to deploy the database described in the </w:t>
+        <w:t xml:space="preserve">The </w:t>
+      </w:r>
+      <w:r>
+        <w:rPr>
+          <w:rFonts w:cs="Courier New"/>
+        </w:rPr>
+        <w:t xml:space="preserve">ISAAC application </w:t>
+      </w:r>
+      <w:r>
+        <w:t xml:space="preserve">will need a database to connect to.  The following steps describe how to deploy the database described in the </w:t>
       </w:r>
       <w:hyperlink w:anchor="_Berkeley_Database" w:history="1">
         <w:r>
@@ -5438,11 +5727,11 @@
       <w:pPr>
         <w:pStyle w:val="Heading2"/>
       </w:pPr>
-      <w:bookmarkStart w:id="30" w:name="_Toc377022941"/>
+      <w:bookmarkStart w:id="31" w:name="_Toc378943173"/>
       <w:r>
         <w:t>Eclipse</w:t>
       </w:r>
-      <w:bookmarkEnd w:id="30"/>
+      <w:bookmarkEnd w:id="31"/>
     </w:p>
     <w:p>
       <w:pPr>
@@ -5457,7 +5746,30 @@
           <w:rFonts w:eastAsia="Times New Roman"/>
           <w:color w:val="000000"/>
         </w:rPr>
-        <w:t xml:space="preserve">Right-click the “taxonomy-view” project and select </w:t>
+        <w:t>Right-click the “</w:t>
+      </w:r>
+      <w:proofErr w:type="spellStart"/>
+      <w:r>
+        <w:rPr>
+          <w:rFonts w:eastAsia="Times New Roman"/>
+          <w:color w:val="000000"/>
+        </w:rPr>
+        <w:t>isaac</w:t>
+      </w:r>
+      <w:proofErr w:type="spellEnd"/>
+      <w:r>
+        <w:rPr>
+          <w:rFonts w:eastAsia="Times New Roman"/>
+          <w:color w:val="000000"/>
+        </w:rPr>
+        <w:t>-app</w:t>
+      </w:r>
+      <w:r>
+        <w:rPr>
+          <w:rFonts w:eastAsia="Times New Roman"/>
+          <w:color w:val="000000"/>
+        </w:rPr>
+        <w:t xml:space="preserve">” project and select </w:t>
       </w:r>
       <w:r>
         <w:rPr>
@@ -5488,7 +5800,7 @@
           <w:rFonts w:eastAsia="Times New Roman"/>
           <w:color w:val="000000"/>
         </w:rPr>
-        <w:t xml:space="preserve">In the Properties dialog, make a note of the </w:t>
+        <w:t xml:space="preserve">Select the </w:t>
       </w:r>
       <w:r>
         <w:rPr>
@@ -5496,6 +5808,37 @@
           <w:b/>
           <w:color w:val="000000"/>
         </w:rPr>
+        <w:t>Resources</w:t>
+      </w:r>
+      <w:r>
+        <w:rPr>
+          <w:rFonts w:eastAsia="Times New Roman"/>
+          <w:color w:val="000000"/>
+        </w:rPr>
+        <w:t xml:space="preserve"> group on the left.</w:t>
+      </w:r>
+    </w:p>
+    <w:p>
+      <w:pPr>
+        <w:pStyle w:val="ListParagraph"/>
+        <w:numPr>
+          <w:ilvl w:val="0"/>
+          <w:numId w:val="28"/>
+        </w:numPr>
+      </w:pPr>
+      <w:r>
+        <w:rPr>
+          <w:rFonts w:eastAsia="Times New Roman"/>
+          <w:color w:val="000000"/>
+        </w:rPr>
+        <w:t xml:space="preserve">In the Properties dialog, make a note of the </w:t>
+      </w:r>
+      <w:r>
+        <w:rPr>
+          <w:rFonts w:eastAsia="Times New Roman"/>
+          <w:b/>
+          <w:color w:val="000000"/>
+        </w:rPr>
         <w:t>Location</w:t>
       </w:r>
       <w:r>
@@ -5516,10 +5859,10 @@
         </w:rPr>
         <w:lastRenderedPageBreak/>
         <w:drawing>
-          <wp:inline distT="0" distB="0" distL="0" distR="0" wp14:anchorId="3DD2DB91" wp14:editId="5D3E1D72">
-            <wp:extent cx="5943600" cy="3543300"/>
-            <wp:effectExtent l="0" t="0" r="0" b="0"/>
-            <wp:docPr id="13" name="Picture 13"/>
+          <wp:inline distT="0" distB="0" distL="0" distR="0" wp14:anchorId="2F1990F1" wp14:editId="3BE7F56D">
+            <wp:extent cx="5943600" cy="3743325"/>
+            <wp:effectExtent l="0" t="0" r="0" b="9525"/>
+            <wp:docPr id="7" name="Picture 7"/>
             <wp:cNvGraphicFramePr>
               <a:graphicFrameLocks xmlns:a="http://schemas.openxmlformats.org/drawingml/2006/main" noChangeAspect="1"/>
             </wp:cNvGraphicFramePr>
@@ -5527,17 +5870,11 @@
               <a:graphicData uri="http://schemas.openxmlformats.org/drawingml/2006/picture">
                 <pic:pic xmlns:pic="http://schemas.openxmlformats.org/drawingml/2006/picture">
                   <pic:nvPicPr>
-                    <pic:cNvPr id="13" name="Project Properties.png"/>
+                    <pic:cNvPr id="1" name=""/>
                     <pic:cNvPicPr/>
                   </pic:nvPicPr>
                   <pic:blipFill>
-                    <a:blip r:embed="rId19">
-                      <a:extLst>
-                        <a:ext uri="{28A0092B-C50C-407E-A947-70E740481C1C}">
-                          <a14:useLocalDpi xmlns:a14="http://schemas.microsoft.com/office/drawing/2010/main" val="0"/>
-                        </a:ext>
-                      </a:extLst>
-                    </a:blip>
+                    <a:blip r:embed="rId19"/>
                     <a:stretch>
                       <a:fillRect/>
                     </a:stretch>
@@ -5545,7 +5882,7 @@
                   <pic:spPr>
                     <a:xfrm>
                       <a:off x="0" y="0"/>
-                      <a:ext cx="5943600" cy="3543300"/>
+                      <a:ext cx="5943600" cy="3743325"/>
                     </a:xfrm>
                     <a:prstGeom prst="rect">
                       <a:avLst/>
@@ -5557,6 +5894,12 @@
           </wp:inline>
         </w:drawing>
       </w:r>
+      <w:r>
+        <w:rPr>
+          <w:noProof/>
+        </w:rPr>
+        <w:t xml:space="preserve"> </w:t>
+      </w:r>
     </w:p>
     <w:p>
       <w:pPr>
@@ -5578,38 +5921,15 @@
         <w:t>” folder you extracted above into this directory.</w:t>
       </w:r>
     </w:p>
-    <w:p>
-      <w:pPr>
-        <w:pStyle w:val="ListParagraph"/>
-        <w:numPr>
-          <w:ilvl w:val="0"/>
-          <w:numId w:val="28"/>
-        </w:numPr>
-      </w:pPr>
-      <w:r>
-        <w:t>Run the Taxonomy Viewer again and notice there are no more errors.</w:t>
-      </w:r>
-    </w:p>
+    <w:p/>
     <w:p>
       <w:pPr>
         <w:pStyle w:val="Heading2"/>
       </w:pPr>
-      <w:bookmarkStart w:id="31" w:name="_Toc377022942"/>
+      <w:bookmarkStart w:id="32" w:name="_Toc378943174"/>
       <w:proofErr w:type="spellStart"/>
       <w:r>
         <w:t>NetBeans</w:t>
-      </w:r>
-      <w:bookmarkEnd w:id="31"/>
-      <w:proofErr w:type="spellEnd"/>
-    </w:p>
-    <w:p>
-      <w:pPr>
-        <w:pStyle w:val="Heading2"/>
-      </w:pPr>
-      <w:bookmarkStart w:id="32" w:name="_Toc377022943"/>
-      <w:proofErr w:type="spellStart"/>
-      <w:r>
-        <w:t>IntelliJ</w:t>
       </w:r>
       <w:bookmarkEnd w:id="32"/>
       <w:proofErr w:type="spellEnd"/>
@@ -5618,11 +5938,23 @@
       <w:pPr>
         <w:pStyle w:val="Heading2"/>
       </w:pPr>
-      <w:bookmarkStart w:id="33" w:name="_Toc377022944"/>
+      <w:bookmarkStart w:id="33" w:name="_Toc378943175"/>
+      <w:proofErr w:type="spellStart"/>
+      <w:r>
+        <w:t>IntelliJ</w:t>
+      </w:r>
+      <w:bookmarkEnd w:id="33"/>
+      <w:proofErr w:type="spellEnd"/>
+    </w:p>
+    <w:p>
+      <w:pPr>
+        <w:pStyle w:val="Heading2"/>
+      </w:pPr>
+      <w:bookmarkStart w:id="34" w:name="_Toc378943176"/>
       <w:r>
         <w:t>Command Line</w:t>
       </w:r>
-      <w:bookmarkEnd w:id="33"/>
+      <w:bookmarkEnd w:id="34"/>
     </w:p>
     <w:p>
       <w:r>
@@ -5638,7 +5970,18 @@
         </w:numPr>
       </w:pPr>
       <w:r>
-        <w:t>Return to the directory containing the “target” folder of the “taxonomy-view” project.</w:t>
+        <w:t>Return to the directory containing the “target” folder of the “</w:t>
+      </w:r>
+      <w:proofErr w:type="spellStart"/>
+      <w:r>
+        <w:t>isaac</w:t>
+      </w:r>
+      <w:proofErr w:type="spellEnd"/>
+      <w:r>
+        <w:t>-app</w:t>
+      </w:r>
+      <w:r>
+        <w:t>” project.</w:t>
       </w:r>
     </w:p>
     <w:p>
@@ -5659,7 +6002,27 @@
         <w:rPr>
           <w:rFonts w:ascii="Courier New" w:hAnsi="Courier New" w:cs="Courier New"/>
         </w:rPr>
-        <w:t xml:space="preserve"> /Projects/ISAAC/taxonomy-view/target</w:t>
+        <w:t xml:space="preserve"> /Projects/ISAAC/</w:t>
+      </w:r>
+      <w:proofErr w:type="spellStart"/>
+      <w:r>
+        <w:rPr>
+          <w:rFonts w:ascii="Courier New" w:hAnsi="Courier New" w:cs="Courier New"/>
+        </w:rPr>
+        <w:t>isaac</w:t>
+      </w:r>
+      <w:proofErr w:type="spellEnd"/>
+      <w:r>
+        <w:rPr>
+          <w:rFonts w:ascii="Courier New" w:hAnsi="Courier New" w:cs="Courier New"/>
+        </w:rPr>
+        <w:t>-app</w:t>
+      </w:r>
+      <w:r>
+        <w:rPr>
+          <w:rFonts w:ascii="Courier New" w:hAnsi="Courier New" w:cs="Courier New"/>
+        </w:rPr>
+        <w:t>/target</w:t>
       </w:r>
     </w:p>
     <w:p>
@@ -5744,22 +6107,26 @@
           <w:rFonts w:eastAsia="Times New Roman"/>
         </w:rPr>
       </w:pPr>
-      <w:bookmarkStart w:id="34" w:name="_Run_application"/>
-      <w:bookmarkStart w:id="35" w:name="_Toc377022945"/>
-      <w:bookmarkStart w:id="36" w:name="_GoBack"/>
-      <w:bookmarkEnd w:id="34"/>
+      <w:bookmarkStart w:id="35" w:name="_Run_application"/>
+      <w:bookmarkStart w:id="36" w:name="_Toc378943177"/>
+      <w:bookmarkEnd w:id="35"/>
+      <w:r>
+        <w:rPr>
+          <w:rFonts w:eastAsia="Times New Roman"/>
+        </w:rPr>
+        <w:t>Run application</w:t>
+      </w:r>
       <w:bookmarkEnd w:id="36"/>
-      <w:r>
-        <w:rPr>
-          <w:rFonts w:eastAsia="Times New Roman"/>
-        </w:rPr>
-        <w:t>Run application</w:t>
-      </w:r>
-      <w:bookmarkEnd w:id="35"/>
-    </w:p>
-    <w:p>
-      <w:r>
-        <w:t>The following sections describe how to run the Taxonomy Viewer app.</w:t>
+    </w:p>
+    <w:p>
+      <w:r>
+        <w:t xml:space="preserve">The following sections describe how to run the </w:t>
+      </w:r>
+      <w:r>
+        <w:t>ISAAC application</w:t>
+      </w:r>
+      <w:r>
+        <w:t>.</w:t>
       </w:r>
     </w:p>
     <w:p>
@@ -5769,7 +6136,7 @@
           <w:rFonts w:eastAsia="Times New Roman"/>
         </w:rPr>
       </w:pPr>
-      <w:bookmarkStart w:id="37" w:name="_Toc377022946"/>
+      <w:bookmarkStart w:id="37" w:name="_Toc378943178"/>
       <w:r>
         <w:rPr>
           <w:rFonts w:eastAsia="Times New Roman"/>
@@ -5819,7 +6186,30 @@
           <w:rFonts w:eastAsia="Times New Roman"/>
           <w:color w:val="000000"/>
         </w:rPr>
-        <w:t xml:space="preserve">“taxonomy-view” </w:t>
+        <w:t>“</w:t>
+      </w:r>
+      <w:proofErr w:type="spellStart"/>
+      <w:r>
+        <w:rPr>
+          <w:rFonts w:eastAsia="Times New Roman"/>
+          <w:color w:val="000000"/>
+        </w:rPr>
+        <w:t>isaac</w:t>
+      </w:r>
+      <w:proofErr w:type="spellEnd"/>
+      <w:r>
+        <w:rPr>
+          <w:rFonts w:eastAsia="Times New Roman"/>
+          <w:color w:val="000000"/>
+        </w:rPr>
+        <w:t>-app</w:t>
+      </w:r>
+      <w:r>
+        <w:rPr>
+          <w:rFonts w:eastAsia="Times New Roman"/>
+          <w:color w:val="000000"/>
+        </w:rPr>
+        <w:t xml:space="preserve">” </w:t>
       </w:r>
       <w:r>
         <w:rPr>
@@ -6055,13 +6445,41 @@
           <w:rFonts w:eastAsia="Times New Roman"/>
           <w:color w:val="000000"/>
         </w:rPr>
-        <w:t xml:space="preserve"> the Taxonomy Viewer app.</w:t>
+        <w:t xml:space="preserve"> the </w:t>
       </w:r>
       <w:r>
         <w:rPr>
           <w:rFonts w:eastAsia="Times New Roman"/>
           <w:color w:val="000000"/>
         </w:rPr>
+        <w:t>ISAAC</w:t>
+      </w:r>
+      <w:r>
+        <w:rPr>
+          <w:rFonts w:eastAsia="Times New Roman"/>
+          <w:color w:val="000000"/>
+        </w:rPr>
+        <w:t xml:space="preserve"> app</w:t>
+      </w:r>
+      <w:r>
+        <w:rPr>
+          <w:rFonts w:eastAsia="Times New Roman"/>
+          <w:color w:val="000000"/>
+        </w:rPr>
+        <w:t>lication</w:t>
+      </w:r>
+      <w:r>
+        <w:rPr>
+          <w:rFonts w:eastAsia="Times New Roman"/>
+          <w:color w:val="000000"/>
+        </w:rPr>
+        <w:t>.</w:t>
+      </w:r>
+      <w:r>
+        <w:rPr>
+          <w:rFonts w:eastAsia="Times New Roman"/>
+          <w:color w:val="000000"/>
+        </w:rPr>
         <w:t xml:space="preserve">  An Eclipse run configuration will be automatically created for you.</w:t>
       </w:r>
     </w:p>
@@ -6072,7 +6490,7 @@
           <w:rFonts w:eastAsia="Times New Roman"/>
         </w:rPr>
       </w:pPr>
-      <w:bookmarkStart w:id="38" w:name="_Toc377022947"/>
+      <w:bookmarkStart w:id="38" w:name="_Toc378943179"/>
       <w:proofErr w:type="spellStart"/>
       <w:r>
         <w:rPr>
@@ -6090,7 +6508,7 @@
           <w:rFonts w:eastAsia="Times New Roman"/>
         </w:rPr>
       </w:pPr>
-      <w:bookmarkStart w:id="39" w:name="_Toc377022948"/>
+      <w:bookmarkStart w:id="39" w:name="_Toc378943180"/>
       <w:proofErr w:type="spellStart"/>
       <w:r>
         <w:rPr>
@@ -6108,7 +6526,7 @@
           <w:rFonts w:eastAsia="Times New Roman"/>
         </w:rPr>
       </w:pPr>
-      <w:bookmarkStart w:id="40" w:name="_Toc377022949"/>
+      <w:bookmarkStart w:id="40" w:name="_Toc378943181"/>
       <w:r>
         <w:rPr>
           <w:rFonts w:eastAsia="Times New Roman"/>
@@ -6140,7 +6558,18 @@
         <w:t xml:space="preserve">” folder </w:t>
       </w:r>
       <w:r>
-        <w:t xml:space="preserve">of the “taxonomy-view” project you built in </w:t>
+        <w:t>of the “</w:t>
+      </w:r>
+      <w:proofErr w:type="spellStart"/>
+      <w:r>
+        <w:t>isaac</w:t>
+      </w:r>
+      <w:proofErr w:type="spellEnd"/>
+      <w:r>
+        <w:t>-app</w:t>
+      </w:r>
+      <w:r>
+        <w:t xml:space="preserve">” project you built in </w:t>
       </w:r>
       <w:hyperlink w:anchor="_Build_project" w:history="1">
         <w:r>
@@ -6172,7 +6601,21 @@
         <w:rPr>
           <w:rFonts w:ascii="Courier New" w:hAnsi="Courier New" w:cs="Courier New"/>
         </w:rPr>
-        <w:t xml:space="preserve"> /Projects/ISAAC/taxonomy-view</w:t>
+        <w:t xml:space="preserve"> /Projects/ISAAC/</w:t>
+      </w:r>
+      <w:proofErr w:type="spellStart"/>
+      <w:r>
+        <w:rPr>
+          <w:rFonts w:ascii="Courier New" w:hAnsi="Courier New" w:cs="Courier New"/>
+        </w:rPr>
+        <w:t>isaac</w:t>
+      </w:r>
+      <w:proofErr w:type="spellEnd"/>
+      <w:r>
+        <w:rPr>
+          <w:rFonts w:ascii="Courier New" w:hAnsi="Courier New" w:cs="Courier New"/>
+        </w:rPr>
+        <w:t>-app</w:t>
       </w:r>
       <w:r>
         <w:rPr>
@@ -6196,12 +6639,24 @@
         <w:rPr>
           <w:rFonts w:cs="Courier New"/>
         </w:rPr>
-        <w:t>Unzip the Taxonomy Viewer ZIP file</w:t>
+        <w:t xml:space="preserve">Unzip the </w:t>
       </w:r>
       <w:r>
         <w:rPr>
           <w:rFonts w:cs="Courier New"/>
         </w:rPr>
+        <w:t>ISAAC App</w:t>
+      </w:r>
+      <w:r>
+        <w:rPr>
+          <w:rFonts w:cs="Courier New"/>
+        </w:rPr>
+        <w:t xml:space="preserve"> ZIP file</w:t>
+      </w:r>
+      <w:r>
+        <w:rPr>
+          <w:rFonts w:cs="Courier New"/>
+        </w:rPr>
         <w:t>.</w:t>
       </w:r>
     </w:p>
@@ -6237,7 +6692,19 @@
         <w:rPr>
           <w:rFonts w:ascii="Courier New" w:hAnsi="Courier New" w:cs="Courier New"/>
         </w:rPr>
-        <w:t xml:space="preserve"> taxonomy-view.zip</w:t>
+        <w:t xml:space="preserve"> </w:t>
+      </w:r>
+      <w:r>
+        <w:rPr>
+          <w:rFonts w:ascii="Courier New" w:hAnsi="Courier New" w:cs="Courier New"/>
+        </w:rPr>
+        <w:t>isaac-app</w:t>
+      </w:r>
+      <w:r>
+        <w:rPr>
+          <w:rFonts w:ascii="Courier New" w:hAnsi="Courier New" w:cs="Courier New"/>
+        </w:rPr>
+        <w:t>.zip</w:t>
       </w:r>
     </w:p>
     <w:p>
@@ -6255,12 +6722,36 @@
         <w:rPr>
           <w:rFonts w:cs="Courier New"/>
         </w:rPr>
-        <w:t>This will extract several scripts and an executable JAR into the “target” folder</w:t>
+        <w:t>This will</w:t>
       </w:r>
       <w:r>
         <w:rPr>
           <w:rFonts w:cs="Courier New"/>
         </w:rPr>
+        <w:t xml:space="preserve"> extract several scripts and a lib folder of </w:t>
+      </w:r>
+      <w:r>
+        <w:rPr>
+          <w:rFonts w:cs="Courier New"/>
+        </w:rPr>
+        <w:t xml:space="preserve">JAR </w:t>
+      </w:r>
+      <w:r>
+        <w:rPr>
+          <w:rFonts w:cs="Courier New"/>
+        </w:rPr>
+        <w:t xml:space="preserve">files </w:t>
+      </w:r>
+      <w:r>
+        <w:rPr>
+          <w:rFonts w:cs="Courier New"/>
+        </w:rPr>
+        <w:t>into the “target” folder</w:t>
+      </w:r>
+      <w:r>
+        <w:rPr>
+          <w:rFonts w:cs="Courier New"/>
+        </w:rPr>
         <w:t>.</w:t>
       </w:r>
       <w:r>
@@ -6280,18 +6771,21 @@
         <w:rPr>
           <w:rFonts w:ascii="Courier New" w:hAnsi="Courier New" w:cs="Courier New"/>
         </w:rPr>
-        <w:lastRenderedPageBreak/>
         <w:t>./</w:t>
       </w:r>
       <w:r>
         <w:rPr>
           <w:rFonts w:ascii="Courier New" w:hAnsi="Courier New" w:cs="Courier New"/>
         </w:rPr>
-        <w:t>taxonomy-view64.sh</w:t>
-      </w:r>
-    </w:p>
-    <w:p/>
-    <w:p/>
+        <w:t>isaac-app64</w:t>
+      </w:r>
+      <w:r>
+        <w:rPr>
+          <w:rFonts w:ascii="Courier New" w:hAnsi="Courier New" w:cs="Courier New"/>
+        </w:rPr>
+        <w:t>.sh</w:t>
+      </w:r>
+    </w:p>
     <w:sectPr>
       <w:pgSz w:w="12240" w:h="15840"/>
       <w:pgMar w:top="1440" w:right="1440" w:bottom="1440" w:left="1440" w:header="720" w:footer="720" w:gutter="0"/>
@@ -10069,7 +10563,7 @@
 </file>
 
 <file path=customXml/itemProps1.xml><?xml version="1.0" encoding="utf-8"?>
-<ds:datastoreItem xmlns:ds="http://schemas.openxmlformats.org/officeDocument/2006/customXml" ds:itemID="{BBF9DE6B-06A7-4DD5-A8F2-D5319299F38A}">
+<ds:datastoreItem xmlns:ds="http://schemas.openxmlformats.org/officeDocument/2006/customXml" ds:itemID="{A687F628-5C53-47D1-9F04-5A60F281580E}">
   <ds:schemaRefs>
     <ds:schemaRef ds:uri="http://schemas.openxmlformats.org/officeDocument/2006/bibliography"/>
   </ds:schemaRefs>

</xml_diff>